<commit_message>
Inserimento del glossario nell'ODD
</commit_message>
<xml_diff>
--- a/DOCUMENTAZIONE/4-System Design Document .docx
+++ b/DOCUMENTAZIONE/4-System Design Document .docx
@@ -2751,23 +2751,7 @@
                 <w:rFonts w:ascii="Century Gothic" w:eastAsia="Droid Sans" w:hAnsi="Century Gothic" w:cs="Droid Sans"/>
                 <w:color w:val="auto"/>
               </w:rPr>
-              <w:t xml:space="preserve"> </w:t>
-            </w:r>
-            <w:proofErr w:type="spellStart"/>
-            <w:r>
-              <w:rPr>
-                <w:rFonts w:ascii="Century Gothic" w:eastAsia="Droid Sans" w:hAnsi="Century Gothic" w:cs="Droid Sans"/>
-                <w:color w:val="auto"/>
-              </w:rPr>
-              <w:t>boundary</w:t>
-            </w:r>
-            <w:proofErr w:type="spellEnd"/>
-            <w:r>
-              <w:rPr>
-                <w:rFonts w:ascii="Century Gothic" w:eastAsia="Droid Sans" w:hAnsi="Century Gothic" w:cs="Droid Sans"/>
-                <w:color w:val="auto"/>
-              </w:rPr>
-              <w:t xml:space="preserve"> </w:t>
+              <w:t xml:space="preserve"> boundary </w:t>
             </w:r>
             <w:proofErr w:type="spellStart"/>
             <w:r>
@@ -3464,23 +3448,7 @@
                 <w:noProof/>
                 <w:lang w:bidi="hi-IN"/>
               </w:rPr>
-              <w:t>Definizi</w:t>
-            </w:r>
-            <w:r>
-              <w:rPr>
-                <w:rStyle w:val="Collegamentoipertestuale"/>
-                <w:noProof/>
-                <w:lang w:bidi="hi-IN"/>
-              </w:rPr>
-              <w:t>o</w:t>
-            </w:r>
-            <w:r>
-              <w:rPr>
-                <w:rStyle w:val="Collegamentoipertestuale"/>
-                <w:noProof/>
-                <w:lang w:bidi="hi-IN"/>
-              </w:rPr>
-              <w:t>ni, Acronimi e Abbreviazioni</w:t>
+              <w:t>Definizioni, Acronimi e Abbreviazioni</w:t>
             </w:r>
             <w:r>
               <w:rPr>
@@ -7867,47 +7835,7 @@
           <w:szCs w:val="24"/>
           <w:lang w:val="it-IT" w:bidi="ar-SA"/>
         </w:rPr>
-        <w:t xml:space="preserve">: Viene descritto come il sistema sarà definito e partizionato in sottosistemi, il loro mapping Hardware/Software, la gestione dei dati persistenti. Verranno poi presentate la struttura dei singoli sottosistemi e le </w:t>
-      </w:r>
-      <w:proofErr w:type="spellStart"/>
-      <w:r>
-        <w:rPr>
-          <w:rFonts w:ascii="Garamond" w:hAnsi="Garamond" w:cs="Garamond"/>
-          <w:kern w:val="0"/>
-          <w:szCs w:val="24"/>
-          <w:lang w:val="it-IT" w:bidi="ar-SA"/>
-        </w:rPr>
-        <w:t>boundary</w:t>
-      </w:r>
-      <w:proofErr w:type="spellEnd"/>
-      <w:r>
-        <w:rPr>
-          <w:rFonts w:ascii="Garamond" w:hAnsi="Garamond" w:cs="Garamond"/>
-          <w:kern w:val="0"/>
-          <w:szCs w:val="24"/>
-          <w:lang w:val="it-IT" w:bidi="ar-SA"/>
-        </w:rPr>
-        <w:t xml:space="preserve"> </w:t>
-      </w:r>
-      <w:proofErr w:type="spellStart"/>
-      <w:r>
-        <w:rPr>
-          <w:rFonts w:ascii="Garamond" w:hAnsi="Garamond" w:cs="Garamond"/>
-          <w:kern w:val="0"/>
-          <w:szCs w:val="24"/>
-          <w:lang w:val="it-IT" w:bidi="ar-SA"/>
-        </w:rPr>
-        <w:t>conditions</w:t>
-      </w:r>
-      <w:proofErr w:type="spellEnd"/>
-      <w:r>
-        <w:rPr>
-          <w:rFonts w:ascii="Garamond" w:hAnsi="Garamond" w:cs="Garamond"/>
-          <w:kern w:val="0"/>
-          <w:szCs w:val="24"/>
-          <w:lang w:val="it-IT" w:bidi="ar-SA"/>
-        </w:rPr>
-        <w:t xml:space="preserve"> riguardanti l’intero sistema.</w:t>
+        <w:t>: Viene descritto come il sistema sarà definito e partizionato in sottosistemi, il loro mapping Hardware/Software, la gestione dei dati persistenti. Verranno poi presentate la struttura dei singoli sottosistemi e le boundary conditions riguardanti l’intero sistema.</w:t>
       </w:r>
     </w:p>
     <w:p>
@@ -8098,7 +8026,13 @@
       <w:bookmarkEnd w:id="14"/>
       <w:proofErr w:type="spellEnd"/>
     </w:p>
-    <w:p/>
+    <w:p>
+      <w:pPr>
+        <w:rPr>
+          <w:rFonts w:hint="eastAsia"/>
+        </w:rPr>
+      </w:pPr>
+    </w:p>
     <w:p>
       <w:pPr>
         <w:jc w:val="both"/>
@@ -8241,23 +8175,7 @@
           <w:rFonts w:ascii="Garamond" w:hAnsi="Garamond"/>
           <w:lang w:val="it-IT"/>
         </w:rPr>
-        <w:t xml:space="preserve"> (include tutti i </w:t>
-      </w:r>
-      <w:proofErr w:type="spellStart"/>
-      <w:r>
-        <w:rPr>
-          <w:rFonts w:ascii="Garamond" w:hAnsi="Garamond"/>
-          <w:lang w:val="it-IT"/>
-        </w:rPr>
-        <w:t>boundary</w:t>
-      </w:r>
-      <w:proofErr w:type="spellEnd"/>
-      <w:r>
-        <w:rPr>
-          <w:rFonts w:ascii="Garamond" w:hAnsi="Garamond"/>
-          <w:lang w:val="it-IT"/>
-        </w:rPr>
-        <w:t xml:space="preserve"> </w:t>
+        <w:t xml:space="preserve"> (include tutti i boundary </w:t>
       </w:r>
       <w:proofErr w:type="spellStart"/>
       <w:r>
@@ -8575,21 +8493,7 @@
         <w:rPr>
           <w:rFonts w:ascii="Garamond" w:hAnsi="Garamond"/>
         </w:rPr>
-        <w:t xml:space="preserve"> </w:t>
-      </w:r>
-      <w:proofErr w:type="spellStart"/>
-      <w:r>
-        <w:rPr>
-          <w:rFonts w:ascii="Garamond" w:hAnsi="Garamond"/>
-        </w:rPr>
-        <w:t>sono</w:t>
-      </w:r>
-      <w:proofErr w:type="spellEnd"/>
-      <w:r>
-        <w:rPr>
-          <w:rFonts w:ascii="Garamond" w:hAnsi="Garamond"/>
-        </w:rPr>
-        <w:t>:</w:t>
+        <w:t xml:space="preserve"> sono:</w:t>
       </w:r>
     </w:p>
     <w:p>
@@ -9103,18 +9007,10 @@
     </w:p>
     <w:p>
       <w:pPr>
+        <w:pStyle w:val="Paragrafoelenco"/>
         <w:jc w:val="both"/>
         <w:rPr>
-          <w:rFonts w:hint="eastAsia"/>
-          <w:lang w:val="it-IT"/>
-        </w:rPr>
-      </w:pPr>
-    </w:p>
-    <w:p>
-      <w:pPr>
-        <w:jc w:val="both"/>
-        <w:rPr>
-          <w:rFonts w:hint="eastAsia"/>
+          <w:rFonts w:ascii="Garamond" w:hAnsi="Garamond" w:hint="eastAsia"/>
           <w:lang w:val="it-IT"/>
         </w:rPr>
       </w:pPr>
@@ -9276,7 +9172,6 @@
           <w:color w:val="auto"/>
           <w:lang w:val="it-IT"/>
         </w:rPr>
-        <w:lastRenderedPageBreak/>
         <w:t xml:space="preserve">Sottosistema </w:t>
       </w:r>
       <w:r>
@@ -9309,6 +9204,7 @@
           <w:color w:val="auto"/>
           <w:lang w:val="it-IT"/>
         </w:rPr>
+        <w:lastRenderedPageBreak/>
         <w:drawing>
           <wp:inline distT="0" distB="0" distL="0" distR="0" wp14:anchorId="51D8C9EF" wp14:editId="2A76DC02">
             <wp:extent cx="6844809" cy="5638800"/>
@@ -9465,6 +9361,17 @@
         <w:jc w:val="both"/>
         <w:rPr>
           <w:rFonts w:hint="eastAsia"/>
+          <w:b/>
+          <w:bCs/>
+          <w:color w:val="auto"/>
+          <w:lang w:val="it-IT"/>
+        </w:rPr>
+      </w:pPr>
+    </w:p>
+    <w:p>
+      <w:pPr>
+        <w:jc w:val="both"/>
+        <w:rPr>
           <w:b/>
           <w:bCs/>
           <w:color w:val="auto"/>
@@ -9745,18 +9652,6 @@
         <w:lastRenderedPageBreak/>
         <w:t>Sottosistema Gestione Eventi</w:t>
       </w:r>
-    </w:p>
-    <w:p>
-      <w:pPr>
-        <w:jc w:val="both"/>
-        <w:rPr>
-          <w:rFonts w:hint="eastAsia"/>
-          <w:b/>
-          <w:bCs/>
-          <w:color w:val="auto"/>
-          <w:lang w:val="it-IT"/>
-        </w:rPr>
-      </w:pPr>
     </w:p>
     <w:p>
       <w:pPr>
@@ -9976,6 +9871,7 @@
           <w:color w:val="auto"/>
           <w:lang w:val="it-IT"/>
         </w:rPr>
+        <w:lastRenderedPageBreak/>
         <w:t>Sottosistema Gestione Acquisti</w:t>
       </w:r>
     </w:p>
@@ -18476,14 +18372,14 @@
               <w:textAlignment w:val="auto"/>
               <w:rPr>
                 <w:rFonts w:ascii="Century Gothic" w:eastAsia="Droid Sans" w:hAnsi="Century Gothic" w:cs="Droid Sans"/>
-                <w:color w:val="FF0000"/>
+                <w:color w:val="auto"/>
                 <w:lang w:val="it-IT"/>
               </w:rPr>
             </w:pPr>
             <w:r>
               <w:rPr>
                 <w:rFonts w:ascii="Century Gothic" w:eastAsia="Droid Sans" w:hAnsi="Century Gothic" w:cs="Droid Sans"/>
-                <w:color w:val="FF0000"/>
+                <w:color w:val="auto"/>
                 <w:lang w:val="it-IT"/>
               </w:rPr>
               <w:t>NOT NULL</w:t>
@@ -18491,7 +18387,7 @@
             <w:r>
               <w:rPr>
                 <w:rFonts w:ascii="Century Gothic" w:eastAsia="Droid Sans" w:hAnsi="Century Gothic" w:cs="Droid Sans"/>
-                <w:color w:val="FF0000"/>
+                <w:color w:val="auto"/>
                 <w:lang w:val="it-IT"/>
               </w:rPr>
               <w:br/>
@@ -18506,14 +18402,14 @@
               <w:textAlignment w:val="auto"/>
               <w:rPr>
                 <w:rFonts w:ascii="Century Gothic" w:eastAsia="Droid Sans" w:hAnsi="Century Gothic" w:cs="Droid Sans"/>
-                <w:color w:val="FF0000"/>
+                <w:color w:val="auto"/>
                 <w:lang w:val="it-IT"/>
               </w:rPr>
             </w:pPr>
             <w:r>
               <w:rPr>
                 <w:rFonts w:ascii="Century Gothic" w:eastAsia="Droid Sans" w:hAnsi="Century Gothic" w:cs="Droid Sans"/>
-                <w:color w:val="FF0000"/>
+                <w:color w:val="auto"/>
                 <w:lang w:val="it-IT"/>
               </w:rPr>
               <w:t>valore:</w:t>
@@ -18531,14 +18427,12 @@
               <w:textAlignment w:val="auto"/>
               <w:rPr>
                 <w:rFonts w:ascii="Century Gothic" w:eastAsia="Droid Sans" w:hAnsi="Century Gothic" w:cs="Droid Sans"/>
-                <w:color w:val="FF0000"/>
                 <w:szCs w:val="22"/>
               </w:rPr>
             </w:pPr>
             <w:r>
               <w:rPr>
                 <w:rFonts w:ascii="Century Gothic" w:eastAsia="Droid Sans" w:hAnsi="Century Gothic" w:cs="Droid Sans"/>
-                <w:color w:val="FF0000"/>
                 <w:szCs w:val="22"/>
               </w:rPr>
               <w:t xml:space="preserve">0, se </w:t>
@@ -18547,7 +18441,6 @@
             <w:r>
               <w:rPr>
                 <w:rFonts w:ascii="Century Gothic" w:eastAsia="Droid Sans" w:hAnsi="Century Gothic" w:cs="Droid Sans"/>
-                <w:color w:val="FF0000"/>
                 <w:szCs w:val="22"/>
               </w:rPr>
               <w:t>maschio</w:t>
@@ -18566,14 +18459,12 @@
               <w:textAlignment w:val="auto"/>
               <w:rPr>
                 <w:rFonts w:ascii="Century Gothic" w:eastAsia="Droid Sans" w:hAnsi="Century Gothic" w:cs="Droid Sans"/>
-                <w:color w:val="FF0000"/>
                 <w:szCs w:val="22"/>
               </w:rPr>
             </w:pPr>
             <w:r>
               <w:rPr>
                 <w:rFonts w:ascii="Century Gothic" w:eastAsia="Droid Sans" w:hAnsi="Century Gothic" w:cs="Droid Sans"/>
-                <w:color w:val="FF0000"/>
                 <w:szCs w:val="22"/>
               </w:rPr>
               <w:t xml:space="preserve">1, se </w:t>
@@ -18582,7 +18473,6 @@
             <w:r>
               <w:rPr>
                 <w:rFonts w:ascii="Century Gothic" w:eastAsia="Droid Sans" w:hAnsi="Century Gothic" w:cs="Droid Sans"/>
-                <w:color w:val="FF0000"/>
                 <w:szCs w:val="22"/>
               </w:rPr>
               <w:t>femmina</w:t>
@@ -18601,14 +18491,12 @@
               <w:textAlignment w:val="auto"/>
               <w:rPr>
                 <w:rFonts w:ascii="Century Gothic" w:eastAsia="Droid Sans" w:hAnsi="Century Gothic" w:cs="Droid Sans"/>
-                <w:color w:val="FF0000"/>
                 <w:szCs w:val="22"/>
               </w:rPr>
             </w:pPr>
             <w:r>
               <w:rPr>
                 <w:rFonts w:ascii="Century Gothic" w:eastAsia="Droid Sans" w:hAnsi="Century Gothic" w:cs="Droid Sans"/>
-                <w:color w:val="FF0000"/>
                 <w:szCs w:val="22"/>
               </w:rPr>
               <w:t>2, se non</w:t>
@@ -18626,7 +18514,7 @@
             <w:r>
               <w:rPr>
                 <w:rFonts w:ascii="Century Gothic" w:eastAsia="Droid Sans" w:hAnsi="Century Gothic" w:cs="Droid Sans"/>
-                <w:color w:val="FF0000"/>
+                <w:color w:val="auto"/>
                 <w:szCs w:val="22"/>
               </w:rPr>
               <w:t>specificato</w:t>
@@ -28158,6 +28046,7 @@
     <w:p>
       <w:pPr>
         <w:rPr>
+          <w:rFonts w:hint="eastAsia"/>
           <w:b/>
           <w:bCs/>
           <w:sz w:val="30"/>
@@ -28168,6 +28057,7 @@
     <w:p>
       <w:pPr>
         <w:rPr>
+          <w:rFonts w:hint="eastAsia"/>
           <w:b/>
           <w:bCs/>
           <w:sz w:val="30"/>
@@ -28178,6 +28068,7 @@
     <w:p>
       <w:pPr>
         <w:rPr>
+          <w:rFonts w:hint="eastAsia"/>
           <w:b/>
           <w:bCs/>
           <w:sz w:val="30"/>
@@ -28188,6 +28079,7 @@
     <w:p>
       <w:pPr>
         <w:rPr>
+          <w:rFonts w:hint="eastAsia"/>
           <w:b/>
           <w:bCs/>
           <w:sz w:val="30"/>
@@ -28198,6 +28090,7 @@
     <w:p>
       <w:pPr>
         <w:rPr>
+          <w:rFonts w:hint="eastAsia"/>
           <w:b/>
           <w:bCs/>
           <w:sz w:val="30"/>
@@ -28208,6 +28101,7 @@
     <w:p>
       <w:pPr>
         <w:rPr>
+          <w:rFonts w:hint="eastAsia"/>
           <w:b/>
           <w:bCs/>
           <w:sz w:val="30"/>
@@ -30259,17 +30153,22 @@
                 <w:rFonts w:ascii="Century Gothic" w:eastAsia="Droid Sans" w:hAnsi="Century Gothic" w:cs="Droid Sans"/>
                 <w:color w:val="auto"/>
               </w:rPr>
-              <w:t xml:space="preserve"> da lui </w:t>
-            </w:r>
-            <w:proofErr w:type="spellStart"/>
-            <w:r>
-              <w:rPr>
-                <w:rFonts w:ascii="Century Gothic" w:eastAsia="Droid Sans" w:hAnsi="Century Gothic" w:cs="Droid Sans"/>
-                <w:color w:val="auto"/>
-              </w:rPr>
-              <w:t>caricaro</w:t>
-            </w:r>
-            <w:proofErr w:type="spellEnd"/>
+              <w:t xml:space="preserve"> da lui carica</w:t>
+            </w:r>
+            <w:r>
+              <w:rPr>
+                <w:rFonts w:ascii="Century Gothic" w:eastAsia="Droid Sans" w:hAnsi="Century Gothic" w:cs="Droid Sans"/>
+                <w:color w:val="auto"/>
+              </w:rPr>
+              <w:t>t</w:t>
+            </w:r>
+            <w:r>
+              <w:rPr>
+                <w:rFonts w:ascii="Century Gothic" w:eastAsia="Droid Sans" w:hAnsi="Century Gothic" w:cs="Droid Sans"/>
+                <w:color w:val="auto"/>
+              </w:rPr>
+              <w:t>o</w:t>
+            </w:r>
             <w:r>
               <w:rPr>
                 <w:rFonts w:ascii="Century Gothic" w:eastAsia="Droid Sans" w:hAnsi="Century Gothic" w:cs="Droid Sans"/>
@@ -36980,6 +36879,7 @@
   <w:style w:type="character" w:default="1" w:styleId="Carpredefinitoparagrafo">
     <w:name w:val="Default Paragraph Font"/>
     <w:uiPriority w:val="1"/>
+    <w:semiHidden/>
     <w:unhideWhenUsed/>
   </w:style>
   <w:style w:type="table" w:default="1" w:styleId="Tabellanormale">

</xml_diff>

<commit_message>
creatione struttura codice progetto, creazione database e connessione
</commit_message>
<xml_diff>
--- a/DOCUMENTAZIONE/4-System Design Document .docx
+++ b/DOCUMENTAZIONE/4-System Design Document .docx
@@ -10605,6 +10605,20 @@
               <w:jc w:val="center"/>
               <w:rPr>
                 <w:rFonts w:ascii="Century Gothic" w:hAnsi="Century Gothic"/>
+              </w:rPr>
+            </w:pPr>
+            <w:r>
+              <w:rPr>
+                <w:rFonts w:ascii="Century Gothic" w:hAnsi="Century Gothic"/>
+              </w:rPr>
+              <w:t>NOT NULL</w:t>
+            </w:r>
+          </w:p>
+          <w:p>
+            <w:pPr>
+              <w:jc w:val="center"/>
+              <w:rPr>
+                <w:rFonts w:ascii="Century Gothic" w:hAnsi="Century Gothic"/>
                 <w:lang w:val="it-IT"/>
               </w:rPr>
             </w:pPr>
@@ -10612,7 +10626,7 @@
               <w:rPr>
                 <w:rFonts w:ascii="Century Gothic" w:hAnsi="Century Gothic"/>
               </w:rPr>
-              <w:t>NOT NULL</w:t>
+              <w:t>AUTOINCREMENT</w:t>
             </w:r>
           </w:p>
         </w:tc>
@@ -10925,7 +10939,19 @@
               <w:rPr>
                 <w:rFonts w:ascii="Century Gothic" w:hAnsi="Century Gothic"/>
               </w:rPr>
-              <w:t>Varchar (50)</w:t>
+              <w:t>Varchar (</w:t>
+            </w:r>
+            <w:r>
+              <w:rPr>
+                <w:rFonts w:ascii="Century Gothic" w:hAnsi="Century Gothic"/>
+              </w:rPr>
+              <w:t>10</w:t>
+            </w:r>
+            <w:r>
+              <w:rPr>
+                <w:rFonts w:ascii="Century Gothic" w:hAnsi="Century Gothic"/>
+              </w:rPr>
+              <w:t>0)</w:t>
             </w:r>
           </w:p>
         </w:tc>
@@ -10972,14 +10998,29 @@
               <w:jc w:val="center"/>
               <w:rPr>
                 <w:rFonts w:ascii="Century Gothic" w:hAnsi="Century Gothic"/>
+              </w:rPr>
+            </w:pPr>
+            <w:r>
+              <w:rPr>
+                <w:rFonts w:ascii="Century Gothic" w:hAnsi="Century Gothic"/>
+              </w:rPr>
+              <w:t>NOT NULL</w:t>
+            </w:r>
+          </w:p>
+          <w:p>
+            <w:pPr>
+              <w:jc w:val="center"/>
+              <w:rPr>
+                <w:rFonts w:ascii="Century Gothic" w:hAnsi="Century Gothic"/>
                 <w:lang w:val="it-IT"/>
               </w:rPr>
             </w:pPr>
             <w:r>
               <w:rPr>
                 <w:rFonts w:ascii="Century Gothic" w:hAnsi="Century Gothic"/>
-              </w:rPr>
-              <w:t>NOT NULL</w:t>
+                <w:lang w:val="it-IT"/>
+              </w:rPr>
+              <w:t>UNIQUE</w:t>
             </w:r>
           </w:p>
         </w:tc>
@@ -11295,7 +11336,7 @@
                 <w:rFonts w:ascii="Century Gothic" w:hAnsi="Century Gothic"/>
                 <w:lang w:val="it-IT"/>
               </w:rPr>
-              <w:t>Boolean</w:t>
+              <w:t>Integer(32)</w:t>
             </w:r>
           </w:p>
         </w:tc>
@@ -11906,6 +11947,7 @@
                 <w:rFonts w:ascii="Century Gothic" w:hAnsi="Century Gothic"/>
                 <w:b/>
                 <w:bCs/>
+                <w:highlight w:val="yellow"/>
                 <w:lang w:val="it-IT"/>
               </w:rPr>
             </w:pPr>
@@ -11915,6 +11957,7 @@
                 <w:b/>
                 <w:bCs/>
                 <w:color w:val="FF0000"/>
+                <w:highlight w:val="yellow"/>
                 <w:lang w:val="it-IT"/>
               </w:rPr>
               <w:t>Id_Scolaresca</w:t>
@@ -11925,19 +11968,10 @@
                 <w:b/>
                 <w:bCs/>
                 <w:color w:val="FF0000"/>
+                <w:highlight w:val="yellow"/>
                 <w:lang w:val="it-IT"/>
               </w:rPr>
-              <w:t xml:space="preserve"> (cerca id p</w:t>
-            </w:r>
-            <w:r>
-              <w:rPr>
-                <w:rFonts w:ascii="Century Gothic" w:hAnsi="Century Gothic"/>
-                <w:b/>
-                <w:bCs/>
-                <w:color w:val="FF0000"/>
-                <w:lang w:val="it-IT"/>
-              </w:rPr>
-              <w:t>er scuole)</w:t>
+              <w:t xml:space="preserve"> (cerca id per scuole)</w:t>
             </w:r>
           </w:p>
         </w:tc>
@@ -11958,12 +11992,14 @@
               <w:jc w:val="center"/>
               <w:rPr>
                 <w:rFonts w:ascii="Century Gothic" w:hAnsi="Century Gothic"/>
+                <w:highlight w:val="yellow"/>
                 <w:lang w:val="it-IT"/>
               </w:rPr>
             </w:pPr>
             <w:r>
               <w:rPr>
                 <w:rFonts w:ascii="Century Gothic" w:hAnsi="Century Gothic"/>
+                <w:highlight w:val="yellow"/>
               </w:rPr>
               <w:t>Integer (32)</w:t>
             </w:r>
@@ -11986,12 +12022,14 @@
               <w:jc w:val="center"/>
               <w:rPr>
                 <w:rFonts w:ascii="Century Gothic" w:hAnsi="Century Gothic"/>
+                <w:highlight w:val="yellow"/>
                 <w:lang w:val="it-IT"/>
               </w:rPr>
             </w:pPr>
             <w:r>
               <w:rPr>
                 <w:rFonts w:ascii="Century Gothic" w:hAnsi="Century Gothic"/>
+                <w:highlight w:val="yellow"/>
               </w:rPr>
               <w:t>FOREIGN KEY</w:t>
             </w:r>
@@ -12015,12 +12053,14 @@
               <w:jc w:val="center"/>
               <w:rPr>
                 <w:rFonts w:ascii="Century Gothic" w:hAnsi="Century Gothic"/>
+                <w:highlight w:val="yellow"/>
                 <w:lang w:val="it-IT"/>
               </w:rPr>
             </w:pPr>
             <w:r>
               <w:rPr>
                 <w:rFonts w:ascii="Century Gothic" w:hAnsi="Century Gothic"/>
+                <w:highlight w:val="yellow"/>
               </w:rPr>
               <w:t>NOT NULL</w:t>
             </w:r>
@@ -12088,7 +12128,19 @@
               <w:rPr>
                 <w:rFonts w:ascii="Century Gothic" w:hAnsi="Century Gothic"/>
               </w:rPr>
-              <w:t>Varchar (50)</w:t>
+              <w:t>Varchar (</w:t>
+            </w:r>
+            <w:r>
+              <w:rPr>
+                <w:rFonts w:ascii="Century Gothic" w:hAnsi="Century Gothic"/>
+              </w:rPr>
+              <w:t>10</w:t>
+            </w:r>
+            <w:r>
+              <w:rPr>
+                <w:rFonts w:ascii="Century Gothic" w:hAnsi="Century Gothic"/>
+              </w:rPr>
+              <w:t>0)</w:t>
             </w:r>
           </w:p>
         </w:tc>
@@ -12865,6 +12917,7 @@
                 <w:kern w:val="0"/>
                 <w:lang w:eastAsia="it-IT" w:bidi="ar-SA"/>
               </w:rPr>
+              <w:lastRenderedPageBreak/>
               <w:t>Tipo</w:t>
             </w:r>
           </w:p>
@@ -12989,7 +13042,6 @@
                 <w:kern w:val="0"/>
                 <w:lang w:eastAsia="it-IT" w:bidi="ar-SA"/>
               </w:rPr>
-              <w:lastRenderedPageBreak/>
               <w:t>Descrizione</w:t>
             </w:r>
           </w:p>
@@ -13144,7 +13196,23 @@
                 <w:kern w:val="0"/>
                 <w:lang w:eastAsia="it-IT" w:bidi="ar-SA"/>
               </w:rPr>
-              <w:t>Varchar (100)</w:t>
+              <w:t>Varchar (</w:t>
+            </w:r>
+            <w:r>
+              <w:rPr>
+                <w:rFonts w:ascii="Century Gothic" w:eastAsia="Times New Roman" w:hAnsi="Century Gothic" w:cs="Segoe UI"/>
+                <w:kern w:val="0"/>
+                <w:lang w:eastAsia="it-IT" w:bidi="ar-SA"/>
+              </w:rPr>
+              <w:t>2</w:t>
+            </w:r>
+            <w:r>
+              <w:rPr>
+                <w:rFonts w:ascii="Century Gothic" w:eastAsia="Times New Roman" w:hAnsi="Century Gothic" w:cs="Segoe UI"/>
+                <w:kern w:val="0"/>
+                <w:lang w:eastAsia="it-IT" w:bidi="ar-SA"/>
+              </w:rPr>
+              <w:t>00)</w:t>
             </w:r>
           </w:p>
         </w:tc>
@@ -13354,8 +13422,9 @@
                 <w:rFonts w:ascii="Century Gothic" w:eastAsia="Times New Roman" w:hAnsi="Century Gothic" w:cs="Segoe UI"/>
                 <w:b/>
                 <w:bCs/>
-                <w:color w:val="FFFFFF"/>
+                <w:color w:val="FF0000"/>
                 <w:kern w:val="0"/>
+                <w:highlight w:val="yellow"/>
                 <w:lang w:eastAsia="it-IT" w:bidi="ar-SA"/>
               </w:rPr>
             </w:pPr>
@@ -13364,8 +13433,9 @@
                 <w:rFonts w:ascii="Century Gothic" w:eastAsia="Times New Roman" w:hAnsi="Century Gothic" w:cs="Segoe UI"/>
                 <w:b/>
                 <w:bCs/>
-                <w:color w:val="FFFFFF"/>
+                <w:color w:val="FF0000"/>
                 <w:kern w:val="0"/>
+                <w:highlight w:val="yellow"/>
                 <w:lang w:eastAsia="it-IT" w:bidi="ar-SA"/>
               </w:rPr>
               <w:t>Prezzo Biglietti</w:t>
@@ -13375,8 +13445,9 @@
                 <w:rFonts w:ascii="Century Gothic" w:eastAsia="Times New Roman" w:hAnsi="Century Gothic" w:cs="Segoe UI"/>
                 <w:b/>
                 <w:bCs/>
-                <w:color w:val="FFFFFF"/>
+                <w:color w:val="FF0000"/>
                 <w:kern w:val="0"/>
+                <w:highlight w:val="yellow"/>
                 <w:lang w:val="it-IT" w:eastAsia="it-IT" w:bidi="ar-SA"/>
               </w:rPr>
               <w:t> </w:t>
@@ -13400,15 +13471,18 @@
               <w:jc w:val="center"/>
               <w:rPr>
                 <w:rFonts w:ascii="Century Gothic" w:eastAsia="Times New Roman" w:hAnsi="Century Gothic" w:cs="Segoe UI"/>
+                <w:color w:val="FF0000"/>
                 <w:kern w:val="0"/>
+                <w:highlight w:val="yellow"/>
                 <w:lang w:eastAsia="it-IT" w:bidi="ar-SA"/>
               </w:rPr>
             </w:pPr>
             <w:r>
               <w:rPr>
                 <w:rFonts w:ascii="Century Gothic" w:eastAsia="Times New Roman" w:hAnsi="Century Gothic" w:cs="Segoe UI"/>
-                <w:color w:val="auto"/>
+                <w:color w:val="FF0000"/>
                 <w:kern w:val="0"/>
+                <w:highlight w:val="yellow"/>
                 <w:lang w:eastAsia="it-IT" w:bidi="ar-SA"/>
               </w:rPr>
               <w:t>Double (32)</w:t>
@@ -13416,8 +13490,9 @@
             <w:r>
               <w:rPr>
                 <w:rFonts w:ascii="Century Gothic" w:eastAsia="Times New Roman" w:hAnsi="Century Gothic" w:cs="Segoe UI"/>
-                <w:color w:val="auto"/>
+                <w:color w:val="FF0000"/>
                 <w:kern w:val="0"/>
+                <w:highlight w:val="yellow"/>
                 <w:lang w:val="it-IT" w:eastAsia="it-IT" w:bidi="ar-SA"/>
               </w:rPr>
               <w:t> </w:t>
@@ -13442,13 +13517,17 @@
               <w:jc w:val="center"/>
               <w:rPr>
                 <w:rFonts w:hint="eastAsia"/>
+                <w:color w:val="FF0000"/>
+                <w:highlight w:val="yellow"/>
                 <w:lang w:val="it-IT"/>
               </w:rPr>
             </w:pPr>
             <w:r>
               <w:rPr>
                 <w:rFonts w:ascii="Century Gothic" w:eastAsia="Times New Roman" w:hAnsi="Century Gothic" w:cs="Segoe UI"/>
+                <w:color w:val="FF0000"/>
                 <w:kern w:val="0"/>
+                <w:highlight w:val="yellow"/>
                 <w:lang w:val="it-IT" w:eastAsia="it-IT" w:bidi="ar-SA"/>
               </w:rPr>
               <w:t> </w:t>
@@ -13473,15 +13552,18 @@
               <w:jc w:val="center"/>
               <w:rPr>
                 <w:rFonts w:ascii="Century Gothic" w:eastAsia="Times New Roman" w:hAnsi="Century Gothic" w:cs="Segoe UI"/>
+                <w:color w:val="FF0000"/>
                 <w:kern w:val="0"/>
+                <w:highlight w:val="yellow"/>
                 <w:lang w:eastAsia="it-IT" w:bidi="ar-SA"/>
               </w:rPr>
             </w:pPr>
             <w:r>
               <w:rPr>
                 <w:rFonts w:ascii="Century Gothic" w:eastAsia="Times New Roman" w:hAnsi="Century Gothic" w:cs="Segoe UI"/>
-                <w:color w:val="auto"/>
+                <w:color w:val="FF0000"/>
                 <w:kern w:val="0"/>
+                <w:highlight w:val="yellow"/>
                 <w:lang w:eastAsia="it-IT" w:bidi="ar-SA"/>
               </w:rPr>
               <w:t>NOT NULL</w:t>
@@ -13489,8 +13571,9 @@
             <w:r>
               <w:rPr>
                 <w:rFonts w:ascii="Century Gothic" w:eastAsia="Times New Roman" w:hAnsi="Century Gothic" w:cs="Segoe UI"/>
-                <w:color w:val="auto"/>
+                <w:color w:val="FF0000"/>
                 <w:kern w:val="0"/>
+                <w:highlight w:val="yellow"/>
                 <w:lang w:val="it-IT" w:eastAsia="it-IT" w:bidi="ar-SA"/>
               </w:rPr>
               <w:t> </w:t>
@@ -15525,7 +15608,21 @@
                 <w:rFonts w:ascii="Century Gothic" w:eastAsia="Droid Sans" w:hAnsi="Century Gothic" w:cs="Droid Sans"/>
                 <w:color w:val="auto"/>
               </w:rPr>
-              <w:t>Varchar(30)</w:t>
+              <w:t>Varchar(</w:t>
+            </w:r>
+            <w:r>
+              <w:rPr>
+                <w:rFonts w:ascii="Century Gothic" w:eastAsia="Droid Sans" w:hAnsi="Century Gothic" w:cs="Droid Sans"/>
+                <w:color w:val="auto"/>
+              </w:rPr>
+              <w:t>5</w:t>
+            </w:r>
+            <w:r>
+              <w:rPr>
+                <w:rFonts w:ascii="Century Gothic" w:eastAsia="Droid Sans" w:hAnsi="Century Gothic" w:cs="Droid Sans"/>
+                <w:color w:val="auto"/>
+              </w:rPr>
+              <w:t>0)</w:t>
             </w:r>
           </w:p>
         </w:tc>
@@ -15646,7 +15743,21 @@
                 <w:rFonts w:ascii="Century Gothic" w:eastAsia="Droid Sans" w:hAnsi="Century Gothic" w:cs="Droid Sans"/>
                 <w:color w:val="auto"/>
               </w:rPr>
-              <w:t>Varchar(30)</w:t>
+              <w:t>Varchar(</w:t>
+            </w:r>
+            <w:r>
+              <w:rPr>
+                <w:rFonts w:ascii="Century Gothic" w:eastAsia="Droid Sans" w:hAnsi="Century Gothic" w:cs="Droid Sans"/>
+                <w:color w:val="auto"/>
+              </w:rPr>
+              <w:t>5</w:t>
+            </w:r>
+            <w:r>
+              <w:rPr>
+                <w:rFonts w:ascii="Century Gothic" w:eastAsia="Droid Sans" w:hAnsi="Century Gothic" w:cs="Droid Sans"/>
+                <w:color w:val="auto"/>
+              </w:rPr>
+              <w:t>0)</w:t>
             </w:r>
           </w:p>
         </w:tc>
@@ -15767,7 +15878,21 @@
                 <w:rFonts w:ascii="Century Gothic" w:eastAsia="Droid Sans" w:hAnsi="Century Gothic" w:cs="Droid Sans"/>
                 <w:color w:val="auto"/>
               </w:rPr>
-              <w:t>Varchar(50)</w:t>
+              <w:t>Varchar(</w:t>
+            </w:r>
+            <w:r>
+              <w:rPr>
+                <w:rFonts w:ascii="Century Gothic" w:eastAsia="Droid Sans" w:hAnsi="Century Gothic" w:cs="Droid Sans"/>
+                <w:color w:val="auto"/>
+              </w:rPr>
+              <w:t>10</w:t>
+            </w:r>
+            <w:r>
+              <w:rPr>
+                <w:rFonts w:ascii="Century Gothic" w:eastAsia="Droid Sans" w:hAnsi="Century Gothic" w:cs="Droid Sans"/>
+                <w:color w:val="auto"/>
+              </w:rPr>
+              <w:t>0)</w:t>
             </w:r>
           </w:p>
         </w:tc>
@@ -15888,7 +16013,21 @@
                 <w:rFonts w:ascii="Century Gothic" w:eastAsia="Droid Sans" w:hAnsi="Century Gothic" w:cs="Droid Sans"/>
                 <w:color w:val="auto"/>
               </w:rPr>
-              <w:t>Varchar(30)</w:t>
+              <w:t>Varchar(</w:t>
+            </w:r>
+            <w:r>
+              <w:rPr>
+                <w:rFonts w:ascii="Century Gothic" w:eastAsia="Droid Sans" w:hAnsi="Century Gothic" w:cs="Droid Sans"/>
+                <w:color w:val="auto"/>
+              </w:rPr>
+              <w:t>5</w:t>
+            </w:r>
+            <w:r>
+              <w:rPr>
+                <w:rFonts w:ascii="Century Gothic" w:eastAsia="Droid Sans" w:hAnsi="Century Gothic" w:cs="Droid Sans"/>
+                <w:color w:val="auto"/>
+              </w:rPr>
+              <w:t>0)</w:t>
             </w:r>
           </w:p>
         </w:tc>
@@ -16381,6 +16520,7 @@
                 <w:bCs/>
                 <w:color w:val="FFFFFF" w:themeColor="background1"/>
               </w:rPr>
+              <w:lastRenderedPageBreak/>
               <w:t>ID</w:t>
             </w:r>
           </w:p>
@@ -16527,7 +16667,6 @@
                 <w:bCs/>
                 <w:color w:val="FFFFFF" w:themeColor="background1"/>
               </w:rPr>
-              <w:lastRenderedPageBreak/>
               <w:t>Nome</w:t>
             </w:r>
           </w:p>
@@ -16557,7 +16696,21 @@
                 <w:rFonts w:ascii="Century Gothic" w:eastAsia="Droid Sans" w:hAnsi="Century Gothic" w:cs="Droid Sans"/>
                 <w:color w:val="auto"/>
               </w:rPr>
-              <w:t>Varchar(30)</w:t>
+              <w:t>Varchar(</w:t>
+            </w:r>
+            <w:r>
+              <w:rPr>
+                <w:rFonts w:ascii="Century Gothic" w:eastAsia="Droid Sans" w:hAnsi="Century Gothic" w:cs="Droid Sans"/>
+                <w:color w:val="auto"/>
+              </w:rPr>
+              <w:t>5</w:t>
+            </w:r>
+            <w:r>
+              <w:rPr>
+                <w:rFonts w:ascii="Century Gothic" w:eastAsia="Droid Sans" w:hAnsi="Century Gothic" w:cs="Droid Sans"/>
+                <w:color w:val="auto"/>
+              </w:rPr>
+              <w:t>0)</w:t>
             </w:r>
           </w:p>
         </w:tc>
@@ -16682,7 +16835,21 @@
                 <w:rFonts w:ascii="Century Gothic" w:eastAsia="Droid Sans" w:hAnsi="Century Gothic" w:cs="Droid Sans"/>
                 <w:color w:val="auto"/>
               </w:rPr>
-              <w:t>Varchar(30)</w:t>
+              <w:t>Varchar(</w:t>
+            </w:r>
+            <w:r>
+              <w:rPr>
+                <w:rFonts w:ascii="Century Gothic" w:eastAsia="Droid Sans" w:hAnsi="Century Gothic" w:cs="Droid Sans"/>
+                <w:color w:val="auto"/>
+              </w:rPr>
+              <w:t>5</w:t>
+            </w:r>
+            <w:r>
+              <w:rPr>
+                <w:rFonts w:ascii="Century Gothic" w:eastAsia="Droid Sans" w:hAnsi="Century Gothic" w:cs="Droid Sans"/>
+                <w:color w:val="auto"/>
+              </w:rPr>
+              <w:t>0)</w:t>
             </w:r>
           </w:p>
         </w:tc>
@@ -16807,7 +16974,21 @@
                 <w:rFonts w:ascii="Century Gothic" w:eastAsia="Droid Sans" w:hAnsi="Century Gothic" w:cs="Droid Sans"/>
                 <w:color w:val="auto"/>
               </w:rPr>
-              <w:t>Varchar(50)</w:t>
+              <w:t>Varchar(</w:t>
+            </w:r>
+            <w:r>
+              <w:rPr>
+                <w:rFonts w:ascii="Century Gothic" w:eastAsia="Droid Sans" w:hAnsi="Century Gothic" w:cs="Droid Sans"/>
+                <w:color w:val="auto"/>
+              </w:rPr>
+              <w:t>10</w:t>
+            </w:r>
+            <w:r>
+              <w:rPr>
+                <w:rFonts w:ascii="Century Gothic" w:eastAsia="Droid Sans" w:hAnsi="Century Gothic" w:cs="Droid Sans"/>
+                <w:color w:val="auto"/>
+              </w:rPr>
+              <w:t>0)</w:t>
             </w:r>
           </w:p>
         </w:tc>
@@ -16932,7 +17113,21 @@
                 <w:rFonts w:ascii="Century Gothic" w:eastAsia="Droid Sans" w:hAnsi="Century Gothic" w:cs="Droid Sans"/>
                 <w:color w:val="auto"/>
               </w:rPr>
-              <w:t>Varchar(30)</w:t>
+              <w:t>Varchar(</w:t>
+            </w:r>
+            <w:r>
+              <w:rPr>
+                <w:rFonts w:ascii="Century Gothic" w:eastAsia="Droid Sans" w:hAnsi="Century Gothic" w:cs="Droid Sans"/>
+                <w:color w:val="auto"/>
+              </w:rPr>
+              <w:t>5</w:t>
+            </w:r>
+            <w:r>
+              <w:rPr>
+                <w:rFonts w:ascii="Century Gothic" w:eastAsia="Droid Sans" w:hAnsi="Century Gothic" w:cs="Droid Sans"/>
+                <w:color w:val="auto"/>
+              </w:rPr>
+              <w:t>0)</w:t>
             </w:r>
           </w:p>
         </w:tc>
@@ -17549,7 +17744,21 @@
                 <w:rFonts w:ascii="Century Gothic" w:eastAsia="Droid Sans" w:hAnsi="Century Gothic" w:cs="Droid Sans"/>
                 <w:color w:val="auto"/>
               </w:rPr>
-              <w:t>Varchar (50)</w:t>
+              <w:t>Varchar (</w:t>
+            </w:r>
+            <w:r>
+              <w:rPr>
+                <w:rFonts w:ascii="Century Gothic" w:eastAsia="Droid Sans" w:hAnsi="Century Gothic" w:cs="Droid Sans"/>
+                <w:color w:val="auto"/>
+              </w:rPr>
+              <w:t>10</w:t>
+            </w:r>
+            <w:r>
+              <w:rPr>
+                <w:rFonts w:ascii="Century Gothic" w:eastAsia="Droid Sans" w:hAnsi="Century Gothic" w:cs="Droid Sans"/>
+                <w:color w:val="auto"/>
+              </w:rPr>
+              <w:t>0)</w:t>
             </w:r>
           </w:p>
         </w:tc>
@@ -36873,6 +37082,18 @@
       <w:lang w:val="it-IT" w:eastAsia="en-US" w:bidi="ar-SA"/>
     </w:rPr>
   </w:style>
+  <w:style w:type="character" w:styleId="Collegamentovisitato">
+    <w:name w:val="FollowedHyperlink"/>
+    <w:basedOn w:val="Carpredefinitoparagrafo"/>
+    <w:uiPriority w:val="99"/>
+    <w:semiHidden/>
+    <w:unhideWhenUsed/>
+    <w:rsid w:val="00923FED"/>
+    <w:rPr>
+      <w:color w:val="954F72" w:themeColor="followedHyperlink"/>
+      <w:u w:val="single"/>
+    </w:rPr>
+  </w:style>
 </w:styles>
 </file>
 

</xml_diff>

<commit_message>
modifiche al database e documenti relativi al class-diagram
</commit_message>
<xml_diff>
--- a/DOCUMENTAZIONE/4-System Design Document .docx
+++ b/DOCUMENTAZIONE/4-System Design Document .docx
@@ -9927,6 +9927,475 @@
         <w:rPr>
           <w:noProof/>
         </w:rPr>
+        <mc:AlternateContent>
+          <mc:Choice Requires="wpi">
+            <w:drawing>
+              <wp:anchor distT="0" distB="0" distL="114300" distR="114300" simplePos="0" relativeHeight="251721728" behindDoc="0" locked="0" layoutInCell="1" allowOverlap="1" wp14:anchorId="6BC4CC0F" wp14:editId="63E87404">
+                <wp:simplePos x="0" y="0"/>
+                <wp:positionH relativeFrom="column">
+                  <wp:posOffset>2792095</wp:posOffset>
+                </wp:positionH>
+                <wp:positionV relativeFrom="paragraph">
+                  <wp:posOffset>443230</wp:posOffset>
+                </wp:positionV>
+                <wp:extent cx="1281145" cy="1856105"/>
+                <wp:effectExtent l="38100" t="38100" r="52705" b="48895"/>
+                <wp:wrapNone/>
+                <wp:docPr id="71" name="Input penna 71"/>
+                <wp:cNvGraphicFramePr/>
+                <a:graphic xmlns:a="http://schemas.openxmlformats.org/drawingml/2006/main">
+                  <a:graphicData uri="http://schemas.microsoft.com/office/word/2010/wordprocessingInk">
+                    <w14:contentPart bwMode="auto" r:id="rId17">
+                      <w14:nvContentPartPr>
+                        <w14:cNvContentPartPr/>
+                      </w14:nvContentPartPr>
+                      <w14:xfrm>
+                        <a:off x="0" y="0"/>
+                        <a:ext cx="1281145" cy="1856105"/>
+                      </w14:xfrm>
+                    </w14:contentPart>
+                  </a:graphicData>
+                </a:graphic>
+              </wp:anchor>
+            </w:drawing>
+          </mc:Choice>
+          <mc:Fallback>
+            <w:pict>
+              <v:shapetype w14:anchorId="302DABBA" id="_x0000_t75" coordsize="21600,21600" o:spt="75" o:preferrelative="t" path="m@4@5l@4@11@9@11@9@5xe" filled="f" stroked="f">
+                <v:stroke joinstyle="miter"/>
+                <v:formulas>
+                  <v:f eqn="if lineDrawn pixelLineWidth 0"/>
+                  <v:f eqn="sum @0 1 0"/>
+                  <v:f eqn="sum 0 0 @1"/>
+                  <v:f eqn="prod @2 1 2"/>
+                  <v:f eqn="prod @3 21600 pixelWidth"/>
+                  <v:f eqn="prod @3 21600 pixelHeight"/>
+                  <v:f eqn="sum @0 0 1"/>
+                  <v:f eqn="prod @6 1 2"/>
+                  <v:f eqn="prod @7 21600 pixelWidth"/>
+                  <v:f eqn="sum @8 21600 0"/>
+                  <v:f eqn="prod @7 21600 pixelHeight"/>
+                  <v:f eqn="sum @10 21600 0"/>
+                </v:formulas>
+                <v:path o:extrusionok="f" gradientshapeok="t" o:connecttype="rect"/>
+                <o:lock v:ext="edit" aspectratio="t"/>
+              </v:shapetype>
+              <v:shape id="Input penna 71" o:spid="_x0000_s1026" type="#_x0000_t75" style="position:absolute;margin-left:219.15pt;margin-top:34.2pt;width:102.3pt;height:147.55pt;z-index:251721728;visibility:visible;mso-wrap-style:square;mso-wrap-distance-left:9pt;mso-wrap-distance-top:0;mso-wrap-distance-right:9pt;mso-wrap-distance-bottom:0;mso-position-horizontal:absolute;mso-position-horizontal-relative:text;mso-position-vertical:absolute;mso-position-vertical-relative:text" o:gfxdata="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">
+                <v:imagedata r:id="rId18" o:title=""/>
+              </v:shape>
+            </w:pict>
+          </mc:Fallback>
+        </mc:AlternateContent>
+      </w:r>
+      <w:r>
+        <w:rPr>
+          <w:noProof/>
+        </w:rPr>
+        <mc:AlternateContent>
+          <mc:Choice Requires="wpi">
+            <w:drawing>
+              <wp:anchor distT="0" distB="0" distL="114300" distR="114300" simplePos="0" relativeHeight="251715584" behindDoc="0" locked="0" layoutInCell="1" allowOverlap="1" wp14:anchorId="085959A3" wp14:editId="5E74679C">
+                <wp:simplePos x="0" y="0"/>
+                <wp:positionH relativeFrom="column">
+                  <wp:posOffset>882015</wp:posOffset>
+                </wp:positionH>
+                <wp:positionV relativeFrom="paragraph">
+                  <wp:posOffset>1365885</wp:posOffset>
+                </wp:positionV>
+                <wp:extent cx="214630" cy="127435"/>
+                <wp:effectExtent l="38100" t="38100" r="0" b="44450"/>
+                <wp:wrapNone/>
+                <wp:docPr id="65" name="Input penna 65"/>
+                <wp:cNvGraphicFramePr/>
+                <a:graphic xmlns:a="http://schemas.openxmlformats.org/drawingml/2006/main">
+                  <a:graphicData uri="http://schemas.microsoft.com/office/word/2010/wordprocessingInk">
+                    <w14:contentPart bwMode="auto" r:id="rId19">
+                      <w14:nvContentPartPr>
+                        <w14:cNvContentPartPr/>
+                      </w14:nvContentPartPr>
+                      <w14:xfrm>
+                        <a:off x="0" y="0"/>
+                        <a:ext cx="214630" cy="127435"/>
+                      </w14:xfrm>
+                    </w14:contentPart>
+                  </a:graphicData>
+                </a:graphic>
+              </wp:anchor>
+            </w:drawing>
+          </mc:Choice>
+          <mc:Fallback>
+            <w:pict>
+              <v:shape w14:anchorId="49AF299C" id="Input penna 65" o:spid="_x0000_s1026" type="#_x0000_t75" style="position:absolute;margin-left:68.75pt;margin-top:106.85pt;width:18.3pt;height:11.45pt;z-index:251715584;visibility:visible;mso-wrap-style:square;mso-wrap-distance-left:9pt;mso-wrap-distance-top:0;mso-wrap-distance-right:9pt;mso-wrap-distance-bottom:0;mso-position-horizontal:absolute;mso-position-horizontal-relative:text;mso-position-vertical:absolute;mso-position-vertical-relative:text" o:gfxdata="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">
+                <v:imagedata r:id="rId20" o:title=""/>
+              </v:shape>
+            </w:pict>
+          </mc:Fallback>
+        </mc:AlternateContent>
+      </w:r>
+      <w:r>
+        <w:rPr>
+          <w:noProof/>
+        </w:rPr>
+        <mc:AlternateContent>
+          <mc:Choice Requires="wpi">
+            <w:drawing>
+              <wp:anchor distT="0" distB="0" distL="114300" distR="114300" simplePos="0" relativeHeight="251712512" behindDoc="0" locked="0" layoutInCell="1" allowOverlap="1" wp14:anchorId="3A811F8B" wp14:editId="27B05BF6">
+                <wp:simplePos x="0" y="0"/>
+                <wp:positionH relativeFrom="column">
+                  <wp:posOffset>4910455</wp:posOffset>
+                </wp:positionH>
+                <wp:positionV relativeFrom="paragraph">
+                  <wp:posOffset>2465705</wp:posOffset>
+                </wp:positionV>
+                <wp:extent cx="213840" cy="135720"/>
+                <wp:effectExtent l="38100" t="38100" r="53340" b="55245"/>
+                <wp:wrapNone/>
+                <wp:docPr id="62" name="Input penna 62"/>
+                <wp:cNvGraphicFramePr/>
+                <a:graphic xmlns:a="http://schemas.openxmlformats.org/drawingml/2006/main">
+                  <a:graphicData uri="http://schemas.microsoft.com/office/word/2010/wordprocessingInk">
+                    <w14:contentPart bwMode="auto" r:id="rId21">
+                      <w14:nvContentPartPr>
+                        <w14:cNvContentPartPr/>
+                      </w14:nvContentPartPr>
+                      <w14:xfrm>
+                        <a:off x="0" y="0"/>
+                        <a:ext cx="213840" cy="135720"/>
+                      </w14:xfrm>
+                    </w14:contentPart>
+                  </a:graphicData>
+                </a:graphic>
+              </wp:anchor>
+            </w:drawing>
+          </mc:Choice>
+          <mc:Fallback>
+            <w:pict>
+              <v:shape w14:anchorId="66780488" id="Input penna 62" o:spid="_x0000_s1026" type="#_x0000_t75" style="position:absolute;margin-left:385.95pt;margin-top:193.45pt;width:18.3pt;height:12.15pt;z-index:251712512;visibility:visible;mso-wrap-style:square;mso-wrap-distance-left:9pt;mso-wrap-distance-top:0;mso-wrap-distance-right:9pt;mso-wrap-distance-bottom:0;mso-position-horizontal:absolute;mso-position-horizontal-relative:text;mso-position-vertical:absolute;mso-position-vertical-relative:text" o:gfxdata="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">
+                <v:imagedata r:id="rId22" o:title=""/>
+              </v:shape>
+            </w:pict>
+          </mc:Fallback>
+        </mc:AlternateContent>
+      </w:r>
+      <w:r>
+        <w:rPr>
+          <w:noProof/>
+        </w:rPr>
+        <mc:AlternateContent>
+          <mc:Choice Requires="wpi">
+            <w:drawing>
+              <wp:anchor distT="0" distB="0" distL="114300" distR="114300" simplePos="0" relativeHeight="251709440" behindDoc="0" locked="0" layoutInCell="1" allowOverlap="1" wp14:anchorId="4DAAA6E6" wp14:editId="258D21E2">
+                <wp:simplePos x="0" y="0"/>
+                <wp:positionH relativeFrom="column">
+                  <wp:posOffset>-742315</wp:posOffset>
+                </wp:positionH>
+                <wp:positionV relativeFrom="paragraph">
+                  <wp:posOffset>1394460</wp:posOffset>
+                </wp:positionV>
+                <wp:extent cx="2367280" cy="2620155"/>
+                <wp:effectExtent l="38100" t="38100" r="0" b="46990"/>
+                <wp:wrapNone/>
+                <wp:docPr id="59" name="Input penna 59"/>
+                <wp:cNvGraphicFramePr/>
+                <a:graphic xmlns:a="http://schemas.openxmlformats.org/drawingml/2006/main">
+                  <a:graphicData uri="http://schemas.microsoft.com/office/word/2010/wordprocessingInk">
+                    <w14:contentPart bwMode="auto" r:id="rId23">
+                      <w14:nvContentPartPr>
+                        <w14:cNvContentPartPr/>
+                      </w14:nvContentPartPr>
+                      <w14:xfrm>
+                        <a:off x="0" y="0"/>
+                        <a:ext cx="2367280" cy="2620155"/>
+                      </w14:xfrm>
+                    </w14:contentPart>
+                  </a:graphicData>
+                </a:graphic>
+              </wp:anchor>
+            </w:drawing>
+          </mc:Choice>
+          <mc:Fallback>
+            <w:pict>
+              <v:shape w14:anchorId="28ADBE90" id="Input penna 59" o:spid="_x0000_s1026" type="#_x0000_t75" style="position:absolute;margin-left:-59.15pt;margin-top:109.1pt;width:187.8pt;height:207.7pt;z-index:251709440;visibility:visible;mso-wrap-style:square;mso-wrap-distance-left:9pt;mso-wrap-distance-top:0;mso-wrap-distance-right:9pt;mso-wrap-distance-bottom:0;mso-position-horizontal:absolute;mso-position-horizontal-relative:text;mso-position-vertical:absolute;mso-position-vertical-relative:text" o:gfxdata="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">
+                <v:imagedata r:id="rId24" o:title=""/>
+              </v:shape>
+            </w:pict>
+          </mc:Fallback>
+        </mc:AlternateContent>
+      </w:r>
+      <w:r>
+        <w:rPr>
+          <w:noProof/>
+        </w:rPr>
+        <mc:AlternateContent>
+          <mc:Choice Requires="wpi">
+            <w:drawing>
+              <wp:anchor distT="0" distB="0" distL="114300" distR="114300" simplePos="0" relativeHeight="251704320" behindDoc="0" locked="0" layoutInCell="1" allowOverlap="1" wp14:anchorId="3D2470DB" wp14:editId="4B88BA87">
+                <wp:simplePos x="0" y="0"/>
+                <wp:positionH relativeFrom="column">
+                  <wp:posOffset>1865630</wp:posOffset>
+                </wp:positionH>
+                <wp:positionV relativeFrom="paragraph">
+                  <wp:posOffset>3869055</wp:posOffset>
+                </wp:positionV>
+                <wp:extent cx="961840" cy="253365"/>
+                <wp:effectExtent l="38100" t="38100" r="0" b="51435"/>
+                <wp:wrapNone/>
+                <wp:docPr id="54" name="Input penna 54"/>
+                <wp:cNvGraphicFramePr/>
+                <a:graphic xmlns:a="http://schemas.openxmlformats.org/drawingml/2006/main">
+                  <a:graphicData uri="http://schemas.microsoft.com/office/word/2010/wordprocessingInk">
+                    <w14:contentPart bwMode="auto" r:id="rId25">
+                      <w14:nvContentPartPr>
+                        <w14:cNvContentPartPr/>
+                      </w14:nvContentPartPr>
+                      <w14:xfrm>
+                        <a:off x="0" y="0"/>
+                        <a:ext cx="961840" cy="253365"/>
+                      </w14:xfrm>
+                    </w14:contentPart>
+                  </a:graphicData>
+                </a:graphic>
+              </wp:anchor>
+            </w:drawing>
+          </mc:Choice>
+          <mc:Fallback>
+            <w:pict>
+              <v:shape w14:anchorId="258E8FE0" id="Input penna 54" o:spid="_x0000_s1026" type="#_x0000_t75" style="position:absolute;margin-left:146.2pt;margin-top:303.95pt;width:77.15pt;height:21.35pt;z-index:251704320;visibility:visible;mso-wrap-style:square;mso-wrap-distance-left:9pt;mso-wrap-distance-top:0;mso-wrap-distance-right:9pt;mso-wrap-distance-bottom:0;mso-position-horizontal:absolute;mso-position-horizontal-relative:text;mso-position-vertical:absolute;mso-position-vertical-relative:text" o:gfxdata="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">
+                <v:imagedata r:id="rId26" o:title=""/>
+              </v:shape>
+            </w:pict>
+          </mc:Fallback>
+        </mc:AlternateContent>
+      </w:r>
+      <w:r>
+        <w:rPr>
+          <w:noProof/>
+        </w:rPr>
+        <mc:AlternateContent>
+          <mc:Choice Requires="wpi">
+            <w:drawing>
+              <wp:anchor distT="0" distB="0" distL="114300" distR="114300" simplePos="0" relativeHeight="251696128" behindDoc="0" locked="0" layoutInCell="1" allowOverlap="1" wp14:anchorId="61ED25F2" wp14:editId="3CCE9F9A">
+                <wp:simplePos x="0" y="0"/>
+                <wp:positionH relativeFrom="column">
+                  <wp:posOffset>21590</wp:posOffset>
+                </wp:positionH>
+                <wp:positionV relativeFrom="paragraph">
+                  <wp:posOffset>3284855</wp:posOffset>
+                </wp:positionV>
+                <wp:extent cx="572170" cy="310585"/>
+                <wp:effectExtent l="38100" t="38100" r="0" b="51435"/>
+                <wp:wrapNone/>
+                <wp:docPr id="46" name="Input penna 46"/>
+                <wp:cNvGraphicFramePr/>
+                <a:graphic xmlns:a="http://schemas.openxmlformats.org/drawingml/2006/main">
+                  <a:graphicData uri="http://schemas.microsoft.com/office/word/2010/wordprocessingInk">
+                    <w14:contentPart bwMode="auto" r:id="rId27">
+                      <w14:nvContentPartPr>
+                        <w14:cNvContentPartPr/>
+                      </w14:nvContentPartPr>
+                      <w14:xfrm>
+                        <a:off x="0" y="0"/>
+                        <a:ext cx="572170" cy="310585"/>
+                      </w14:xfrm>
+                    </w14:contentPart>
+                  </a:graphicData>
+                </a:graphic>
+              </wp:anchor>
+            </w:drawing>
+          </mc:Choice>
+          <mc:Fallback>
+            <w:pict>
+              <v:shape w14:anchorId="326FC97E" id="Input penna 46" o:spid="_x0000_s1026" type="#_x0000_t75" style="position:absolute;margin-left:1pt;margin-top:257.95pt;width:46.45pt;height:25.85pt;z-index:251696128;visibility:visible;mso-wrap-style:square;mso-wrap-distance-left:9pt;mso-wrap-distance-top:0;mso-wrap-distance-right:9pt;mso-wrap-distance-bottom:0;mso-position-horizontal:absolute;mso-position-horizontal-relative:text;mso-position-vertical:absolute;mso-position-vertical-relative:text" o:gfxdata="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">
+                <v:imagedata r:id="rId28" o:title=""/>
+              </v:shape>
+            </w:pict>
+          </mc:Fallback>
+        </mc:AlternateContent>
+      </w:r>
+      <w:r>
+        <w:rPr>
+          <w:noProof/>
+        </w:rPr>
+        <mc:AlternateContent>
+          <mc:Choice Requires="wpi">
+            <w:drawing>
+              <wp:anchor distT="0" distB="0" distL="114300" distR="114300" simplePos="0" relativeHeight="251689984" behindDoc="0" locked="0" layoutInCell="1" allowOverlap="1" wp14:anchorId="1ED51F9C" wp14:editId="23DA85B4">
+                <wp:simplePos x="0" y="0"/>
+                <wp:positionH relativeFrom="column">
+                  <wp:posOffset>-172085</wp:posOffset>
+                </wp:positionH>
+                <wp:positionV relativeFrom="paragraph">
+                  <wp:posOffset>2954655</wp:posOffset>
+                </wp:positionV>
+                <wp:extent cx="1602105" cy="868680"/>
+                <wp:effectExtent l="57150" t="38100" r="55245" b="45720"/>
+                <wp:wrapNone/>
+                <wp:docPr id="40" name="Input penna 40"/>
+                <wp:cNvGraphicFramePr/>
+                <a:graphic xmlns:a="http://schemas.openxmlformats.org/drawingml/2006/main">
+                  <a:graphicData uri="http://schemas.microsoft.com/office/word/2010/wordprocessingInk">
+                    <w14:contentPart bwMode="auto" r:id="rId29">
+                      <w14:nvContentPartPr>
+                        <w14:cNvContentPartPr/>
+                      </w14:nvContentPartPr>
+                      <w14:xfrm>
+                        <a:off x="0" y="0"/>
+                        <a:ext cx="1602105" cy="868680"/>
+                      </w14:xfrm>
+                    </w14:contentPart>
+                  </a:graphicData>
+                </a:graphic>
+              </wp:anchor>
+            </w:drawing>
+          </mc:Choice>
+          <mc:Fallback>
+            <w:pict>
+              <v:shape w14:anchorId="151E7557" id="Input penna 40" o:spid="_x0000_s1026" type="#_x0000_t75" style="position:absolute;margin-left:-14.25pt;margin-top:231.95pt;width:127.55pt;height:69.8pt;z-index:251689984;visibility:visible;mso-wrap-style:square;mso-wrap-distance-left:9pt;mso-wrap-distance-top:0;mso-wrap-distance-right:9pt;mso-wrap-distance-bottom:0;mso-position-horizontal:absolute;mso-position-horizontal-relative:text;mso-position-vertical:absolute;mso-position-vertical-relative:text" o:gfxdata="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">
+                <v:imagedata r:id="rId30" o:title=""/>
+              </v:shape>
+            </w:pict>
+          </mc:Fallback>
+        </mc:AlternateContent>
+      </w:r>
+      <w:r>
+        <w:rPr>
+          <w:noProof/>
+        </w:rPr>
+        <mc:AlternateContent>
+          <mc:Choice Requires="wpi">
+            <w:drawing>
+              <wp:anchor distT="0" distB="0" distL="114300" distR="114300" simplePos="0" relativeHeight="251681792" behindDoc="0" locked="0" layoutInCell="1" allowOverlap="1" wp14:anchorId="63BA98E6" wp14:editId="0370072F">
+                <wp:simplePos x="0" y="0"/>
+                <wp:positionH relativeFrom="column">
+                  <wp:posOffset>1430655</wp:posOffset>
+                </wp:positionH>
+                <wp:positionV relativeFrom="paragraph">
+                  <wp:posOffset>356870</wp:posOffset>
+                </wp:positionV>
+                <wp:extent cx="1557260" cy="2371090"/>
+                <wp:effectExtent l="38100" t="38100" r="5080" b="48260"/>
+                <wp:wrapNone/>
+                <wp:docPr id="32" name="Input penna 32"/>
+                <wp:cNvGraphicFramePr/>
+                <a:graphic xmlns:a="http://schemas.openxmlformats.org/drawingml/2006/main">
+                  <a:graphicData uri="http://schemas.microsoft.com/office/word/2010/wordprocessingInk">
+                    <w14:contentPart bwMode="auto" r:id="rId31">
+                      <w14:nvContentPartPr>
+                        <w14:cNvContentPartPr/>
+                      </w14:nvContentPartPr>
+                      <w14:xfrm>
+                        <a:off x="0" y="0"/>
+                        <a:ext cx="1557260" cy="2371090"/>
+                      </w14:xfrm>
+                    </w14:contentPart>
+                  </a:graphicData>
+                </a:graphic>
+              </wp:anchor>
+            </w:drawing>
+          </mc:Choice>
+          <mc:Fallback>
+            <w:pict>
+              <v:shape w14:anchorId="7E06F17D" id="Input penna 32" o:spid="_x0000_s1026" type="#_x0000_t75" style="position:absolute;margin-left:111.95pt;margin-top:27.4pt;width:124pt;height:188.1pt;z-index:251681792;visibility:visible;mso-wrap-style:square;mso-wrap-distance-left:9pt;mso-wrap-distance-top:0;mso-wrap-distance-right:9pt;mso-wrap-distance-bottom:0;mso-position-horizontal:absolute;mso-position-horizontal-relative:text;mso-position-vertical:absolute;mso-position-vertical-relative:text" o:gfxdata="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">
+                <v:imagedata r:id="rId32" o:title=""/>
+              </v:shape>
+            </w:pict>
+          </mc:Fallback>
+        </mc:AlternateContent>
+      </w:r>
+      <w:r>
+        <w:rPr>
+          <w:noProof/>
+        </w:rPr>
+        <mc:AlternateContent>
+          <mc:Choice Requires="wpi">
+            <w:drawing>
+              <wp:anchor distT="0" distB="0" distL="114300" distR="114300" simplePos="0" relativeHeight="251668480" behindDoc="0" locked="0" layoutInCell="1" allowOverlap="1" wp14:anchorId="7D74AF83" wp14:editId="31335746">
+                <wp:simplePos x="0" y="0"/>
+                <wp:positionH relativeFrom="column">
+                  <wp:posOffset>433070</wp:posOffset>
+                </wp:positionH>
+                <wp:positionV relativeFrom="paragraph">
+                  <wp:posOffset>2297430</wp:posOffset>
+                </wp:positionV>
+                <wp:extent cx="667385" cy="252720"/>
+                <wp:effectExtent l="38100" t="38100" r="18415" b="52705"/>
+                <wp:wrapNone/>
+                <wp:docPr id="19" name="Input penna 19"/>
+                <wp:cNvGraphicFramePr/>
+                <a:graphic xmlns:a="http://schemas.openxmlformats.org/drawingml/2006/main">
+                  <a:graphicData uri="http://schemas.microsoft.com/office/word/2010/wordprocessingInk">
+                    <w14:contentPart bwMode="auto" r:id="rId33">
+                      <w14:nvContentPartPr>
+                        <w14:cNvContentPartPr/>
+                      </w14:nvContentPartPr>
+                      <w14:xfrm>
+                        <a:off x="0" y="0"/>
+                        <a:ext cx="667385" cy="252720"/>
+                      </w14:xfrm>
+                    </w14:contentPart>
+                  </a:graphicData>
+                </a:graphic>
+              </wp:anchor>
+            </w:drawing>
+          </mc:Choice>
+          <mc:Fallback>
+            <w:pict>
+              <v:shape w14:anchorId="447C44D0" id="Input penna 19" o:spid="_x0000_s1026" type="#_x0000_t75" style="position:absolute;margin-left:33.4pt;margin-top:180.2pt;width:53.95pt;height:21.35pt;z-index:251668480;visibility:visible;mso-wrap-style:square;mso-wrap-distance-left:9pt;mso-wrap-distance-top:0;mso-wrap-distance-right:9pt;mso-wrap-distance-bottom:0;mso-position-horizontal:absolute;mso-position-horizontal-relative:text;mso-position-vertical:absolute;mso-position-vertical-relative:text" o:gfxdata="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">
+                <v:imagedata r:id="rId34" o:title=""/>
+              </v:shape>
+            </w:pict>
+          </mc:Fallback>
+        </mc:AlternateContent>
+      </w:r>
+      <w:r>
+        <w:rPr>
+          <w:noProof/>
+        </w:rPr>
+        <mc:AlternateContent>
+          <mc:Choice Requires="wpi">
+            <w:drawing>
+              <wp:anchor distT="0" distB="0" distL="114300" distR="114300" simplePos="0" relativeHeight="251659264" behindDoc="0" locked="0" layoutInCell="1" allowOverlap="1" wp14:anchorId="53B5E122" wp14:editId="0A4F5822">
+                <wp:simplePos x="0" y="0"/>
+                <wp:positionH relativeFrom="column">
+                  <wp:posOffset>1913200</wp:posOffset>
+                </wp:positionH>
+                <wp:positionV relativeFrom="paragraph">
+                  <wp:posOffset>2051585</wp:posOffset>
+                </wp:positionV>
+                <wp:extent cx="26640" cy="6480"/>
+                <wp:effectExtent l="38100" t="38100" r="50165" b="50800"/>
+                <wp:wrapNone/>
+                <wp:docPr id="9" name="Input penna 9"/>
+                <wp:cNvGraphicFramePr/>
+                <a:graphic xmlns:a="http://schemas.openxmlformats.org/drawingml/2006/main">
+                  <a:graphicData uri="http://schemas.microsoft.com/office/word/2010/wordprocessingInk">
+                    <w14:contentPart bwMode="auto" r:id="rId35">
+                      <w14:nvContentPartPr>
+                        <w14:cNvContentPartPr/>
+                      </w14:nvContentPartPr>
+                      <w14:xfrm>
+                        <a:off x="0" y="0"/>
+                        <a:ext cx="26640" cy="6480"/>
+                      </w14:xfrm>
+                    </w14:contentPart>
+                  </a:graphicData>
+                </a:graphic>
+              </wp:anchor>
+            </w:drawing>
+          </mc:Choice>
+          <mc:Fallback>
+            <w:pict>
+              <v:shape w14:anchorId="39BB4559" id="Input penna 9" o:spid="_x0000_s1026" type="#_x0000_t75" style="position:absolute;margin-left:149.95pt;margin-top:160.85pt;width:3.55pt;height:1.9pt;z-index:251659264;visibility:visible;mso-wrap-style:square;mso-wrap-distance-left:9pt;mso-wrap-distance-top:0;mso-wrap-distance-right:9pt;mso-wrap-distance-bottom:0;mso-position-horizontal:absolute;mso-position-horizontal-relative:text;mso-position-vertical:absolute;mso-position-vertical-relative:text" o:gfxdata="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">
+                <v:imagedata r:id="rId36" o:title=""/>
+              </v:shape>
+            </w:pict>
+          </mc:Fallback>
+        </mc:AlternateContent>
+      </w:r>
+      <w:r>
+        <w:rPr>
+          <w:noProof/>
+        </w:rPr>
         <w:drawing>
           <wp:inline distT="0" distB="0" distL="0" distR="0" wp14:anchorId="317E17C8" wp14:editId="7ADA2800">
             <wp:extent cx="6332220" cy="4356100"/>
@@ -9945,7 +10414,7 @@
                     </pic:cNvPicPr>
                   </pic:nvPicPr>
                   <pic:blipFill>
-                    <a:blip r:embed="rId17">
+                    <a:blip r:embed="rId37">
                       <a:extLst>
                         <a:ext uri="{28A0092B-C50C-407E-A947-70E740481C1C}">
                           <a14:useLocalDpi xmlns:a14="http://schemas.microsoft.com/office/drawing/2010/main" val="0"/>
@@ -9982,6 +10451,29 @@
         <w:pStyle w:val="Paragrafoelenco"/>
         <w:ind w:left="0"/>
         <w:rPr>
+          <w:b/>
+          <w:bCs/>
+          <w:sz w:val="26"/>
+          <w:szCs w:val="22"/>
+          <w:lang w:val="it-IT"/>
+        </w:rPr>
+      </w:pPr>
+      <w:r>
+        <w:rPr>
+          <w:b/>
+          <w:bCs/>
+          <w:sz w:val="26"/>
+          <w:szCs w:val="22"/>
+          <w:lang w:val="it-IT"/>
+        </w:rPr>
+        <w:t xml:space="preserve"> CONTROLLA TUTTE LE OPERAZIONI DAI REQUISITI FUNZIONALI</w:t>
+      </w:r>
+    </w:p>
+    <w:p>
+      <w:pPr>
+        <w:pStyle w:val="Paragrafoelenco"/>
+        <w:ind w:left="0"/>
+        <w:rPr>
           <w:rFonts w:hint="eastAsia"/>
           <w:b/>
           <w:bCs/>
@@ -9990,6 +10482,38 @@
           <w:lang w:val="it-IT"/>
         </w:rPr>
       </w:pPr>
+      <w:r>
+        <w:rPr>
+          <w:b/>
+          <w:bCs/>
+          <w:sz w:val="26"/>
+          <w:szCs w:val="22"/>
+          <w:lang w:val="it-IT"/>
+        </w:rPr>
+        <w:t xml:space="preserve">+ </w:t>
+      </w:r>
+      <w:r>
+        <w:rPr>
+          <w:b/>
+          <w:bCs/>
+          <w:color w:val="FF0000"/>
+          <w:sz w:val="26"/>
+          <w:szCs w:val="22"/>
+          <w:lang w:val="it-IT"/>
+        </w:rPr>
+        <w:t>aggiungi fattura</w:t>
+      </w:r>
+      <w:r>
+        <w:rPr>
+          <w:b/>
+          <w:bCs/>
+          <w:color w:val="FF0000"/>
+          <w:sz w:val="26"/>
+          <w:szCs w:val="22"/>
+          <w:lang w:val="it-IT"/>
+        </w:rPr>
+        <w:t>/carrello</w:t>
+      </w:r>
     </w:p>
     <w:p>
       <w:pPr>
@@ -11389,8 +11913,125 @@
             <w:r>
               <w:rPr>
                 <w:rFonts w:ascii="Century Gothic" w:hAnsi="Century Gothic"/>
+                <w:lang w:val="it-IT"/>
               </w:rPr>
               <w:t>NOT NULL</w:t>
+            </w:r>
+          </w:p>
+          <w:p>
+            <w:pPr>
+              <w:rPr>
+                <w:rFonts w:ascii="Century Gothic" w:hAnsi="Century Gothic"/>
+                <w:lang w:val="it-IT"/>
+              </w:rPr>
+            </w:pPr>
+            <w:r>
+              <w:rPr>
+                <w:rFonts w:ascii="Century Gothic" w:hAnsi="Century Gothic"/>
+                <w:lang w:val="it-IT"/>
+              </w:rPr>
+              <w:t xml:space="preserve">Può assumere </w:t>
+            </w:r>
+          </w:p>
+          <w:p>
+            <w:pPr>
+              <w:rPr>
+                <w:rFonts w:ascii="Century Gothic" w:hAnsi="Century Gothic"/>
+                <w:lang w:val="it-IT"/>
+              </w:rPr>
+            </w:pPr>
+            <w:r>
+              <w:rPr>
+                <w:rFonts w:ascii="Century Gothic" w:hAnsi="Century Gothic"/>
+                <w:lang w:val="it-IT"/>
+              </w:rPr>
+              <w:t>valore:</w:t>
+            </w:r>
+          </w:p>
+          <w:p>
+            <w:pPr>
+              <w:pStyle w:val="Paragrafoelenco"/>
+              <w:numPr>
+                <w:ilvl w:val="0"/>
+                <w:numId w:val="34"/>
+              </w:numPr>
+              <w:rPr>
+                <w:rFonts w:ascii="Century Gothic" w:hAnsi="Century Gothic"/>
+              </w:rPr>
+            </w:pPr>
+            <w:r>
+              <w:rPr>
+                <w:rFonts w:ascii="Century Gothic" w:hAnsi="Century Gothic"/>
+              </w:rPr>
+              <w:t>1</w:t>
+            </w:r>
+            <w:r>
+              <w:rPr>
+                <w:rFonts w:ascii="Century Gothic" w:hAnsi="Century Gothic"/>
+              </w:rPr>
+              <w:t>, se maschio</w:t>
+            </w:r>
+          </w:p>
+          <w:p>
+            <w:pPr>
+              <w:pStyle w:val="Paragrafoelenco"/>
+              <w:numPr>
+                <w:ilvl w:val="0"/>
+                <w:numId w:val="34"/>
+              </w:numPr>
+              <w:rPr>
+                <w:rFonts w:ascii="Century Gothic" w:hAnsi="Century Gothic"/>
+              </w:rPr>
+            </w:pPr>
+            <w:r>
+              <w:rPr>
+                <w:rFonts w:ascii="Century Gothic" w:hAnsi="Century Gothic"/>
+              </w:rPr>
+              <w:t>1</w:t>
+            </w:r>
+            <w:r>
+              <w:rPr>
+                <w:rFonts w:ascii="Century Gothic" w:hAnsi="Century Gothic"/>
+              </w:rPr>
+              <w:t>, se femmina</w:t>
+            </w:r>
+          </w:p>
+          <w:p>
+            <w:pPr>
+              <w:pStyle w:val="Paragrafoelenco"/>
+              <w:numPr>
+                <w:ilvl w:val="0"/>
+                <w:numId w:val="34"/>
+              </w:numPr>
+              <w:rPr>
+                <w:rFonts w:ascii="Century Gothic" w:hAnsi="Century Gothic"/>
+              </w:rPr>
+            </w:pPr>
+            <w:r>
+              <w:rPr>
+                <w:rFonts w:ascii="Century Gothic" w:hAnsi="Century Gothic"/>
+              </w:rPr>
+              <w:t>1</w:t>
+            </w:r>
+            <w:r>
+              <w:rPr>
+                <w:rFonts w:ascii="Century Gothic" w:hAnsi="Century Gothic"/>
+              </w:rPr>
+              <w:t xml:space="preserve"> se non</w:t>
+            </w:r>
+          </w:p>
+          <w:p>
+            <w:pPr>
+              <w:rPr>
+                <w:rFonts w:ascii="Century Gothic" w:hAnsi="Century Gothic"/>
+                <w:lang w:val="it-IT"/>
+              </w:rPr>
+            </w:pPr>
+            <w:r>
+              <w:rPr>
+                <w:rFonts w:ascii="Century Gothic" w:hAnsi="Century Gothic"/>
+              </w:rPr>
+              <w:t>specificato</w:t>
             </w:r>
           </w:p>
         </w:tc>
@@ -12917,7 +13558,6 @@
                 <w:kern w:val="0"/>
                 <w:lang w:eastAsia="it-IT" w:bidi="ar-SA"/>
               </w:rPr>
-              <w:lastRenderedPageBreak/>
               <w:t>Tipo</w:t>
             </w:r>
           </w:p>
@@ -15849,6 +16489,7 @@
                 <w:bCs/>
                 <w:color w:val="FFFFFF" w:themeColor="background1"/>
               </w:rPr>
+              <w:lastRenderedPageBreak/>
               <w:t>Email</w:t>
             </w:r>
           </w:p>
@@ -16520,7 +17161,6 @@
                 <w:bCs/>
                 <w:color w:val="FFFFFF" w:themeColor="background1"/>
               </w:rPr>
-              <w:lastRenderedPageBreak/>
               <w:t>ID</w:t>
             </w:r>
           </w:p>
@@ -18231,6 +18871,7 @@
                 <w:rFonts w:ascii="Century Gothic" w:hAnsi="Century Gothic"/>
                 <w:color w:val="FFFFFF" w:themeColor="background1"/>
               </w:rPr>
+              <w:lastRenderedPageBreak/>
               <w:t>Registrazione</w:t>
             </w:r>
           </w:p>
@@ -18599,7 +19240,6 @@
                 <w:rFonts w:ascii="Century Gothic" w:eastAsia="Droid Sans" w:hAnsi="Century Gothic" w:cs="Droid Sans"/>
                 <w:color w:val="FFFFFF" w:themeColor="background1"/>
               </w:rPr>
-              <w:lastRenderedPageBreak/>
               <w:t>GestioneEventi</w:t>
             </w:r>
           </w:p>
@@ -20198,6 +20838,7 @@
         <w:rPr>
           <w:lang w:val="it-IT"/>
         </w:rPr>
+        <w:lastRenderedPageBreak/>
         <w:t xml:space="preserve">Le azioni compiute dall’utente scateneranno </w:t>
       </w:r>
       <w:r>
@@ -20227,7 +20868,6 @@
         <w:rPr>
           <w:lang w:val="it-IT"/>
         </w:rPr>
-        <w:lastRenderedPageBreak/>
         <w:t>Condizioni limite</w:t>
       </w:r>
       <w:bookmarkEnd w:id="24"/>
@@ -21693,7 +22333,6 @@
           <w:szCs w:val="28"/>
           <w:lang w:val="it-IT"/>
         </w:rPr>
-        <w:lastRenderedPageBreak/>
         <w:t>Spegnimento del sistema</w:t>
       </w:r>
     </w:p>
@@ -23133,7 +23772,15 @@
                 <w:rFonts w:ascii="Century Gothic" w:hAnsi="Century Gothic"/>
                 <w:w w:val="95"/>
               </w:rPr>
-              <w:t>Controlla che non ci siano connessioni ancora aperte da o verso l’esterno e, se non ci sono, termina l’esecuzione del sistema</w:t>
+              <w:t xml:space="preserve">Controlla che non ci siano connessioni ancora aperte da o </w:t>
+            </w:r>
+            <w:r>
+              <w:rPr>
+                <w:rFonts w:ascii="Century Gothic" w:hAnsi="Century Gothic"/>
+                <w:w w:val="95"/>
+              </w:rPr>
+              <w:lastRenderedPageBreak/>
+              <w:t>verso l’esterno e, se non ci sono, termina l’esecuzione del sistema</w:t>
             </w:r>
           </w:p>
         </w:tc>
@@ -23162,6 +23809,7 @@
                 <w:rFonts w:ascii="Century Gothic" w:hAnsi="Century Gothic"/>
                 <w:w w:val="87"/>
               </w:rPr>
+              <w:lastRenderedPageBreak/>
               <w:t>2.a4</w:t>
             </w:r>
           </w:p>
@@ -23272,7 +23920,6 @@
                 <w:rFonts w:ascii="Century Gothic" w:hAnsi="Century Gothic"/>
                 <w:w w:val="87"/>
               </w:rPr>
-              <w:lastRenderedPageBreak/>
               <w:t>2.a3.b1</w:t>
             </w:r>
           </w:p>
@@ -24920,6 +25567,7 @@
                 <w:color w:val="FFFFFF"/>
                 <w:w w:val="95"/>
               </w:rPr>
+              <w:lastRenderedPageBreak/>
               <w:t>Attore</w:t>
             </w:r>
             <w:r>
@@ -25249,7 +25897,6 @@
                 <w:color w:val="FFFFFF"/>
                 <w:w w:val="95"/>
               </w:rPr>
-              <w:lastRenderedPageBreak/>
               <w:t>Exit</w:t>
             </w:r>
             <w:r>
@@ -26981,7 +27628,6 @@
           <w:sz w:val="30"/>
           <w:szCs w:val="36"/>
         </w:rPr>
-        <w:lastRenderedPageBreak/>
         <w:t>Sottosistema Autenticazione</w:t>
       </w:r>
     </w:p>
@@ -28025,6 +28671,7 @@
                 <w:rFonts w:ascii="Century Gothic" w:eastAsia="Droid Sans" w:hAnsi="Century Gothic" w:cs="Droid Sans"/>
                 <w:color w:val="auto"/>
               </w:rPr>
+              <w:lastRenderedPageBreak/>
               <w:t>Visualizza evento</w:t>
             </w:r>
           </w:p>
@@ -28144,15 +28791,7 @@
                 <w:rFonts w:ascii="Century Gothic" w:eastAsia="Droid Sans" w:hAnsi="Century Gothic" w:cs="Droid Sans"/>
                 <w:color w:val="auto"/>
               </w:rPr>
-              <w:t xml:space="preserve">visualizzare la biografia dell’organizzatore di un evento tramite la pagina </w:t>
-            </w:r>
-            <w:r>
-              <w:rPr>
-                <w:rFonts w:ascii="Century Gothic" w:eastAsia="Droid Sans" w:hAnsi="Century Gothic" w:cs="Droid Sans"/>
-                <w:color w:val="auto"/>
-              </w:rPr>
-              <w:lastRenderedPageBreak/>
-              <w:t>dell’evento stesso</w:t>
+              <w:t>visualizzare la biografia dell’organizzatore di un evento tramite la pagina dell’evento stesso</w:t>
             </w:r>
           </w:p>
         </w:tc>
@@ -28179,7 +28818,6 @@
                 <w:color w:val="auto"/>
                 <w:lang w:val="en-US"/>
               </w:rPr>
-              <w:lastRenderedPageBreak/>
               <w:t>GestioneEventiService</w:t>
             </w:r>
           </w:p>
@@ -29082,7 +29720,6 @@
           <w:sz w:val="28"/>
           <w:szCs w:val="32"/>
         </w:rPr>
-        <w:lastRenderedPageBreak/>
         <w:t>Sottosistema Gestione Acquisti</w:t>
       </w:r>
     </w:p>
@@ -30180,6 +30817,7 @@
                 <w:szCs w:val="24"/>
                 <w:lang w:eastAsia="it-IT"/>
               </w:rPr>
+              <w:lastRenderedPageBreak/>
               <w:t>Three-Tier</w:t>
             </w:r>
             <w:r>
@@ -30404,7 +31042,6 @@
                 <w:szCs w:val="24"/>
                 <w:lang w:eastAsia="it-IT"/>
               </w:rPr>
-              <w:lastRenderedPageBreak/>
               <w:t>CSS3</w:t>
             </w:r>
             <w:r>
@@ -31022,7 +31659,7 @@
       </w:pPr>
     </w:p>
     <w:sectPr>
-      <w:headerReference w:type="default" r:id="rId18"/>
+      <w:headerReference w:type="default" r:id="rId38"/>
       <w:pgSz w:w="12240" w:h="15840"/>
       <w:pgMar w:top="1134" w:right="1134" w:bottom="1135" w:left="1134" w:header="0" w:footer="0" w:gutter="0"/>
       <w:cols w:space="720"/>
@@ -33337,6 +33974,119 @@
     </w:lvl>
   </w:abstractNum>
   <w:abstractNum w:abstractNumId="19" w15:restartNumberingAfterBreak="0">
+    <w:nsid w:val="509532A3"/>
+    <w:multiLevelType w:val="hybridMultilevel"/>
+    <w:tmpl w:val="97D8BFE6"/>
+    <w:lvl w:ilvl="0" w:tplc="08090001">
+      <w:start w:val="1"/>
+      <w:numFmt w:val="bullet"/>
+      <w:lvlText w:val=""/>
+      <w:lvlJc w:val="left"/>
+      <w:pPr>
+        <w:ind w:left="720" w:hanging="360"/>
+      </w:pPr>
+      <w:rPr>
+        <w:rFonts w:ascii="Symbol" w:hAnsi="Symbol" w:hint="default"/>
+      </w:rPr>
+    </w:lvl>
+    <w:lvl w:ilvl="1" w:tplc="08090003" w:tentative="1">
+      <w:start w:val="1"/>
+      <w:numFmt w:val="bullet"/>
+      <w:lvlText w:val="o"/>
+      <w:lvlJc w:val="left"/>
+      <w:pPr>
+        <w:ind w:left="1440" w:hanging="360"/>
+      </w:pPr>
+      <w:rPr>
+        <w:rFonts w:ascii="Courier New" w:hAnsi="Courier New" w:cs="Courier New" w:hint="default"/>
+      </w:rPr>
+    </w:lvl>
+    <w:lvl w:ilvl="2" w:tplc="08090005" w:tentative="1">
+      <w:start w:val="1"/>
+      <w:numFmt w:val="bullet"/>
+      <w:lvlText w:val=""/>
+      <w:lvlJc w:val="left"/>
+      <w:pPr>
+        <w:ind w:left="2160" w:hanging="360"/>
+      </w:pPr>
+      <w:rPr>
+        <w:rFonts w:ascii="Wingdings" w:hAnsi="Wingdings" w:hint="default"/>
+      </w:rPr>
+    </w:lvl>
+    <w:lvl w:ilvl="3" w:tplc="08090001" w:tentative="1">
+      <w:start w:val="1"/>
+      <w:numFmt w:val="bullet"/>
+      <w:lvlText w:val=""/>
+      <w:lvlJc w:val="left"/>
+      <w:pPr>
+        <w:ind w:left="2880" w:hanging="360"/>
+      </w:pPr>
+      <w:rPr>
+        <w:rFonts w:ascii="Symbol" w:hAnsi="Symbol" w:hint="default"/>
+      </w:rPr>
+    </w:lvl>
+    <w:lvl w:ilvl="4" w:tplc="08090003" w:tentative="1">
+      <w:start w:val="1"/>
+      <w:numFmt w:val="bullet"/>
+      <w:lvlText w:val="o"/>
+      <w:lvlJc w:val="left"/>
+      <w:pPr>
+        <w:ind w:left="3600" w:hanging="360"/>
+      </w:pPr>
+      <w:rPr>
+        <w:rFonts w:ascii="Courier New" w:hAnsi="Courier New" w:cs="Courier New" w:hint="default"/>
+      </w:rPr>
+    </w:lvl>
+    <w:lvl w:ilvl="5" w:tplc="08090005" w:tentative="1">
+      <w:start w:val="1"/>
+      <w:numFmt w:val="bullet"/>
+      <w:lvlText w:val=""/>
+      <w:lvlJc w:val="left"/>
+      <w:pPr>
+        <w:ind w:left="4320" w:hanging="360"/>
+      </w:pPr>
+      <w:rPr>
+        <w:rFonts w:ascii="Wingdings" w:hAnsi="Wingdings" w:hint="default"/>
+      </w:rPr>
+    </w:lvl>
+    <w:lvl w:ilvl="6" w:tplc="08090001" w:tentative="1">
+      <w:start w:val="1"/>
+      <w:numFmt w:val="bullet"/>
+      <w:lvlText w:val=""/>
+      <w:lvlJc w:val="left"/>
+      <w:pPr>
+        <w:ind w:left="5040" w:hanging="360"/>
+      </w:pPr>
+      <w:rPr>
+        <w:rFonts w:ascii="Symbol" w:hAnsi="Symbol" w:hint="default"/>
+      </w:rPr>
+    </w:lvl>
+    <w:lvl w:ilvl="7" w:tplc="08090003" w:tentative="1">
+      <w:start w:val="1"/>
+      <w:numFmt w:val="bullet"/>
+      <w:lvlText w:val="o"/>
+      <w:lvlJc w:val="left"/>
+      <w:pPr>
+        <w:ind w:left="5760" w:hanging="360"/>
+      </w:pPr>
+      <w:rPr>
+        <w:rFonts w:ascii="Courier New" w:hAnsi="Courier New" w:cs="Courier New" w:hint="default"/>
+      </w:rPr>
+    </w:lvl>
+    <w:lvl w:ilvl="8" w:tplc="08090005" w:tentative="1">
+      <w:start w:val="1"/>
+      <w:numFmt w:val="bullet"/>
+      <w:lvlText w:val=""/>
+      <w:lvlJc w:val="left"/>
+      <w:pPr>
+        <w:ind w:left="6480" w:hanging="360"/>
+      </w:pPr>
+      <w:rPr>
+        <w:rFonts w:ascii="Wingdings" w:hAnsi="Wingdings" w:hint="default"/>
+      </w:rPr>
+    </w:lvl>
+  </w:abstractNum>
+  <w:abstractNum w:abstractNumId="20" w15:restartNumberingAfterBreak="0">
     <w:nsid w:val="523A41DC"/>
     <w:multiLevelType w:val="hybridMultilevel"/>
     <w:tmpl w:val="ADA65A72"/>
@@ -33449,7 +34199,7 @@
       </w:rPr>
     </w:lvl>
   </w:abstractNum>
-  <w:abstractNum w:abstractNumId="20" w15:restartNumberingAfterBreak="0">
+  <w:abstractNum w:abstractNumId="21" w15:restartNumberingAfterBreak="0">
     <w:nsid w:val="5B825AF5"/>
     <w:multiLevelType w:val="hybridMultilevel"/>
     <w:tmpl w:val="4C502FA2"/>
@@ -33538,7 +34288,7 @@
       </w:pPr>
     </w:lvl>
   </w:abstractNum>
-  <w:abstractNum w:abstractNumId="21" w15:restartNumberingAfterBreak="0">
+  <w:abstractNum w:abstractNumId="22" w15:restartNumberingAfterBreak="0">
     <w:nsid w:val="5C5E50D7"/>
     <w:multiLevelType w:val="hybridMultilevel"/>
     <w:tmpl w:val="AEC40840"/>
@@ -33650,7 +34400,7 @@
       </w:rPr>
     </w:lvl>
   </w:abstractNum>
-  <w:abstractNum w:abstractNumId="22" w15:restartNumberingAfterBreak="0">
+  <w:abstractNum w:abstractNumId="23" w15:restartNumberingAfterBreak="0">
     <w:nsid w:val="5D32126C"/>
     <w:multiLevelType w:val="multilevel"/>
     <w:tmpl w:val="4C5A6C5E"/>
@@ -33762,7 +34512,7 @@
       </w:rPr>
     </w:lvl>
   </w:abstractNum>
-  <w:abstractNum w:abstractNumId="23" w15:restartNumberingAfterBreak="0">
+  <w:abstractNum w:abstractNumId="24" w15:restartNumberingAfterBreak="0">
     <w:nsid w:val="5E6E79E2"/>
     <w:multiLevelType w:val="hybridMultilevel"/>
     <w:tmpl w:val="49687ECC"/>
@@ -33875,7 +34625,7 @@
       </w:rPr>
     </w:lvl>
   </w:abstractNum>
-  <w:abstractNum w:abstractNumId="24" w15:restartNumberingAfterBreak="0">
+  <w:abstractNum w:abstractNumId="25" w15:restartNumberingAfterBreak="0">
     <w:nsid w:val="5F934E30"/>
     <w:multiLevelType w:val="hybridMultilevel"/>
     <w:tmpl w:val="9250ABEE"/>
@@ -33988,7 +34738,7 @@
       </w:rPr>
     </w:lvl>
   </w:abstractNum>
-  <w:abstractNum w:abstractNumId="25" w15:restartNumberingAfterBreak="0">
+  <w:abstractNum w:abstractNumId="26" w15:restartNumberingAfterBreak="0">
     <w:nsid w:val="5FF15F6A"/>
     <w:multiLevelType w:val="multilevel"/>
     <w:tmpl w:val="8624B1CE"/>
@@ -34104,7 +34854,7 @@
       </w:rPr>
     </w:lvl>
   </w:abstractNum>
-  <w:abstractNum w:abstractNumId="26" w15:restartNumberingAfterBreak="0">
+  <w:abstractNum w:abstractNumId="27" w15:restartNumberingAfterBreak="0">
     <w:nsid w:val="62262658"/>
     <w:multiLevelType w:val="hybridMultilevel"/>
     <w:tmpl w:val="4D24EC7E"/>
@@ -34217,7 +34967,7 @@
       </w:rPr>
     </w:lvl>
   </w:abstractNum>
-  <w:abstractNum w:abstractNumId="27" w15:restartNumberingAfterBreak="0">
+  <w:abstractNum w:abstractNumId="28" w15:restartNumberingAfterBreak="0">
     <w:nsid w:val="62DE3CA3"/>
     <w:multiLevelType w:val="multilevel"/>
     <w:tmpl w:val="11240074"/>
@@ -34357,7 +35107,7 @@
       </w:rPr>
     </w:lvl>
   </w:abstractNum>
-  <w:abstractNum w:abstractNumId="28" w15:restartNumberingAfterBreak="0">
+  <w:abstractNum w:abstractNumId="29" w15:restartNumberingAfterBreak="0">
     <w:nsid w:val="6BF44128"/>
     <w:multiLevelType w:val="hybridMultilevel"/>
     <w:tmpl w:val="FFFFFFFF"/>
@@ -34408,7 +35158,7 @@
       <w:lvlJc w:val="left"/>
     </w:lvl>
   </w:abstractNum>
-  <w:abstractNum w:abstractNumId="29" w15:restartNumberingAfterBreak="0">
+  <w:abstractNum w:abstractNumId="30" w15:restartNumberingAfterBreak="0">
     <w:nsid w:val="73C10439"/>
     <w:multiLevelType w:val="multilevel"/>
     <w:tmpl w:val="45183D72"/>
@@ -34499,7 +35249,7 @@
       </w:pPr>
     </w:lvl>
   </w:abstractNum>
-  <w:abstractNum w:abstractNumId="30" w15:restartNumberingAfterBreak="0">
+  <w:abstractNum w:abstractNumId="31" w15:restartNumberingAfterBreak="0">
     <w:nsid w:val="78801AE5"/>
     <w:multiLevelType w:val="multilevel"/>
     <w:tmpl w:val="8624B1CE"/>
@@ -34615,7 +35365,7 @@
       </w:rPr>
     </w:lvl>
   </w:abstractNum>
-  <w:abstractNum w:abstractNumId="31" w15:restartNumberingAfterBreak="0">
+  <w:abstractNum w:abstractNumId="32" w15:restartNumberingAfterBreak="0">
     <w:nsid w:val="7D531D1E"/>
     <w:multiLevelType w:val="hybridMultilevel"/>
     <w:tmpl w:val="CCEE6910"/>
@@ -34705,7 +35455,7 @@
       </w:pPr>
     </w:lvl>
   </w:abstractNum>
-  <w:abstractNum w:abstractNumId="32" w15:restartNumberingAfterBreak="0">
+  <w:abstractNum w:abstractNumId="33" w15:restartNumberingAfterBreak="0">
     <w:nsid w:val="7DB7369F"/>
     <w:multiLevelType w:val="multilevel"/>
     <w:tmpl w:val="4C5A6C5E"/>
@@ -34817,7 +35567,7 @@
       </w:rPr>
     </w:lvl>
   </w:abstractNum>
-  <w:abstractNum w:abstractNumId="33" w15:restartNumberingAfterBreak="0">
+  <w:abstractNum w:abstractNumId="34" w15:restartNumberingAfterBreak="0">
     <w:nsid w:val="7F0003FD"/>
     <w:multiLevelType w:val="hybridMultilevel"/>
     <w:tmpl w:val="575009CA"/>
@@ -34943,40 +35693,40 @@
     <w:abstractNumId w:val="8"/>
   </w:num>
   <w:num w:numId="5" w16cid:durableId="176382892">
-    <w:abstractNumId w:val="29"/>
+    <w:abstractNumId w:val="30"/>
   </w:num>
   <w:num w:numId="6" w16cid:durableId="1931154934">
-    <w:abstractNumId w:val="33"/>
+    <w:abstractNumId w:val="34"/>
   </w:num>
   <w:num w:numId="7" w16cid:durableId="1970933793">
-    <w:abstractNumId w:val="24"/>
+    <w:abstractNumId w:val="25"/>
   </w:num>
   <w:num w:numId="8" w16cid:durableId="172647525">
     <w:abstractNumId w:val="2"/>
   </w:num>
   <w:num w:numId="9" w16cid:durableId="38164299">
+    <w:abstractNumId w:val="22"/>
+  </w:num>
+  <w:num w:numId="10" w16cid:durableId="788202772">
     <w:abstractNumId w:val="21"/>
   </w:num>
-  <w:num w:numId="10" w16cid:durableId="788202772">
-    <w:abstractNumId w:val="20"/>
-  </w:num>
   <w:num w:numId="11" w16cid:durableId="583801178">
-    <w:abstractNumId w:val="27"/>
+    <w:abstractNumId w:val="28"/>
   </w:num>
   <w:num w:numId="12" w16cid:durableId="491802438">
     <w:abstractNumId w:val="17"/>
   </w:num>
   <w:num w:numId="13" w16cid:durableId="71046295">
-    <w:abstractNumId w:val="31"/>
+    <w:abstractNumId w:val="32"/>
   </w:num>
   <w:num w:numId="14" w16cid:durableId="73672105">
     <w:abstractNumId w:val="14"/>
   </w:num>
   <w:num w:numId="15" w16cid:durableId="177619926">
-    <w:abstractNumId w:val="25"/>
+    <w:abstractNumId w:val="26"/>
   </w:num>
   <w:num w:numId="16" w16cid:durableId="1274676296">
-    <w:abstractNumId w:val="30"/>
+    <w:abstractNumId w:val="31"/>
   </w:num>
   <w:num w:numId="17" w16cid:durableId="931279855">
     <w:abstractNumId w:val="18"/>
@@ -34985,13 +35735,13 @@
     <w:abstractNumId w:val="13"/>
   </w:num>
   <w:num w:numId="19" w16cid:durableId="1055198110">
-    <w:abstractNumId w:val="22"/>
+    <w:abstractNumId w:val="23"/>
   </w:num>
   <w:num w:numId="20" w16cid:durableId="101845965">
     <w:abstractNumId w:val="10"/>
   </w:num>
   <w:num w:numId="21" w16cid:durableId="2137408311">
-    <w:abstractNumId w:val="32"/>
+    <w:abstractNumId w:val="33"/>
   </w:num>
   <w:num w:numId="22" w16cid:durableId="647168133">
     <w:abstractNumId w:val="15"/>
@@ -35003,7 +35753,7 @@
     <w:abstractNumId w:val="7"/>
   </w:num>
   <w:num w:numId="25" w16cid:durableId="1065836415">
-    <w:abstractNumId w:val="26"/>
+    <w:abstractNumId w:val="27"/>
   </w:num>
   <w:num w:numId="26" w16cid:durableId="2115511613">
     <w:abstractNumId w:val="1"/>
@@ -35021,16 +35771,19 @@
     <w:abstractNumId w:val="5"/>
   </w:num>
   <w:num w:numId="31" w16cid:durableId="707222305">
-    <w:abstractNumId w:val="19"/>
+    <w:abstractNumId w:val="20"/>
   </w:num>
   <w:num w:numId="32" w16cid:durableId="1788961178">
-    <w:abstractNumId w:val="28"/>
+    <w:abstractNumId w:val="29"/>
   </w:num>
   <w:num w:numId="33" w16cid:durableId="10769541">
     <w:abstractNumId w:val="12"/>
   </w:num>
   <w:num w:numId="34" w16cid:durableId="902568126">
-    <w:abstractNumId w:val="23"/>
+    <w:abstractNumId w:val="24"/>
+  </w:num>
+  <w:num w:numId="35" w16cid:durableId="1935239864">
+    <w:abstractNumId w:val="19"/>
   </w:num>
   <w:numIdMacAtCleanup w:val="23"/>
 </w:numbering>
@@ -35509,7 +36262,6 @@
   <w:style w:type="character" w:default="1" w:styleId="Carpredefinitoparagrafo">
     <w:name w:val="Default Paragraph Font"/>
     <w:uiPriority w:val="1"/>
-    <w:semiHidden/>
     <w:unhideWhenUsed/>
   </w:style>
   <w:style w:type="table" w:default="1" w:styleId="Tabellanormale">
@@ -37097,6 +37849,363 @@
 </w:styles>
 </file>
 
+<file path=word/ink/ink1.xml><?xml version="1.0" encoding="utf-8"?>
+<inkml:ink xmlns:inkml="http://www.w3.org/2003/InkML">
+  <inkml:definitions>
+    <inkml:context xml:id="ctx0">
+      <inkml:inkSource xml:id="inkSrc0">
+        <inkml:traceFormat>
+          <inkml:channel name="X" type="integer" min="-2.14748E9" max="2.14748E9" units="cm"/>
+          <inkml:channel name="Y" type="integer" min="-2.14748E9" max="2.14748E9" units="cm"/>
+          <inkml:channel name="F" type="integer" max="32767" units="dev"/>
+          <inkml:channel name="OA" type="integer" max="360" units="deg"/>
+          <inkml:channel name="OE" type="integer" max="90" units="deg"/>
+        </inkml:traceFormat>
+        <inkml:channelProperties>
+          <inkml:channelProperty channel="X" name="resolution" value="1000" units="1/cm"/>
+          <inkml:channelProperty channel="Y" name="resolution" value="1000" units="1/cm"/>
+          <inkml:channelProperty channel="F" name="resolution" value="0" units="1/dev"/>
+          <inkml:channelProperty channel="OA" name="resolution" value="1000" units="1/deg"/>
+          <inkml:channelProperty channel="OE" name="resolution" value="1000" units="1/deg"/>
+        </inkml:channelProperties>
+      </inkml:inkSource>
+      <inkml:timestamp xml:id="ts0" timeString="2022-06-15T14:37:58.298"/>
+    </inkml:context>
+    <inkml:brush xml:id="br0">
+      <inkml:brushProperty name="width" value="0.05" units="cm"/>
+      <inkml:brushProperty name="height" value="0.05" units="cm"/>
+      <inkml:brushProperty name="color" value="#E71224"/>
+    </inkml:brush>
+  </inkml:definitions>
+  <inkml:trace contextRef="#ctx0" brushRef="#br0">1198 4889 1204 0 0,'20'10'7260'0'0,"-8"-5"-7013"0"0,9-11-6443 0 0,-14 1 4461 0 0</inkml:trace>
+  <inkml:trace contextRef="#ctx0" brushRef="#br0" timeOffset="1123.58">1531 4756 348 0 0,'-30'-7'1236'0'0,"-1"1"0"0"0,0 2 0 0 0,-40-1 0 0 0,11 1-59 0 0,-388-13 6644 0 0,355 21-6935 0 0,0 4 0 0 0,-166 37 0 0 0,73 8-804 0 0,156-42-88 0 0,1 1 0 0 0,0 1 0 0 0,1 2 0 0 0,-30 20 0 0 0,54-32-35 0 0,0 0 0 0 0,-1 0-1 0 0,1 1 1 0 0,0 0 0 0 0,0 0 0 0 0,1 0 0 0 0,-1 0 0 0 0,1 0 0 0 0,0 1 0 0 0,0-1 0 0 0,1 1 0 0 0,-1 0 0 0 0,1 0 0 0 0,0 0 0 0 0,-2 7 0 0 0,4-8 55 0 0,-1-1 1 0 0,1 0-1 0 0,0 0 0 0 0,0 1 0 0 0,1-1 0 0 0,-1 0 0 0 0,1 0 1 0 0,-1 1-1 0 0,1-1 0 0 0,0 0 0 0 0,0 0 0 0 0,0 0 1 0 0,1 0-1 0 0,-1 0 0 0 0,1 0 0 0 0,0 0 0 0 0,0-1 1 0 0,-1 1-1 0 0,2-1 0 0 0,-1 1 0 0 0,0-1 0 0 0,1 0 0 0 0,-1 1 1 0 0,1-1-1 0 0,-1 0 0 0 0,4 1 0 0 0,10 7 135 0 0,0-2 0 0 0,1 0 0 0 0,-1 0 0 0 0,2-2 0 0 0,-1 0 0 0 0,36 6 0 0 0,111 9-187 0 0,-155-20 24 0 0,480 15-655 0 0,0-33 794 0 0,-471 17-116 0 0,143-7 11 0 0,428-29-20 0 0,-514 28-17 0 0,0-4-1 0 0,0-3 1 0 0,-2-3-1 0 0,0-3 1 0 0,86-38 0 0 0,-150 56 26 0 0,-1-2 0 0 0,1 1 1 0 0,-1-1-1 0 0,0 0 1 0 0,-1-1-1 0 0,1 1 0 0 0,7-9 1 0 0,-13 12-7 0 0,-1 1-1 0 0,0-1 1 0 0,0 1 0 0 0,0-1 0 0 0,0 0 0 0 0,0 0-1 0 0,0 1 1 0 0,0-1 0 0 0,0 0 0 0 0,-1 0 0 0 0,1 0-1 0 0,-1 0 1 0 0,1 0 0 0 0,-1 0 0 0 0,0 0 0 0 0,0 0-1 0 0,0 0 1 0 0,0 0 0 0 0,0 0 0 0 0,0 0 0 0 0,0 0-1 0 0,-1 0 1 0 0,1 0 0 0 0,-1 0 0 0 0,0 0 0 0 0,1 0-1 0 0,-1 1 1 0 0,0-1 0 0 0,0 0 0 0 0,0 0 0 0 0,0 1-1 0 0,0-1 1 0 0,-1 1 0 0 0,1-1 0 0 0,0 1 0 0 0,-1-1 0 0 0,1 1-1 0 0,-1 0 1 0 0,-2-2 0 0 0,-6-5 63 0 0,-1 0 0 0 0,0 1 0 0 0,0 0 0 0 0,0 1 0 0 0,-1 0 0 0 0,-14-5 0 0 0,-79-22 481 0 0,96 30-510 0 0,-55-12 250 0 0,-1 2 0 0 0,-115-7 0 0 0,-133 14 25 0 0,272 6-342 0 0,-46-1-1084 0 0,-310 8 2643 0 0,200 10-4984 0 0,2 16-9235 0 0,184-31 10370 0 0</inkml:trace>
+  <inkml:trace contextRef="#ctx0" brushRef="#br0" timeOffset="2541.73">2531 4800 56 0 0,'3'0'449'0'0,"-1"0"-1"0"0,1 0 1 0 0,0-1 0 0 0,-1 1-1 0 0,1-1 1 0 0,-1 1 0 0 0,0-1-1 0 0,1 0 1 0 0,-1 0 0 0 0,0 0-1 0 0,5-2 1 0 0,-3 1 241 0 0,179-77 6741 0 0,79-68-3841 0 0,-229 125-3308 0 0,-2-2 0 0 0,-1-1 0 0 0,-1-1 0 0 0,-1-1 0 0 0,-1-2 0 0 0,-1 0 0 0 0,-2-2 0 0 0,23-38 0 0 0,-21 23-75 0 0,-1-1 1 0 0,-2-1-1 0 0,-3-1 1 0 0,-1-1-1 0 0,17-75 1 0 0,7-65-110 0 0,25-246-1 0 0,-61 350-69 0 0,-4-1 1 0 0,-4 0-1 0 0,-3 0 0 0 0,-4 0 0 0 0,-4 1 0 0 0,-4 1 0 0 0,-3 0 0 0 0,-45-122 1 0 0,22 93-279 0 0,-73-175 188 0 0,106 268 106 0 0,-1 1 0 0 0,-1 1 0 0 0,0-1 1 0 0,-1 2-1 0 0,-2 0 0 0 0,1 0 0 0 0,-2 2 1 0 0,0-1-1 0 0,-1 2 0 0 0,-1 0 1 0 0,0 1-1 0 0,-1 1 0 0 0,-1 0 0 0 0,-37-18 1 0 0,-122-37-208 0 0,111 45 119 0 0,-87-42-1 0 0,133 54 38 0 0,1-1 0 0 0,0 0 0 0 0,1-2 0 0 0,1 0 0 0 0,0-1 0 0 0,1-1 0 0 0,0 0 1 0 0,-17-23-1 0 0,19 20 7 0 0,1-1 0 0 0,1 0 1 0 0,1-1-1 0 0,1 0 0 0 0,0-1 0 0 0,2 0 1 0 0,0-1-1 0 0,2 0 0 0 0,1 0 1 0 0,-5-28-1 0 0,8 16 85 0 0,-3-27 43 0 0,-18-73 1 0 0,18 77-310 0 0,3 23 118 0 0,1 24 62 0 0,0-1 1 0 0,-1 0-1 0 0,0 1 1 0 0,-1 0-1 0 0,0-1 1 0 0,-1 2-1 0 0,0-1 1 0 0,-1 0-1 0 0,0 1 1 0 0,0 0-1 0 0,-1 1 1 0 0,-1-1-1 0 0,0 1 1 0 0,-10-9-1 0 0,9 8-29 0 0,0 1-44 0 0,0 0-1 0 0,1-1 0 0 0,0 0 0 0 0,-7-13 1 0 0,13 20-113 0 0,0-1 1 0 0,1 1 0 0 0,-1-1-1 0 0,1 1 1 0 0,0-1 0 0 0,0 0-1 0 0,1 1 1 0 0,-1-1-1 0 0,1 0 1 0 0,0 0 0 0 0,-1 1-1 0 0,2-1 1 0 0,-1 0-1 0 0,0 0 1 0 0,1 0 0 0 0,0 1-1 0 0,0-1 1 0 0,1-4 0 0 0,10-20 257 0 0,-9 22-737 0 0,0 0 0 0 0,-1 1 0 0 0,1-1 1 0 0,-1-1-1 0 0,-1 1 0 0 0,1 0 0 0 0,0-12 0 0 0,-2 16 331 0 0,0 0 0 0 0,-1 0 0 0 0,1-1 0 0 0,-1 1 0 0 0,0 0 0 0 0,0 0-1 0 0,1 0 1 0 0,-1 0 0 0 0,-1 0 0 0 0,1 0 0 0 0,0 0 0 0 0,0 0 0 0 0,-1 1-1 0 0,1-1 1 0 0,-1 0 0 0 0,0 1 0 0 0,1-1 0 0 0,-1 1 0 0 0,0-1-1 0 0,0 1 1 0 0,0 0 0 0 0,0 0 0 0 0,0 0 0 0 0,0 0 0 0 0,0 0 0 0 0,0 1-1 0 0,-3-2 1 0 0,-20-6-1467 0 0</inkml:trace>
+  <inkml:trace contextRef="#ctx0" brushRef="#br0" timeOffset="3315.55">1692 316 260 0 0,'57'18'3123'0'0,"1"-12"773"0"0,-53-6-3280 0 0,-1 0 1 0 0,1 0-1 0 0,-1-1 1 0 0,1 1-1 0 0,-1-1 1 0 0,0 0-1 0 0,1 0 1 0 0,-1-1-1 0 0,0 1 0 0 0,7-4 1 0 0,-9 3-500 0 0,0 1-1 0 0,-1-1 1 0 0,1 1 0 0 0,-1-1 0 0 0,0 1-1 0 0,1-1 1 0 0,-1 0 0 0 0,0 0 0 0 0,0 0-1 0 0,0 0 1 0 0,0 0 0 0 0,0 0 0 0 0,-1 0-1 0 0,1 0 1 0 0,-1 0 0 0 0,1-2 0 0 0,2-40-70 0 0,-2 15 44 0 0,5-48 320 0 0,-5 53-139 0 0,1 0 0 0 0,10-47 0 0 0,-11 69-273 0 0,-1 1 0 0 0,1 0 0 0 0,-1 0 1 0 0,1 0-1 0 0,-1-1 0 0 0,1 1 1 0 0,0 0-1 0 0,0 0 0 0 0,0 0 0 0 0,-1 0 1 0 0,1 0-1 0 0,0 0 0 0 0,0 0 1 0 0,0 1-1 0 0,0-1 0 0 0,1 0 0 0 0,-1 1 1 0 0,0-1-1 0 0,0 0 0 0 0,3 0 1 0 0,-1 0-5 0 0,1 0 0 0 0,0 0 0 0 0,0 1 1 0 0,0-1-1 0 0,0 1 0 0 0,8 0 1 0 0,2 2-12 0 0,1 0 0 0 0,24 7 0 0 0,302 95-28 0 0,37 10 25 0 0,-102-54 418 0 0,-253-56-764 0 0,-19-3-1084 0 0,-15-2-1296 0 0,-125-13-8017 0 0,83 8 8809 0 0</inkml:trace>
+</inkml:ink>
+</file>
+
+<file path=word/ink/ink10.xml><?xml version="1.0" encoding="utf-8"?>
+<inkml:ink xmlns:inkml="http://www.w3.org/2003/InkML">
+  <inkml:definitions>
+    <inkml:context xml:id="ctx0">
+      <inkml:inkSource xml:id="inkSrc0">
+        <inkml:traceFormat>
+          <inkml:channel name="X" type="integer" min="-2.14748E9" max="2.14748E9" units="cm"/>
+          <inkml:channel name="Y" type="integer" min="-2.14748E9" max="2.14748E9" units="cm"/>
+          <inkml:channel name="F" type="integer" max="32767" units="dev"/>
+          <inkml:channel name="OA" type="integer" max="360" units="deg"/>
+          <inkml:channel name="OE" type="integer" max="90" units="deg"/>
+        </inkml:traceFormat>
+        <inkml:channelProperties>
+          <inkml:channelProperty channel="X" name="resolution" value="1000" units="1/cm"/>
+          <inkml:channelProperty channel="Y" name="resolution" value="1000" units="1/cm"/>
+          <inkml:channelProperty channel="F" name="resolution" value="0" units="1/dev"/>
+          <inkml:channelProperty channel="OA" name="resolution" value="1000" units="1/deg"/>
+          <inkml:channelProperty channel="OE" name="resolution" value="1000" units="1/deg"/>
+        </inkml:channelProperties>
+      </inkml:inkSource>
+      <inkml:timestamp xml:id="ts0" timeString="2022-06-15T14:30:41.825"/>
+    </inkml:context>
+    <inkml:brush xml:id="br0">
+      <inkml:brushProperty name="width" value="0.05" units="cm"/>
+      <inkml:brushProperty name="height" value="0.05" units="cm"/>
+      <inkml:brushProperty name="color" value="#E71224"/>
+    </inkml:brush>
+  </inkml:definitions>
+  <inkml:trace contextRef="#ctx0" brushRef="#br0">74 13 1260 0 0,'-8'1'6345'0'0,"-12"1"-1327"0"0,-25-1 1167 0 0,44-1-6515 0 0,28-12-14454 0 0,-16 10 12876 0 0,1 0 382 0 0</inkml:trace>
+</inkml:ink>
+</file>
+
+<file path=word/ink/ink2.xml><?xml version="1.0" encoding="utf-8"?>
+<inkml:ink xmlns:inkml="http://www.w3.org/2003/InkML">
+  <inkml:definitions>
+    <inkml:context xml:id="ctx0">
+      <inkml:inkSource xml:id="inkSrc0">
+        <inkml:traceFormat>
+          <inkml:channel name="X" type="integer" min="-2.14748E9" max="2.14748E9" units="cm"/>
+          <inkml:channel name="Y" type="integer" min="-2.14748E9" max="2.14748E9" units="cm"/>
+          <inkml:channel name="F" type="integer" max="32767" units="dev"/>
+          <inkml:channel name="OA" type="integer" max="360" units="deg"/>
+          <inkml:channel name="OE" type="integer" max="90" units="deg"/>
+        </inkml:traceFormat>
+        <inkml:channelProperties>
+          <inkml:channelProperty channel="X" name="resolution" value="1000" units="1/cm"/>
+          <inkml:channelProperty channel="Y" name="resolution" value="1000" units="1/cm"/>
+          <inkml:channelProperty channel="F" name="resolution" value="0" units="1/dev"/>
+          <inkml:channelProperty channel="OA" name="resolution" value="1000" units="1/deg"/>
+          <inkml:channelProperty channel="OE" name="resolution" value="1000" units="1/deg"/>
+        </inkml:channelProperties>
+      </inkml:inkSource>
+      <inkml:timestamp xml:id="ts0" timeString="2022-06-15T14:32:45.463"/>
+    </inkml:context>
+    <inkml:brush xml:id="br0">
+      <inkml:brushProperty name="width" value="0.05" units="cm"/>
+      <inkml:brushProperty name="height" value="0.05" units="cm"/>
+      <inkml:brushProperty name="color" value="#E71224"/>
+    </inkml:brush>
+  </inkml:definitions>
+  <inkml:trace contextRef="#ctx0" brushRef="#br0">260 6 20 0 0,'0'-1'14'0'0,"0"1"-1"0"0,0 0 1 0 0,0 0-1 0 0,0 0 1 0 0,0 0 0 0 0,0 0-1 0 0,0-1 1 0 0,0 1-1 0 0,0 0 1 0 0,0 0 0 0 0,0 0-1 0 0,0 0 1 0 0,0 0-1 0 0,0-1 1 0 0,0 1-1 0 0,0 0 1 0 0,0 0 0 0 0,0 0-1 0 0,0 0 1 0 0,0 0-1 0 0,0-1 1 0 0,0 1 0 0 0,1 0-1 0 0,-1 0 1 0 0,0 0-1 0 0,0 0 1 0 0,0 0 0 0 0,0 0-1 0 0,0 0 1 0 0,0-1-1 0 0,0 1 1 0 0,1 0 0 0 0,-1 0-1 0 0,0 0 1 0 0,0 0-1 0 0,0 0 1 0 0,0 0-1 0 0,0 0 1 0 0,1 0 0 0 0,-1 0-1 0 0,0 0 1 0 0,0 0-1 0 0,0 0 1 0 0,0 0 0 0 0,1 0-1 0 0,7 5 381 0 0,9 13 9 0 0,-16-17-355 0 0,59 71 1132 0 0,31 35-599 0 0,-77-92-561 0 0,2-1 0 0 0,-1-1 0 0 0,1 0 0 0 0,29 17 1 0 0,-19-19-120 0 0,-10-7-500 0 0,-16-4 560 0 0,0 0-1 0 0,1 0 0 0 0,-1 0 1 0 0,0 0-1 0 0,0 0 1 0 0,1 0-1 0 0,-1 0 1 0 0,0 0-1 0 0,0 0 1 0 0,0 0-1 0 0,1 0 0 0 0,-1 0 1 0 0,0 0-1 0 0,0-1 1 0 0,1 1-1 0 0,-1 0 1 0 0,0 0-1 0 0,0 0 1 0 0,0 0-1 0 0,1 0 0 0 0,-1 0 1 0 0,0-1-1 0 0,0 1 1 0 0,0 0-1 0 0,0 0 1 0 0,1 0-1 0 0,-1-1 1 0 0,0 1-1 0 0,0 0 0 0 0,0 0 1 0 0,0 0-1 0 0,0-1 1 0 0,0 1-1 0 0,0 0 1 0 0,1 0-1 0 0,-1 0 1 0 0,0-1-1 0 0,0 1 0 0 0,-3-5-747 0 0</inkml:trace>
+  <inkml:trace contextRef="#ctx0" brushRef="#br0" timeOffset="342.03">573 31 332 0 0,'-26'4'225'0'0,"-1"1"-1"0"0,1 2 1 0 0,0 1 0 0 0,0 0-1 0 0,-43 23 1 0 0,-113 75-410 0 0,146-81 145 0 0,-50 46 0 0 0,40-31-840 0 0,23-22 349 0 0</inkml:trace>
+</inkml:ink>
+</file>
+
+<file path=word/ink/ink3.xml><?xml version="1.0" encoding="utf-8"?>
+<inkml:ink xmlns:inkml="http://www.w3.org/2003/InkML">
+  <inkml:definitions>
+    <inkml:context xml:id="ctx0">
+      <inkml:inkSource xml:id="inkSrc0">
+        <inkml:traceFormat>
+          <inkml:channel name="X" type="integer" min="-2.14748E9" max="2.14748E9" units="cm"/>
+          <inkml:channel name="Y" type="integer" min="-2.14748E9" max="2.14748E9" units="cm"/>
+          <inkml:channel name="F" type="integer" max="32767" units="dev"/>
+          <inkml:channel name="OA" type="integer" max="360" units="deg"/>
+          <inkml:channel name="OE" type="integer" max="90" units="deg"/>
+        </inkml:traceFormat>
+        <inkml:channelProperties>
+          <inkml:channelProperty channel="X" name="resolution" value="1000" units="1/cm"/>
+          <inkml:channelProperty channel="Y" name="resolution" value="1000" units="1/cm"/>
+          <inkml:channelProperty channel="F" name="resolution" value="0" units="1/dev"/>
+          <inkml:channelProperty channel="OA" name="resolution" value="1000" units="1/deg"/>
+          <inkml:channelProperty channel="OE" name="resolution" value="1000" units="1/deg"/>
+        </inkml:channelProperties>
+      </inkml:inkSource>
+      <inkml:timestamp xml:id="ts0" timeString="2022-06-15T14:32:42.929"/>
+    </inkml:context>
+    <inkml:brush xml:id="br0">
+      <inkml:brushProperty name="width" value="0.05" units="cm"/>
+      <inkml:brushProperty name="height" value="0.05" units="cm"/>
+      <inkml:brushProperty name="color" value="#E71224"/>
+    </inkml:brush>
+  </inkml:definitions>
+  <inkml:trace contextRef="#ctx0" brushRef="#br0">216 68 84 0 0,'-14'-12'375'0'0,"12"10"-188"0"0,1 0 1 0 0,-1 0-1 0 0,0 0 0 0 0,-1 0 0 0 0,1 1 0 0 0,0-1 0 0 0,0 1 0 0 0,-1-1 0 0 0,1 1 0 0 0,0 0 0 0 0,-1 0 1 0 0,-3-1-1 0 0,6 2 95 0 0,23 9-190 0 0,-1-2 33 0 0,-2 0-1 0 0,1 2 0 0 0,-1 1 0 0 0,36 23 1 0 0,70 59 1213 0 0,-112-81-1009 0 0,53 36-146 0 0,-77-52-3880 0 0,1 0 2516 0 0</inkml:trace>
+  <inkml:trace contextRef="#ctx0" brushRef="#br0" timeOffset="353.91">593 1 476 0 0,'-10'0'372'0'0,"0"1"-1"0"0,0 1 1 0 0,0 0 0 0 0,1 0-1 0 0,-1 1 1 0 0,0 0 0 0 0,1 0-1 0 0,0 1 1 0 0,-17 10-1 0 0,-6 6 194 0 0,-39 33-1 0 0,6-4-52 0 0,-213 139 117 0 0,271-183-699 0 0,4-4-31 0 0,1 0 0 0 0,0 0-1 0 0,-1 1 1 0 0,1-1 0 0 0,0 1 0 0 0,0-1 0 0 0,0 1 0 0 0,0 0 0 0 0,0 0 0 0 0,1 0 0 0 0,-3 3-1 0 0,4-5 62 0 0,0 0-1 0 0,0 0 1 0 0,0 1-1 0 0,0-1 1 0 0,0 0-1 0 0,0 0 1 0 0,0 0-1 0 0,0 0 1 0 0,0 1-1 0 0,0-1 1 0 0,0 0-1 0 0,0 0 1 0 0,0 0-1 0 0,0 0 1 0 0,0 1-1 0 0,0-1 1 0 0,1 0-1 0 0,-1 0 1 0 0,0 0-1 0 0,0 0 1 0 0,0 0-1 0 0,0 1 1 0 0,0-1-1 0 0,0 0 1 0 0,0 0-1 0 0,1 0 1 0 0,-1 0-1 0 0,0 0 1 0 0,0 0-1 0 0,0 0 1 0 0,0 0-1 0 0,0 0 1 0 0,1 1-1 0 0,-1-1 0 0 0,0 0 1 0 0,0 0-1 0 0,0 0 1 0 0,0 0-1 0 0,1 0 1 0 0,-1 0-1 0 0,0 0 1 0 0,0 0-1 0 0,0 0 1 0 0,0 0-1 0 0,1 0 1 0 0,-1 0-1 0 0,0 0 1 0 0,0 0-1 0 0,0 0 1 0 0,0-1-1 0 0,1 1 1 0 0,-1 0-1 0 0,0 0 1 0 0,0 0-1 0 0,11-3-1179 0 0,5-4 14 0 0</inkml:trace>
+</inkml:ink>
+</file>
+
+<file path=word/ink/ink4.xml><?xml version="1.0" encoding="utf-8"?>
+<inkml:ink xmlns:inkml="http://www.w3.org/2003/InkML">
+  <inkml:definitions>
+    <inkml:context xml:id="ctx0">
+      <inkml:inkSource xml:id="inkSrc0">
+        <inkml:traceFormat>
+          <inkml:channel name="X" type="integer" min="-2.14748E9" max="2.14748E9" units="cm"/>
+          <inkml:channel name="Y" type="integer" min="-2.14748E9" max="2.14748E9" units="cm"/>
+          <inkml:channel name="F" type="integer" max="32767" units="dev"/>
+          <inkml:channel name="OA" type="integer" max="360" units="deg"/>
+          <inkml:channel name="OE" type="integer" max="90" units="deg"/>
+        </inkml:traceFormat>
+        <inkml:channelProperties>
+          <inkml:channelProperty channel="X" name="resolution" value="1000" units="1/cm"/>
+          <inkml:channelProperty channel="Y" name="resolution" value="1000" units="1/cm"/>
+          <inkml:channelProperty channel="F" name="resolution" value="0" units="1/dev"/>
+          <inkml:channelProperty channel="OA" name="resolution" value="1000" units="1/deg"/>
+          <inkml:channelProperty channel="OE" name="resolution" value="1000" units="1/deg"/>
+        </inkml:channelProperties>
+      </inkml:inkSource>
+      <inkml:timestamp xml:id="ts0" timeString="2022-06-15T14:32:10.599"/>
+    </inkml:context>
+    <inkml:brush xml:id="br0">
+      <inkml:brushProperty name="width" value="0.05" units="cm"/>
+      <inkml:brushProperty name="height" value="0.05" units="cm"/>
+      <inkml:brushProperty name="color" value="#E71224"/>
+    </inkml:brush>
+  </inkml:definitions>
+  <inkml:trace contextRef="#ctx0" brushRef="#br0">1659 6292 564 0 0,'3'-2'444'0'0,"0"0"0"0"0,0-1 0 0 0,0 1 0 0 0,1 0 0 0 0,-1 1 0 0 0,1-1 0 0 0,0 1 0 0 0,-1-1 0 0 0,1 1 0 0 0,0 0 0 0 0,0 0 0 0 0,0 1 0 0 0,4-1 0 0 0,55 3-664 0 0,-26 0 793 0 0,1097-41 4618 0 0,-419 3-5301 0 0,597 42 215 0 0,-3 56 176 0 0,-1261-59-498 0 0,79 3-1365 0 0,-105-7-316 0 0,38-6 0 0 0,-58 7 1731 0 0,0 0-113 0 0,1 0 1 0 0,-1-1 0 0 0,0 1 0 0 0,1-1 0 0 0,-1 1-1 0 0,0-1 1 0 0,0 0 0 0 0,0 0 0 0 0,1 0 0 0 0,-1 0 0 0 0,0 0-1 0 0,0 0 1 0 0,3-3 0 0 0,-6-6-1490 0 0</inkml:trace>
+  <inkml:trace contextRef="#ctx0" brushRef="#br0" timeOffset="1218.67">1838 1 80 0 0,'-57'38'575'0'0,"3"2"0"0"0,1 2 0 0 0,2 3 0 0 0,-57 65 0 0 0,82-79-401 0 0,1 0 0 0 0,1 2 0 0 0,2 0 0 0 0,2 2 0 0 0,1 0 0 0 0,1 1 0 0 0,2 1 0 0 0,-17 61 0 0 0,22-46-56 0 0,1 0-1 0 0,3 0 1 0 0,3 1 0 0 0,1 0-1 0 0,3-1 1 0 0,10 79 0 0 0,-1-68-104 0 0,3-1 0 0 0,2 0 0 0 0,3-1 0 0 0,3-1 0 0 0,29 62-1 0 0,-35-92 58 0 0,2-1-1 0 0,1 0 1 0 0,1-2-1 0 0,2 0 0 0 0,0 0 1 0 0,2-2-1 0 0,49 44 1 0 0,-40-44-84 0 0,1-2 0 0 0,1-1 0 0 0,1-1 0 0 0,0-2 0 0 0,2-1 1 0 0,52 17-1 0 0,-16-12-576 0 0,-44-15-630 0 0,1 1 0 0 0,51 24-1 0 0,-62-21 37 0 0</inkml:trace>
+  <inkml:trace contextRef="#ctx0" brushRef="#br0" timeOffset="2091.89">1285 1339 252 0 0,'-28'11'243'0'0,"0"1"-1"0"0,1 1 1 0 0,1 1-1 0 0,0 1 1 0 0,1 2 0 0 0,0 0-1 0 0,1 2 1 0 0,1 0 0 0 0,1 2-1 0 0,1 0 1 0 0,1 2-1 0 0,-24 33 1 0 0,-13 30 399 0 0,3 3 0 0 0,-53 120 0 0 0,47-87 441 0 0,-162 271-270 0 0,6-11-557 0 0,163-277-241 0 0,-67 190 1 0 0,105-242-26 0 0,2 1 0 0 0,2 1 0 0 0,3-1 0 0 0,2 1-1 0 0,3 1 1 0 0,2-1 0 0 0,11 102 0 0 0,17 13 16 0 0,55 197 1 0 0,10 48-76 0 0,-57-66 22 0 0,-25 2 1087 0 0,-8-220-199 0 0,0-78-710 0 0,1-1 0 0 0,4 1 0 0 0,1-1 0 0 0,25 81-1 0 0,-23-100-110 0 0,3-1 0 0 0,0-1-1 0 0,2 0 1 0 0,2-1 0 0 0,0 0-1 0 0,2-2 1 0 0,1 0-1 0 0,28 28 1 0 0,9 2 75 0 0,4-3-1 0 0,1-2 1 0 0,3-3 0 0 0,80 46 0 0 0,297 139 1356 0 0,-361-198-520 0 0,2-4 1 0 0,143 38 0 0 0,-162-56-519 0 0,1-3 1 0 0,0-3-1 0 0,0-3 1 0 0,86-3-1 0 0,184-26-96 0 0,-255 13-223 0 0,-1-4 1 0 0,89-28-1 0 0,-151 37-81 0 0,-1-1 0 0 0,-1 0-1 0 0,1-2 1 0 0,13-8 0 0 0,-25 14-23 0 0,0 0 0 0 0,0 0 0 0 0,-1-1 1 0 0,0 0-1 0 0,1 1 0 0 0,-1-1 0 0 0,0 0 1 0 0,0-1-1 0 0,-1 1 0 0 0,1 0 0 0 0,-1-1 1 0 0,1 1-1 0 0,-1-1 0 0 0,0 0 0 0 0,0 0 1 0 0,-1 0-1 0 0,1 0 0 0 0,-1 0 0 0 0,0 0 0 0 0,0 0 1 0 0,0-5-1 0 0,-1 7-146 0 0,0-1-1 0 0,-1 0 1 0 0,0 1-1 0 0,1-1 1 0 0,-1 1 0 0 0,0 0-1 0 0,0-1 1 0 0,0 1-1 0 0,0 0 1 0 0,-1 0 0 0 0,1-1-1 0 0,0 1 1 0 0,-1 0-1 0 0,0 0 1 0 0,1 0 0 0 0,-1 1-1 0 0,0-1 1 0 0,0 0-1 0 0,0 1 1 0 0,0-1 0 0 0,0 1-1 0 0,-1 0 1 0 0,1 0 0 0 0,0-1-1 0 0,-1 2 1 0 0,1-1-1 0 0,-1 0 1 0 0,1 0 0 0 0,-4 0-1 0 0,-10-2-1700 0 0,1 0 0 0 0,-1 1 0 0 0,-24-1 0 0 0,29 3 926 0 0,-20-2-1005 0 0,-4 1 328 0 0</inkml:trace>
+  <inkml:trace contextRef="#ctx0" brushRef="#br0" timeOffset="2561.61">2227 6536 280 0 0,'11'8'4036'0'0,"8"4"761"0"0,8-8-4254 0 0,108-11-341 0 0,169-1 154 0 0,-246 9-329 0 0,0 4 0 0 0,-1 1-1 0 0,70 18 1 0 0,-100-16 74 0 0,0 0 1 0 0,-1 2 0 0 0,30 15-1 0 0,-42-18 226 0 0,-1 1 0 0 0,1 0-1 0 0,-1 2 1 0 0,-1-1 0 0 0,1 1-1 0 0,-2 1 1 0 0,12 12 0 0 0,-20-18-124 0 0,1-1 1 0 0,-1 1-1 0 0,1-1 1 0 0,-1 1-1 0 0,-1 0 1 0 0,1 1-1 0 0,-1-1 1 0 0,0 0 0 0 0,0 1-1 0 0,0-1 1 0 0,-1 1-1 0 0,0 0 1 0 0,0-1-1 0 0,0 1 1 0 0,-1 10-1 0 0,-1-9 14 0 0,0 0-1 0 0,0 1 0 0 0,-1-1 0 0 0,0 0 0 0 0,0 0 0 0 0,-1 0 0 0 0,0-1 0 0 0,0 1 0 0 0,-1-1 0 0 0,-8 12 0 0 0,-4 1 165 0 0,-1 0-1 0 0,0-1 0 0 0,-2-1 0 0 0,0-1 0 0 0,-42 27 0 0 0,-16 4 258 0 0,-121 54 0 0 0,76-46-4394 0 0,32-15-4403 0 0,101-36-1034 0 0,-1-4 7786 0 0</inkml:trace>
+</inkml:ink>
+</file>
+
+<file path=word/ink/ink5.xml><?xml version="1.0" encoding="utf-8"?>
+<inkml:ink xmlns:inkml="http://www.w3.org/2003/InkML">
+  <inkml:definitions>
+    <inkml:context xml:id="ctx0">
+      <inkml:inkSource xml:id="inkSrc0">
+        <inkml:traceFormat>
+          <inkml:channel name="X" type="integer" min="-2.14748E9" max="2.14748E9" units="cm"/>
+          <inkml:channel name="Y" type="integer" min="-2.14748E9" max="2.14748E9" units="cm"/>
+          <inkml:channel name="F" type="integer" max="32767" units="dev"/>
+          <inkml:channel name="OA" type="integer" max="360" units="deg"/>
+          <inkml:channel name="OE" type="integer" max="90" units="deg"/>
+        </inkml:traceFormat>
+        <inkml:channelProperties>
+          <inkml:channelProperty channel="X" name="resolution" value="1000" units="1/cm"/>
+          <inkml:channelProperty channel="Y" name="resolution" value="1000" units="1/cm"/>
+          <inkml:channelProperty channel="F" name="resolution" value="0" units="1/dev"/>
+          <inkml:channelProperty channel="OA" name="resolution" value="1000" units="1/deg"/>
+          <inkml:channelProperty channel="OE" name="resolution" value="1000" units="1/deg"/>
+        </inkml:channelProperties>
+      </inkml:inkSource>
+      <inkml:timestamp xml:id="ts0" timeString="2022-06-15T14:31:40.215"/>
+    </inkml:context>
+    <inkml:brush xml:id="br0">
+      <inkml:brushProperty name="width" value="0.05" units="cm"/>
+      <inkml:brushProperty name="height" value="0.05" units="cm"/>
+      <inkml:brushProperty name="color" value="#E71224"/>
+    </inkml:brush>
+  </inkml:definitions>
+  <inkml:trace contextRef="#ctx0" brushRef="#br0">6 694 372 0 0,'-6'9'779'0'0,"11"-12"-226"0"0,13-17 355 0 0,-4-16-55 0 0,-2 1 0 0 0,14-61 1 0 0,-9 27 296 0 0,-12 48-724 0 0,-1-1 0 0 0,-1 1 0 0 0,-1-1 1 0 0,0 0-1 0 0,-2 0 0 0 0,-1 0 0 0 0,0 0 0 0 0,-2 0 0 0 0,-1 1 1 0 0,0-1-1 0 0,-1 1 0 0 0,-2 0 0 0 0,0 0 0 0 0,-13-25 0 0 0,14 33-459 0 0,2 5 316 0 0,9 15 168 0 0,-1 1-400 0 0,1-1 1 0 0,0 0-1 0 0,1 0 0 0 0,-1 0 0 0 0,1-1 1 0 0,1 0-1 0 0,-1 0 0 0 0,1 0 0 0 0,0-1 0 0 0,0 0 1 0 0,1-1-1 0 0,-1 1 0 0 0,1-1 0 0 0,0-1 1 0 0,0 0-1 0 0,1 0 0 0 0,-1 0 0 0 0,1-1 0 0 0,-1 0 1 0 0,1-1-1 0 0,0 0 0 0 0,16 0 0 0 0,-13-1-57 0 0,0-1-1 0 0,0 0 0 0 0,0-1 1 0 0,-1 0-1 0 0,1-1 1 0 0,0 0-1 0 0,-1-1 0 0 0,0 0 1 0 0,0-1-1 0 0,0 0 0 0 0,-1-1 1 0 0,1 0-1 0 0,-1-1 1 0 0,-1 0-1 0 0,1 0 0 0 0,13-16 1 0 0,-17 16 104 0 0,0 0-1 0 0,0-1 1 0 0,-1 0 0 0 0,-1 0 0 0 0,1 0 0 0 0,-1-1 0 0 0,4-12 0 0 0,-4 10 363 0 0,-1 0 1854 0 0,-9 19-1207 0 0,-9 21-459 0 0,-40 187 1604 0 0,31-108-2100 0 0,23-104-283 0 0,-15 76 30 0 0,16-39-2068 0 0,0-37 1343 0 0,1-1-1 0 0,-1 1 0 0 0,1 0 0 0 0,0-1 1 0 0,0 1-1 0 0,1-1 0 0 0,2 7 0 0 0,-3-10 574 0 0,-1 1 0 0 0,0-1-1 0 0,1 1 1 0 0,-1-1 0 0 0,1 1-1 0 0,-1-1 1 0 0,1 1 0 0 0,-1-1-1 0 0,1 1 1 0 0,0-1 0 0 0,-1 0 0 0 0,1 1-1 0 0,-1-1 1 0 0,1 0 0 0 0,0 1-1 0 0,-1-1 1 0 0,1 0 0 0 0,0 0-1 0 0,-1 0 1 0 0,1 0 0 0 0,0 0 0 0 0,-1 0-1 0 0,1 0 1 0 0,0 0 0 0 0,-1 0-1 0 0,1 0 1 0 0,0 0 0 0 0,0 0-1 0 0,0 0 1 0 0,20-10-3648 0 0,-5 0 2198 0 0</inkml:trace>
+  <inkml:trace contextRef="#ctx0" brushRef="#br0" timeOffset="401.63">801 182 232 0 0,'0'-2'411'0'0,"0"-1"0"0"0,-1 1 0 0 0,1-1 0 0 0,-1 1 0 0 0,0-1 0 0 0,0 1 0 0 0,0-1 0 0 0,0 1 0 0 0,0 0 0 0 0,0-1 0 0 0,-1 1 0 0 0,1 0 0 0 0,-1 0 0 0 0,1 0 0 0 0,-1 0 0 0 0,0 0 0 0 0,0 0 0 0 0,0 1 0 0 0,0-1 0 0 0,0 1 0 0 0,0-1 0 0 0,0 1 0 0 0,-1 0 0 0 0,1 0 0 0 0,0 0 0 0 0,-1 0 0 0 0,1 0 0 0 0,-6-1-1 0 0,6 2-225 0 0,0-1 0 0 0,-1 1-1 0 0,1 0 1 0 0,-1 0-1 0 0,1 0 1 0 0,0 0-1 0 0,-1 0 1 0 0,1 0-1 0 0,0 1 1 0 0,-1-1-1 0 0,1 1 1 0 0,0 0-1 0 0,-1 0 1 0 0,1 0-1 0 0,0 0 1 0 0,0 0-1 0 0,0 0 1 0 0,0 0-1 0 0,0 1 1 0 0,-3 2-1 0 0,-3 5 42 0 0,0 1 0 0 0,0 0-1 0 0,1 0 1 0 0,1 1-1 0 0,0 0 1 0 0,0 0-1 0 0,1 0 1 0 0,1 1-1 0 0,-1-1 1 0 0,2 1 0 0 0,0 0-1 0 0,0 0 1 0 0,-1 20-1 0 0,4-26-201 0 0,0 0 1 0 0,0 1-1 0 0,0-1 0 0 0,1 0 0 0 0,0 0 1 0 0,0 0-1 0 0,0 0 0 0 0,1 0 0 0 0,0 0 0 0 0,0-1 1 0 0,1 1-1 0 0,5 9 0 0 0,-6-11-20 0 0,2-1-1 0 0,-1 1 0 0 0,0-1 1 0 0,1 1-1 0 0,-1-1 0 0 0,1 0 1 0 0,0 0-1 0 0,0-1 0 0 0,0 1 1 0 0,1-1-1 0 0,-1 0 0 0 0,0 0 1 0 0,1 0-1 0 0,-1-1 0 0 0,1 0 1 0 0,0 1-1 0 0,-1-2 0 0 0,7 2 1 0 0,1-2-15 0 0,1 1 1 0 0,-1-2 0 0 0,1 0 0 0 0,-1 0-1 0 0,0-1 1 0 0,0 0 0 0 0,0-1-1 0 0,0-1 1 0 0,0 0 0 0 0,22-11-1 0 0,-24 10 5 0 0,0 0-1 0 0,-1-1 1 0 0,0 0 0 0 0,0 0-1 0 0,0-1 1 0 0,0-1-1 0 0,-1 1 1 0 0,-1-1-1 0 0,1-1 1 0 0,-1 1-1 0 0,-1-1 1 0 0,9-13-1 0 0,-14 19 1 0 0,1 0-1 0 0,-1 0 0 0 0,0 0 1 0 0,0-1-1 0 0,0 1 0 0 0,0 0 0 0 0,-1 0 1 0 0,1 0-1 0 0,-1-1 0 0 0,0 1 0 0 0,0 0 1 0 0,0-1-1 0 0,0 1 0 0 0,0 0 1 0 0,-1 0-1 0 0,1-1 0 0 0,-3-5 0 0 0,1 5-10 0 0,0 0 0 0 0,-1-1-1 0 0,1 1 1 0 0,-1 1-1 0 0,0-1 1 0 0,0 0 0 0 0,0 1-1 0 0,-1-1 1 0 0,1 1-1 0 0,-1 0 1 0 0,-5-3-1 0 0,-3-2-12 0 0,-1 1-1 0 0,-1 0 1 0 0,0 1 0 0 0,0 0-1 0 0,0 2 1 0 0,-28-7-1 0 0,34 9 12 0 0,-1 1 0 0 0,0 1 1 0 0,0-1-1 0 0,0 1 0 0 0,0 1 0 0 0,-11 1 1 0 0,15-1-355 0 0,1 0 0 0 0,-1 0-1 0 0,1 1 1 0 0,0-1 0 0 0,-9 6 0 0 0,11-6-209 0 0,0 0 0 0 0,-1 1 1 0 0,1 0-1 0 0,0-1 0 0 0,1 1 0 0 0,-1 0 0 0 0,0 0 0 0 0,0 0 0 0 0,1 0 0 0 0,-1 0 0 0 0,-1 4 0 0 0,3-6 434 0 0,0 0-1 0 0,0 1 1 0 0,0-1-1 0 0,0 0 0 0 0,0 1 1 0 0,0-1-1 0 0,0 0 1 0 0,0 1-1 0 0,0-1 1 0 0,0 0-1 0 0,0 1 1 0 0,0-1-1 0 0,0 0 0 0 0,0 1 1 0 0,0-1-1 0 0,0 0 1 0 0,0 1-1 0 0,0-1 1 0 0,1 0-1 0 0,-1 1 0 0 0,0-1 1 0 0,0 0-1 0 0,0 1 1 0 0,1-1-1 0 0,-1 0 1 0 0,0 0-1 0 0,0 1 1 0 0,0-1-1 0 0,1 0 0 0 0,-1 0 1 0 0,0 0-1 0 0,1 1 1 0 0,-1-1-1 0 0,0 0 1 0 0,1 0-1 0 0,-1 0 1 0 0,1 0-1 0 0,5 4-2190 0 0</inkml:trace>
+  <inkml:trace contextRef="#ctx0" brushRef="#br0" timeOffset="760.43">1178 77 180 0 0,'22'-1'3795'0'0,"-22"1"-3633"0"0,0 1-1 0 0,0-1 1 0 0,1 0-1 0 0,-1 0 1 0 0,0 0-1 0 0,0 0 0 0 0,0 0 1 0 0,2 1 1129 0 0,-2-1-1129 0 0,0 1-1 0 0,0-1 1 0 0,0 0-1 0 0,1 0 0 0 0,-1 1 1 0 0,0-1-1 0 0,0 0 1 0 0,0 0-1 0 0,0 0 1 0 0,0 1-1 0 0,0-1 0 0 0,0 0 1 0 0,0 0-1 0 0,0 1 1 0 0,0-1-1 0 0,0 0 1 0 0,0 0-1 0 0,0 1 0 0 0,0-1 1 0 0,0 0-1 0 0,0 1 1 0 0,-20 26 8572 0 0,11-18-9841 0 0,-13 20 1473 0 0,1 0-1 0 0,1 0 1 0 0,2 2-1 0 0,1 1 1 0 0,2 0-1 0 0,0 1 1 0 0,3 0 0 0 0,-15 59-1 0 0,26-90-367 0 0,1-1 0 0 0,-1 1 0 0 0,1 0 0 0 0,-1 0 0 0 0,1 0 0 0 0,0 0 0 0 0,0 0 1 0 0,0-1-1 0 0,0 1 0 0 0,0 0 0 0 0,0 0 0 0 0,0 0 0 0 0,1 0 0 0 0,-1 0 0 0 0,1-1 0 0 0,-1 1 0 0 0,1 0 0 0 0,0 0 0 0 0,-1-1 0 0 0,1 1 0 0 0,0 0 0 0 0,0-1 0 0 0,1 1 0 0 0,-1-1 0 0 0,0 1 0 0 0,0-1 0 0 0,1 0 0 0 0,-1 1 0 0 0,0-1 0 0 0,4 2 0 0 0,1-1-180 0 0,-1 0-1 0 0,1 0 0 0 0,0-1 0 0 0,0 0 1 0 0,0 0-1 0 0,0 0 0 0 0,0-1 1 0 0,10 0-1 0 0,-16 0 60 0 0,0 0 0 0 0,0 0 1 0 0,0 0-1 0 0,1 0 0 0 0,-1 0 1 0 0,0 0-1 0 0,0 0 0 0 0,1 0 1 0 0,-1 0-1 0 0,0 0 0 0 0,0-1 1 0 0,0 1-1 0 0,1 0 0 0 0,-1 0 1 0 0,0 0-1 0 0,0 0 0 0 0,0 0 1 0 0,1 0-1 0 0,-1-1 0 0 0,0 1 1 0 0,0 0-1 0 0,0 0 0 0 0,0 0 1 0 0,0-1-1 0 0,0 1 0 0 0,1 0 1 0 0,-1 0-1 0 0,0 0 0 0 0,0-1 1 0 0,0 1-1 0 0,0 0 0 0 0,0 0 1 0 0,0 0-1 0 0,0-1 0 0 0,0 1 1 0 0,0 0-1 0 0,0 0 0 0 0,0-1 1 0 0,0 1-1 0 0,0 0 0 0 0,0 0 1 0 0,0 0-1 0 0,0-1 0 0 0,0 1 1 0 0,0 0-1 0 0,0 0 0 0 0,0-1 1 0 0,0 1-1 0 0,-1 0 0 0 0,1 0 1 0 0,0 0-1 0 0,0 0 0 0 0,0-1 1 0 0,0 1-1 0 0,0 0 0 0 0,-1 0 1 0 0,1-1-1 0 0,-11-15-7525 0 0,9 13 6282 0 0,-2-4-603 0 0</inkml:trace>
+  <inkml:trace contextRef="#ctx0" brushRef="#br0" timeOffset="1494.23">1318 157 600 0 0,'0'0'103'0'0,"0"0"0"0"0,0 0 0 0 0,0 0 1 0 0,0-1-1 0 0,1 1 0 0 0,-1 0 0 0 0,0 0 0 0 0,0 0 0 0 0,0 0 1 0 0,0-1-1 0 0,0 1 0 0 0,0 0 0 0 0,0 0 0 0 0,0 0 0 0 0,0-1 0 0 0,0 1 1 0 0,0 0-1 0 0,0 0 0 0 0,0 0 0 0 0,0 0 0 0 0,0-1 0 0 0,0 1 0 0 0,0 0 1 0 0,0 0-1 0 0,-1 0 0 0 0,1 0 0 0 0,0-1 0 0 0,0 1 0 0 0,0 0 0 0 0,0 0 1 0 0,0 0-1 0 0,0 0 0 0 0,0-1 0 0 0,-1 1 0 0 0,1 0 0 0 0,0 0 0 0 0,0 0 1 0 0,0 0-1 0 0,0 0 0 0 0,-1 0 0 0 0,1 0 0 0 0,0 0 0 0 0,0 0 0 0 0,0-1 1 0 0,0 1-1 0 0,-1 0 0 0 0,1 0 0 0 0,0 0 0 0 0,-7 10 1372 0 0,-6 17-1134 0 0,-11 60 1312 0 0,4-13 724 0 0,11-38-163 0 0,-15 39 1 0 0,24-74-2193 0 0,-1-1 0 0 0,1 0-1 0 0,0 1 1 0 0,-1-1 0 0 0,1 1 0 0 0,0-1 0 0 0,0 1 0 0 0,-1-1 0 0 0,1 1 0 0 0,0-1 0 0 0,0 1 0 0 0,0-1-1 0 0,0 1 1 0 0,0-1 0 0 0,0 1 0 0 0,0-1 0 0 0,0 1 0 0 0,0-1 0 0 0,0 1 0 0 0,0-1 0 0 0,0 1 0 0 0,0-1-1 0 0,0 1 1 0 0,0-1 0 0 0,0 1 0 0 0,1-1 0 0 0,-1 1 0 0 0,0 0 0 0 0,14-8 389 0 0,19-24 95 0 0,-31 29-427 0 0,174-154 849 0 0,-56 54-1842 0 0,-120 102 851 0 0,0 0 1 0 0,0 0 0 0 0,1 0-1 0 0,-1 0 1 0 0,0 0 0 0 0,0 0 0 0 0,1-1-1 0 0,-1 1 1 0 0,0 0 0 0 0,0 0-1 0 0,0 0 1 0 0,1 0 0 0 0,-1 0 0 0 0,0 0-1 0 0,0-1 1 0 0,0 1 0 0 0,0 0-1 0 0,1 0 1 0 0,-1 0 0 0 0,0-1 0 0 0,0 1-1 0 0,0 0 1 0 0,0 0 0 0 0,0 0-1 0 0,0-1 1 0 0,0 1 0 0 0,1 0 0 0 0,-1 0-1 0 0,0 0 1 0 0,0-1 0 0 0,0 1-1 0 0,0 0 1 0 0,0 0 0 0 0,0-1 0 0 0,0 1-1 0 0,0 0 1 0 0,0 0 0 0 0,0-1-1 0 0,0 1 1 0 0,0 0 0 0 0,-1 0-1 0 0,1-1 1 0 0,0 1 0 0 0,0 0 0 0 0,0 0-1 0 0,0-1 1 0 0,-14 3-3285 0 0,-18 9-2451 0 0,8 4 2181 0 0,10-7 2297 0 0</inkml:trace>
+  <inkml:trace contextRef="#ctx0" brushRef="#br0" timeOffset="1850.29">1404 251 780 0 0,'-2'3'1247'0'0,"0"0"0"0"0,1 0-1 0 0,-1 1 1 0 0,1-1 0 0 0,0 1 0 0 0,0-1 0 0 0,0 0-1 0 0,0 7 1 0 0,-2 34 4187 0 0,2-21-3737 0 0,0-11-1254 0 0,0 1 1 0 0,2 0-1 0 0,-1-1 0 0 0,2 1 1 0 0,0-1-1 0 0,4 17 1 0 0,7 5-2040 0 0,4-5-3577 0 0</inkml:trace>
+  <inkml:trace contextRef="#ctx0" brushRef="#br0" timeOffset="2221.46">1839 266 128 0 0,'-8'6'2052'0'0,"-2"3"-18"0"0,0 0-1 0 0,1 1 1 0 0,-1 0-1 0 0,-14 22 0 0 0,22-29-1893 0 0,1 0-1 0 0,-1 0 0 0 0,1 0 0 0 0,0 0 0 0 0,-1 0 0 0 0,1 0 1 0 0,1 0-1 0 0,-1 1 0 0 0,0-1 0 0 0,1 0 0 0 0,0 0 0 0 0,-1 1 1 0 0,2-1-1 0 0,-1 0 0 0 0,0 1 0 0 0,0-1 0 0 0,1 0 0 0 0,0 1 1 0 0,0-1-1 0 0,0 0 0 0 0,0 0 0 0 0,0 0 0 0 0,1 0 0 0 0,-1 0 0 0 0,1 0 1 0 0,2 3-1 0 0,-1-3-112 0 0,0 0 1 0 0,0 0 0 0 0,1 0-1 0 0,0 0 1 0 0,-1 0-1 0 0,1-1 1 0 0,0 0 0 0 0,0 1-1 0 0,0-1 1 0 0,1-1-1 0 0,-1 1 1 0 0,0-1 0 0 0,1 0-1 0 0,-1 0 1 0 0,1 0-1 0 0,-1 0 1 0 0,1-1 0 0 0,0 0-1 0 0,-1 0 1 0 0,1 0-1 0 0,-1 0 1 0 0,6-2-1 0 0,5 0 86 0 0,0 0 0 0 0,0-1-1 0 0,-1-1 1 0 0,1-1-1 0 0,18-7 1 0 0,-26 8 42 0 0,1 1 0 0 0,-1-1 1 0 0,0 0-1 0 0,0-1 0 0 0,-1 0 1 0 0,1 0-1 0 0,10-12 0 0 0,-15 16-116 0 0,-1-1 1 0 0,0 0-1 0 0,1 0 0 0 0,-1 1 1 0 0,0-1-1 0 0,0 0 0 0 0,0 0 1 0 0,-1 0-1 0 0,1 0 0 0 0,0 0 1 0 0,-1 0-1 0 0,1 0 0 0 0,-1 0 1 0 0,1 0-1 0 0,-1 0 0 0 0,0-1 1 0 0,0 1-1 0 0,0 0 0 0 0,0 0 0 0 0,-1 0 1 0 0,1 0-1 0 0,-1 0 0 0 0,1 0 1 0 0,-1 0-1 0 0,1 0 0 0 0,-1 0 1 0 0,0 0-1 0 0,0 0 0 0 0,0 0 1 0 0,0 0-1 0 0,-1 1 0 0 0,1-1 1 0 0,0 0-1 0 0,-3-2 0 0 0,-6-6 4 0 0,0 1-1 0 0,0 0 0 0 0,-13-8 1 0 0,-17-9-5471 0 0,57 40-7136 0 0,-4-5 10809 0 0</inkml:trace>
+  <inkml:trace contextRef="#ctx0" brushRef="#br0" timeOffset="2565.81">2341 419 1760 0 0,'6'5'1262'0'0,"-1"0"-1"0"0,0 1 1 0 0,-1-1 0 0 0,1 1-1 0 0,3 7 1 0 0,20 23 9164 0 0,-28-78-8752 0 0,-11-33-1573 0 0,6 47-227 0 0,-3-57-1 0 0,8 75 105 0 0,0 1 1 0 0,1-1 0 0 0,0 1-1 0 0,1 0 1 0 0,0-1-1 0 0,0 1 1 0 0,1 0-1 0 0,0 0 1 0 0,1 0-1 0 0,5-9 1 0 0,-4 10 22 0 0,1-1 1 0 0,1 1-1 0 0,0 0 0 0 0,0 0 0 0 0,0 1 1 0 0,1 0-1 0 0,0 0 0 0 0,1 1 1 0 0,-1 0-1 0 0,1 0 0 0 0,18-7 1 0 0,-22 10 7 0 0,0 1 0 0 0,1 0 0 0 0,-1 0 0 0 0,1 0 0 0 0,0 0 0 0 0,-1 1 1 0 0,1 0-1 0 0,0 1 0 0 0,0-1 0 0 0,0 1 0 0 0,0 0 0 0 0,0 0 0 0 0,-1 1 1 0 0,1 0-1 0 0,0 0 0 0 0,0 0 0 0 0,-1 1 0 0 0,1 0 0 0 0,0 0 1 0 0,-1 0-1 0 0,0 0 0 0 0,8 6 0 0 0,-11-7 14 0 0,-1 0 0 0 0,1 0-1 0 0,-1 1 1 0 0,1-1 0 0 0,-1 0 0 0 0,1 1-1 0 0,-1-1 1 0 0,0 1 0 0 0,0 0 0 0 0,0-1 0 0 0,0 1-1 0 0,0 0 1 0 0,0-1 0 0 0,0 1 0 0 0,-1 0 0 0 0,1 0-1 0 0,-1 0 1 0 0,1 0 0 0 0,-1 0 0 0 0,0 0 0 0 0,0 3-1 0 0,0-2 48 0 0,0 0 0 0 0,-1 0 0 0 0,0 1-1 0 0,0-1 1 0 0,0 0 0 0 0,0 0 0 0 0,-1 0 0 0 0,1 0-1 0 0,-1 0 1 0 0,0 0 0 0 0,-3 4 0 0 0,-2 1 131 0 0,-1 0 1 0 0,1 0 0 0 0,-1-1 0 0 0,-1 0 0 0 0,1 0 0 0 0,-19 9 0 0 0,4-4-156 0 0,-1-2 0 0 0,0 0 0 0 0,-28 6 1 0 0,22-9-1382 0 0,0-1 0 0 0,-43 3 0 0 0,-16-8-4930 0 0,3-11-3766 0 0,68 6 7607 0 0</inkml:trace>
+</inkml:ink>
+</file>
+
+<file path=word/ink/ink6.xml><?xml version="1.0" encoding="utf-8"?>
+<inkml:ink xmlns:inkml="http://www.w3.org/2003/InkML">
+  <inkml:definitions>
+    <inkml:context xml:id="ctx0">
+      <inkml:inkSource xml:id="inkSrc0">
+        <inkml:traceFormat>
+          <inkml:channel name="X" type="integer" min="-2.14748E9" max="2.14748E9" units="cm"/>
+          <inkml:channel name="Y" type="integer" min="-2.14748E9" max="2.14748E9" units="cm"/>
+          <inkml:channel name="F" type="integer" max="32767" units="dev"/>
+          <inkml:channel name="OA" type="integer" max="360" units="deg"/>
+          <inkml:channel name="OE" type="integer" max="90" units="deg"/>
+        </inkml:traceFormat>
+        <inkml:channelProperties>
+          <inkml:channelProperty channel="X" name="resolution" value="1000" units="1/cm"/>
+          <inkml:channelProperty channel="Y" name="resolution" value="1000" units="1/cm"/>
+          <inkml:channelProperty channel="F" name="resolution" value="0" units="1/dev"/>
+          <inkml:channelProperty channel="OA" name="resolution" value="1000" units="1/deg"/>
+          <inkml:channelProperty channel="OE" name="resolution" value="1000" units="1/deg"/>
+        </inkml:channelProperties>
+      </inkml:inkSource>
+      <inkml:timestamp xml:id="ts0" timeString="2022-06-15T14:31:26.959"/>
+    </inkml:context>
+    <inkml:brush xml:id="br0">
+      <inkml:brushProperty name="width" value="0.05" units="cm"/>
+      <inkml:brushProperty name="height" value="0.05" units="cm"/>
+      <inkml:brushProperty name="color" value="#E71224"/>
+    </inkml:brush>
+  </inkml:definitions>
+  <inkml:trace contextRef="#ctx0" brushRef="#br0">28 263 284 0 0,'-3'1'200'0'0,"1"1"1"0"0,-1-1-1 0 0,1 0 0 0 0,-1 1 1 0 0,1-1-1 0 0,0 1 1 0 0,-1 0-1 0 0,1 0 0 0 0,-3 3 1 0 0,5-4-184 0 0,0-1 0 0 0,0 0 0 0 0,0 0 0 0 0,0 0 0 0 0,-1 0 0 0 0,1 1 1 0 0,0-1-1 0 0,0 0 0 0 0,0 0 0 0 0,0 0 0 0 0,0 1 0 0 0,0-1 0 0 0,0 0 0 0 0,0 0 1 0 0,0 0-1 0 0,0 1 0 0 0,0-1 0 0 0,0 0 0 0 0,0 0 0 0 0,0 0 0 0 0,0 1 1 0 0,0-1-1 0 0,0 0 0 0 0,0 0 0 0 0,0 0 0 0 0,1 1 0 0 0,-1-1 0 0 0,0 0 0 0 0,0 0 1 0 0,0 0-1 0 0,0 1 0 0 0,0-1 0 0 0,0 0 0 0 0,1 0 0 0 0,-1 0 0 0 0,0 0 0 0 0,0 0 1 0 0,0 0-1 0 0,0 1 0 0 0,1-1 0 0 0,18 2-45 0 0,-2-5 76 0 0,0 0-1 0 0,0-1 1 0 0,0 0 0 0 0,0-2-1 0 0,-1 0 1 0 0,0 0 0 0 0,0-2-1 0 0,0 0 1 0 0,-1-1-1 0 0,-1 0 1 0 0,1-1 0 0 0,-2-1-1 0 0,1 0 1 0 0,-1-1-1 0 0,-1-1 1 0 0,11-13 0 0 0,-20 22 74 0 0,-1 1 0 0 0,0-1 1 0 0,0 0-1 0 0,0 1 0 0 0,0-1 1 0 0,0 0-1 0 0,-1 0 1 0 0,0 0-1 0 0,0 0 0 0 0,0 0 1 0 0,0-1-1 0 0,-1 1 0 0 0,0 0 1 0 0,1 0-1 0 0,-1-1 0 0 0,-1 1 1 0 0,1 0-1 0 0,-1 0 1 0 0,0 0-1 0 0,0 0 0 0 0,0 0 1 0 0,0 0-1 0 0,-3-6 0 0 0,3 7-57 0 0,-1 1 0 0 0,0-1 0 0 0,1 0 0 0 0,-1 1 0 0 0,0-1 0 0 0,-1 1 0 0 0,1 0 0 0 0,0 0 0 0 0,0 0 0 0 0,-1 0 0 0 0,0 0 0 0 0,1 0 0 0 0,-1 1 0 0 0,0-1 0 0 0,0 1 0 0 0,1 0 0 0 0,-1 0 0 0 0,0 0 0 0 0,0 0 0 0 0,-1 0 0 0 0,1 1 0 0 0,0-1 0 0 0,0 1 0 0 0,0 0 0 0 0,0 0 0 0 0,0 0 0 0 0,-1 0 0 0 0,1 0 0 0 0,0 1 0 0 0,0 0 0 0 0,-5 1 0 0 0,3 0-64 0 0,1 0 0 0 0,-1 1 0 0 0,1-1-1 0 0,-1 1 1 0 0,1 0 0 0 0,0 0 0 0 0,0 1 0 0 0,0-1-1 0 0,0 1 1 0 0,1 0 0 0 0,-1 0 0 0 0,1 0 0 0 0,0 0-1 0 0,0 1 1 0 0,1-1 0 0 0,-1 1 0 0 0,1 0 0 0 0,0 0-1 0 0,0 0 1 0 0,-1 7 0 0 0,1-5 25 0 0,0 1-1 0 0,0-1 1 0 0,1 1 0 0 0,0 0-1 0 0,0-1 1 0 0,1 1 0 0 0,0 0 0 0 0,0 0-1 0 0,1-1 1 0 0,0 1 0 0 0,0 0-1 0 0,1-1 1 0 0,3 10 0 0 0,-3-13-29 0 0,0 0 0 0 0,0-1 0 0 0,0 1 0 0 0,0-1 0 0 0,1 1 0 0 0,-1-1 0 0 0,1 0 0 0 0,0 0 0 0 0,0 0 0 0 0,0 0 0 0 0,1-1 0 0 0,-1 1 0 0 0,0-1 0 0 0,1 0 0 0 0,6 3 0 0 0,-3-3-13 0 0,0 1 1 0 0,0-2 0 0 0,0 1 0 0 0,1-1 0 0 0,-1 0 0 0 0,0 0 0 0 0,0-1 0 0 0,11 0 0 0 0,-3-2 7 0 0,1 0 0 0 0,-1 0 1 0 0,-1-2-1 0 0,1 0 1 0 0,0-1-1 0 0,-1 0 1 0 0,27-15-1 0 0,-25 10 8 0 0,0-2 0 0 0,-1 0 1 0 0,0-1-1 0 0,20-22 0 0 0,9-9-12 0 0,-44 43 12 0 0,1 1 0 0 0,-1 0 0 0 0,0 0-1 0 0,0-1 1 0 0,1 1 0 0 0,-1 0 0 0 0,0 0-1 0 0,0 0 1 0 0,1 0 0 0 0,-1-1-1 0 0,0 1 1 0 0,1 0 0 0 0,-1 0 0 0 0,0 0-1 0 0,1 0 1 0 0,-1 0 0 0 0,0 0-1 0 0,0 0 1 0 0,1 0 0 0 0,-1 0 0 0 0,0 0-1 0 0,1 0 1 0 0,-1 0 0 0 0,0 0-1 0 0,1 0 1 0 0,-1 0 0 0 0,0 0 0 0 0,1 0-1 0 0,-1 1 1 0 0,0-1 0 0 0,0 0-1 0 0,1 0 1 0 0,-1 0 0 0 0,0 0 0 0 0,0 1-1 0 0,1-1 1 0 0,-1 0 0 0 0,9 15 5 0 0,-2 19 25 0 0,-5-22 27 0 0,0-1 0 0 0,-1 1 0 0 0,-1-1 0 0 0,0 1-1 0 0,-1-1 1 0 0,-3 18 0 0 0,4-29-54 0 0,0 0 0 0 0,0 1 1 0 0,-1-1-1 0 0,1 1 0 0 0,0-1 0 0 0,0 1 0 0 0,0 0 0 0 0,0-1 0 0 0,-1 1 0 0 0,1-1 1 0 0,0 1-1 0 0,0-1 0 0 0,0 1 0 0 0,0-1 0 0 0,0 1 0 0 0,0-1 0 0 0,0 1 0 0 0,1-1 1 0 0,-1 1-1 0 0,0 0 0 0 0,0-1 0 0 0,0 1 0 0 0,0-1 0 0 0,1 1 0 0 0,-1-1 0 0 0,0 0 1 0 0,0 1-1 0 0,1-1 0 0 0,-1 1 0 0 0,1-1 0 0 0,-1 1 0 0 0,0-1 0 0 0,1 0 0 0 0,0 1 1 0 0,0-1-11 0 0,0 0 0 0 0,1 0 1 0 0,-1-1-1 0 0,0 1 1 0 0,1-1-1 0 0,-1 1 0 0 0,0-1 1 0 0,1 1-1 0 0,-1-1 0 0 0,0 0 1 0 0,0 1-1 0 0,0-1 1 0 0,2-1-1 0 0,43-41-277 0 0,-39 37 286 0 0,8-9-31 0 0,41-35 3 0 0,-53 47 24 0 0,1 0 0 0 0,1 0 1 0 0,-1 1-1 0 0,0-1 0 0 0,1 1 1 0 0,-1 0-1 0 0,1 0 0 0 0,-1 1 1 0 0,1 0-1 0 0,0-1 0 0 0,0 1 1 0 0,5 0-1 0 0,-8 1 11 0 0,0 0 0 0 0,0 0 0 0 0,0 0 0 0 0,0 1 0 0 0,0-1-1 0 0,0 1 1 0 0,0-1 0 0 0,0 1 0 0 0,0-1 0 0 0,0 1 0 0 0,-1 0 0 0 0,1 0 0 0 0,0 0-1 0 0,0 0 1 0 0,-1 0 0 0 0,1 0 0 0 0,-1 1 0 0 0,1-1 0 0 0,-1 1 0 0 0,0-1 0 0 0,1 1-1 0 0,-1-1 1 0 0,0 1 0 0 0,0-1 0 0 0,0 1 0 0 0,0 0 0 0 0,0 0 0 0 0,-1 0 0 0 0,1 0-1 0 0,0-1 1 0 0,-1 1 0 0 0,0 0 0 0 0,1 0 0 0 0,-1 0 0 0 0,0 0 0 0 0,0 3 0 0 0,0 5 37 0 0,0-1 1 0 0,-1 0-1 0 0,0 1 1 0 0,0-1 0 0 0,-1 0-1 0 0,-4 12 1 0 0,6-21-47 0 0,0 0-1 0 0,0 0 1 0 0,0 0-1 0 0,0 0 1 0 0,-1 0 0 0 0,1 0-1 0 0,0 1 1 0 0,0-1 0 0 0,0 0-1 0 0,0 0 1 0 0,0 0-1 0 0,0 0 1 0 0,0 0 0 0 0,0 0-1 0 0,0 1 1 0 0,0-1 0 0 0,0 0-1 0 0,0 0 1 0 0,0 0-1 0 0,0 0 1 0 0,0 0 0 0 0,0 1-1 0 0,0-1 1 0 0,0 0 0 0 0,0 0-1 0 0,0 0 1 0 0,0 0-1 0 0,0 0 1 0 0,0 1 0 0 0,0-1-1 0 0,0 0 1 0 0,0 0 0 0 0,0 0-1 0 0,0 0 1 0 0,0 0 0 0 0,0 1-1 0 0,0-1 1 0 0,0 0-1 0 0,0 0 1 0 0,0 0 0 0 0,1 0-1 0 0,-1 0 1 0 0,0 0 0 0 0,0 0-1 0 0,0 0 1 0 0,0 1-1 0 0,0-1 1 0 0,0 0 0 0 0,1 0-1 0 0,-1 0 1 0 0,0 0 0 0 0,0 0-1 0 0,0 0 1 0 0,0 0-1 0 0,0 0 1 0 0,0 0 0 0 0,1 0-1 0 0,-1 0 1 0 0,0 0 0 0 0,0 0-1 0 0,0 0 1 0 0,0 0 0 0 0,1 0-1 0 0,-1 0 1 0 0,0 0-1 0 0,15-10-58 0 0,25-26-81 0 0,-28 25 105 0 0,-3 2-25 0 0,42-34 60 0 0,-47 40 13 0 0,0 0-1 0 0,0 1 1 0 0,0-1-1 0 0,1 1 0 0 0,0 0 1 0 0,-1 0-1 0 0,1 0 1 0 0,0 1-1 0 0,0-1 0 0 0,6 0 1 0 0,-9 3-13 0 0,1-1 1 0 0,-1 0 0 0 0,0 1-1 0 0,1-1 1 0 0,-1 1-1 0 0,0 0 1 0 0,1-1-1 0 0,-1 1 1 0 0,0 1-1 0 0,0-1 1 0 0,0 0 0 0 0,0 0-1 0 0,0 1 1 0 0,0-1-1 0 0,0 1 1 0 0,0 0-1 0 0,0-1 1 0 0,-1 1-1 0 0,1 0 1 0 0,-1 0 0 0 0,1 0-1 0 0,-1 0 1 0 0,0 0-1 0 0,1 4 1 0 0,5 7 98 0 0,-1 1 1 0 0,8 27-1 0 0,-7-20-83 0 0,-4-13-12 0 0,-3-5-5 0 0,1 0 0 0 0,0-1-1 0 0,-1 1 1 0 0,1-1 0 0 0,0 1-1 0 0,0-1 1 0 0,0 0 0 0 0,1 1 0 0 0,-1-1-1 0 0,1 0 1 0 0,-1 0 0 0 0,1 0-1 0 0,0 0 1 0 0,-1 0 0 0 0,1 0 0 0 0,0 0-1 0 0,1-1 1 0 0,-1 1 0 0 0,0-1 0 0 0,4 3-1 0 0,-5-6-181 0 0,0 0-1 0 0,-1 0 0 0 0,1 0 1 0 0,-1 0-1 0 0,1 0 1 0 0,-1 0-1 0 0,0-1 0 0 0,0 1 1 0 0,0 0-1 0 0,0 0 1 0 0,0 0-1 0 0,-1 0 1 0 0,1 0-1 0 0,-1-3 0 0 0,0-14-1716 0 0,2 13 1281 0 0,0 1-1 0 0,0-1 0 0 0,1 1 0 0 0,0-1 0 0 0,5-8 0 0 0,2 2-395 0 0</inkml:trace>
+  <inkml:trace contextRef="#ctx0" brushRef="#br0" timeOffset="1411.96">127 797 224 0 0,'2'29'520'0'0,"1"1"-33"0"0,-4-24 569 0 0,-2-11 979 0 0,-4-13-1542 0 0,2 1 0 0 0,-1-1-1 0 0,2 0 1 0 0,1-1-1 0 0,0 1 1 0 0,1-1 0 0 0,1 1-1 0 0,1-1 1 0 0,2-26-1 0 0,0 35-471 0 0,-1 0 0 0 0,1 0 0 0 0,1 0 0 0 0,0 0 0 0 0,0 0 0 0 0,1 1 0 0 0,0-1 0 0 0,0 1 0 0 0,1 0 0 0 0,1 0 0 0 0,-1 1 0 0 0,1-1 0 0 0,1 2 0 0 0,0-1 0 0 0,0 0 0 0 0,0 1 0 0 0,1 1 0 0 0,13-10 0 0 0,-13 11-62 0 0,0 0 1 0 0,0 1-1 0 0,1 0 1 0 0,13-4-1 0 0,-20 7 38 0 0,0 0 1 0 0,0 1-1 0 0,0-1 0 0 0,0 1 0 0 0,0-1 1 0 0,0 1-1 0 0,0 0 0 0 0,0 0 0 0 0,0 0 0 0 0,0 0 1 0 0,0 0-1 0 0,0 1 0 0 0,0-1 0 0 0,0 1 0 0 0,0-1 1 0 0,0 1-1 0 0,0 0 0 0 0,0-1 0 0 0,-1 1 0 0 0,1 0 1 0 0,0 0-1 0 0,0 0 0 0 0,-1 1 0 0 0,1-1 1 0 0,0 0-1 0 0,-1 1 0 0 0,2 1 0 0 0,-2-1 61 0 0,-1-1-1 0 0,1 1 1 0 0,-1 0 0 0 0,0 0-1 0 0,1-1 1 0 0,-1 1 0 0 0,0 0-1 0 0,0 0 1 0 0,0 0 0 0 0,0 0-1 0 0,-1-1 1 0 0,1 1 0 0 0,0 0-1 0 0,-1 0 1 0 0,1-1 0 0 0,-1 1-1 0 0,0 0 1 0 0,1 0 0 0 0,-1-1-1 0 0,0 1 1 0 0,0-1 0 0 0,0 1-1 0 0,0-1 1 0 0,0 1 0 0 0,-1-1-1 0 0,0 2 1 0 0,-38 36 1141 0 0,18-22-1092 0 0,0 0 0 0 0,-2-2 0 0 0,0 0 0 0 0,0-2 0 0 0,-48 18 1 0 0,60-29-1073 0 0,11-6-1709 0 0,19-10-1440 0 0,3 3 1979 0 0,3-1 238 0 0</inkml:trace>
+  <inkml:trace contextRef="#ctx0" brushRef="#br0" timeOffset="1838.45">525 491 636 0 0,'-6'5'490'0'0,"3"-2"-235"0"0,0 0-1 0 0,0-1 1 0 0,0 1-1 0 0,0 1 1 0 0,0-1-1 0 0,-3 7 1 0 0,5-9-237 0 0,1 0 1 0 0,0 0 0 0 0,-1 0 0 0 0,1 0-1 0 0,0 0 1 0 0,0 0 0 0 0,0 0 0 0 0,0 1 0 0 0,0-1-1 0 0,0 0 1 0 0,0 0 0 0 0,0 0 0 0 0,0 0-1 0 0,0 0 1 0 0,1 0 0 0 0,-1 1 0 0 0,0-1 0 0 0,1 0-1 0 0,-1 0 1 0 0,1 0 0 0 0,-1 0 0 0 0,1 0-1 0 0,0 0 1 0 0,-1-1 0 0 0,1 1 0 0 0,0 0 0 0 0,0 0-1 0 0,0 0 1 0 0,-1-1 0 0 0,3 2 0 0 0,8 8 123 0 0,0-1-1 0 0,1 0 1 0 0,0-1 0 0 0,1-1 0 0 0,-1 1 0 0 0,2-2 0 0 0,21 8-1 0 0,-33-13 18 0 0,-1-1 0 0 0,1 0-1 0 0,-1 0 1 0 0,0 0 0 0 0,1 0-1 0 0,-1-1 1 0 0,1 1 0 0 0,-1 0-1 0 0,1-1 1 0 0,-1 1 0 0 0,0-1-1 0 0,1 1 1 0 0,-1-1 0 0 0,0 1-1 0 0,1-1 1 0 0,-1 0 0 0 0,0 0-1 0 0,0 0 1 0 0,0 0 0 0 0,2-2-1 0 0,25-27 1273 0 0,-16 15-1221 0 0,21-15-99 0 0,-22 20-504 0 0,0 0 1 0 0,0-1 0 0 0,-1 0-1 0 0,10-15 1 0 0,-19 25 74 0 0,-1 1-1 0 0,1-1 0 0 0,-1 0 1 0 0,0 0-1 0 0,1 1 1 0 0,-1-1-1 0 0,0 0 1 0 0,0 0-1 0 0,0 1 1 0 0,1-1-1 0 0,-1 0 1 0 0,0 0-1 0 0,0 0 1 0 0,0 1-1 0 0,0-1 1 0 0,0 0-1 0 0,0 0 1 0 0,-1 0-1 0 0,1 0 0 0 0,-3-2-1016 0 0</inkml:trace>
+  <inkml:trace contextRef="#ctx0" brushRef="#br0" timeOffset="2210.51">667 427 160 0 0,'-1'1'134'0'0,"0"-1"-1"0"0,0 0 1 0 0,0 0-1 0 0,-1 1 1 0 0,1-1-1 0 0,0 1 1 0 0,0-1 0 0 0,0 1-1 0 0,0-1 1 0 0,0 1-1 0 0,1 0 1 0 0,-1 0-1 0 0,0-1 1 0 0,0 1 0 0 0,0 0-1 0 0,1 0 1 0 0,-1 0-1 0 0,0 0 1 0 0,1 0-1 0 0,-1 0 1 0 0,1 0 0 0 0,-1 0-1 0 0,1 0 1 0 0,-1 0-1 0 0,1 0 1 0 0,0 0-1 0 0,-1 2 1 0 0,1 0-15 0 0,0 1 0 0 0,0 0 0 0 0,0-1 0 0 0,0 1 0 0 0,1-1 0 0 0,0 1 0 0 0,-1 0 1 0 0,4 6-1 0 0,2 4-39 0 0,0 1 1 0 0,1-1-1 0 0,10 14 1 0 0,-12-21 3 0 0,-1-1-1 0 0,1 1 1 0 0,0-1 0 0 0,1-1-1 0 0,-1 1 1 0 0,1-1 0 0 0,0 0 0 0 0,1 0-1 0 0,-1 0 1 0 0,15 6 0 0 0,-17-9-62 0 0,1 0-1 0 0,0 0 1 0 0,-1-1 0 0 0,1 0 0 0 0,0 0 0 0 0,0 0 0 0 0,0 0 0 0 0,0-1-1 0 0,0 0 1 0 0,0 0 0 0 0,0 0 0 0 0,0-1 0 0 0,0 0 0 0 0,0 0 0 0 0,0 0-1 0 0,-1 0 1 0 0,1-1 0 0 0,5-2 0 0 0,57-38-4298 0 0,-50 33 3010 0 0</inkml:trace>
+  <inkml:trace contextRef="#ctx0" brushRef="#br0" timeOffset="2596.03">1141 567 576 0 0,'-3'4'454'0'0,"-1"-1"1"0"0,1 0-1 0 0,-1 0 1 0 0,0 0-1 0 0,0 0 0 0 0,0 0 1 0 0,-1-1-1 0 0,1 0 1 0 0,-1 0-1 0 0,1 0 0 0 0,-1 0 1 0 0,0-1-1 0 0,1 0 1 0 0,-1 0-1 0 0,0 0 1 0 0,0 0-1 0 0,-6-1 0 0 0,9 0-394 0 0,-1 0-1 0 0,1 0 1 0 0,-1 0-1 0 0,1-1 0 0 0,-1 1 1 0 0,1-1-1 0 0,0 0 1 0 0,-1 0-1 0 0,1 0 1 0 0,0 0-1 0 0,-1 0 0 0 0,1 0 1 0 0,0-1-1 0 0,0 1 1 0 0,0-1-1 0 0,0 1 0 0 0,0-1 1 0 0,0 0-1 0 0,1 0 1 0 0,-1 0-1 0 0,0 0 1 0 0,1 0-1 0 0,0 0 0 0 0,-1 0 1 0 0,1 0-1 0 0,0-1 1 0 0,0 1-1 0 0,0 0 1 0 0,1-1-1 0 0,-1 1 0 0 0,0-1 1 0 0,1 1-1 0 0,-1-6 1 0 0,1 4-6 0 0,0 0 0 0 0,0 0 0 0 0,1 0 0 0 0,-1 0 0 0 0,1 0 1 0 0,0 0-1 0 0,0 0 0 0 0,0 0 0 0 0,1 0 0 0 0,-1 0 0 0 0,1 0 1 0 0,0 0-1 0 0,0 1 0 0 0,0-1 0 0 0,0 1 0 0 0,1 0 0 0 0,0-1 1 0 0,-1 1-1 0 0,1 0 0 0 0,0 1 0 0 0,0-1 0 0 0,1 0 0 0 0,-1 1 1 0 0,1 0-1 0 0,-1 0 0 0 0,5-2 0 0 0,-3 1-31 0 0,0 1-1 0 0,0 0 1 0 0,0 0-1 0 0,0 0 1 0 0,0 1-1 0 0,0 0 1 0 0,1 0 0 0 0,-1 0-1 0 0,0 1 1 0 0,1-1-1 0 0,-1 1 1 0 0,0 0-1 0 0,1 1 1 0 0,-1-1-1 0 0,0 1 1 0 0,0 0 0 0 0,1 1-1 0 0,-1-1 1 0 0,8 5-1 0 0,-10-5-64 0 0,0 1 0 0 0,0 0 0 0 0,0 0 0 0 0,-1 0 0 0 0,1 0 0 0 0,-1 0 0 0 0,0 1 0 0 0,1-1 0 0 0,-1 1 0 0 0,0-1 0 0 0,0 1 0 0 0,-1 0 0 0 0,1 0 0 0 0,0 0 0 0 0,-1 0 0 0 0,0 0 1 0 0,0 0-1 0 0,0 0 0 0 0,0 0 0 0 0,0 1 0 0 0,-1-1 0 0 0,1 0 0 0 0,-1 7 0 0 0,0-7-372 0 0,-1 1 0 0 0,1 0 1 0 0,-1-1-1 0 0,0 1 0 0 0,0-1 1 0 0,0 1-1 0 0,-1-1 0 0 0,1 0 1 0 0,-1 1-1 0 0,0-1 0 0 0,0 0 1 0 0,0 0-1 0 0,0 0 0 0 0,0 0 1 0 0,-1-1-1 0 0,1 1 0 0 0,-1 0 1 0 0,0-1-1 0 0,1 0 0 0 0,-1 0 1 0 0,-6 3-1 0 0,-7 3-1339 0 0</inkml:trace>
+  <inkml:trace contextRef="#ctx0" brushRef="#br0" timeOffset="2597.03">1245 328 348 0 0,'8'-5'758'0'0,"20"-11"1962"0"0,-27 15-2557 0 0,0 1 1 0 0,-1-1-1 0 0,1 1 0 0 0,0-1 1 0 0,0 1-1 0 0,0 0 0 0 0,0-1 1 0 0,0 1-1 0 0,-1 0 1 0 0,1 0-1 0 0,0-1 0 0 0,0 1 1 0 0,0 0-1 0 0,0 0 0 0 0,0 0 1 0 0,0 0-1 0 0,0 0 1 0 0,0 0-1 0 0,0 1 0 0 0,0-1 1 0 0,-1 0-1 0 0,1 0 0 0 0,1 1 1 0 0,-1 2-33 0 0,-1-1 0 0 0,1 1 0 0 0,-1-1 0 0 0,0 1 0 0 0,0-1 1 0 0,0 1-1 0 0,0-1 0 0 0,0 1 0 0 0,-1-1 0 0 0,1 1 0 0 0,-1-1 0 0 0,0 0 0 0 0,-1 3 1 0 0,0 5 94 0 0,-7 40 967 0 0,2 0 0 0 0,0 91 1 0 0,7-134-1187 0 0,1 0 1 0 0,0-1-1 0 0,0 1 1 0 0,0-1-1 0 0,1 1 1 0 0,-1-1-1 0 0,2 1 1 0 0,-1-1 0 0 0,1 0-1 0 0,0 0 1 0 0,0 0-1 0 0,1-1 1 0 0,-1 1-1 0 0,1-1 1 0 0,1 1-1 0 0,7 6 1 0 0,-7-7-281 0 0,1-1 0 0 0,0 0-1 0 0,0-1 1 0 0,0 0 0 0 0,1 0 0 0 0,-1 0 0 0 0,1 0-1 0 0,-1-1 1 0 0,1 0 0 0 0,0-1 0 0 0,0 0 0 0 0,0 0 0 0 0,0 0-1 0 0,0-1 1 0 0,0 0 0 0 0,7-1 0 0 0,9-1-1391 0 0,-1-1 1 0 0,0-1-1 0 0,23-7 1 0 0,-11 0-88 0 0</inkml:trace>
+</inkml:ink>
+</file>
+
+<file path=word/ink/ink7.xml><?xml version="1.0" encoding="utf-8"?>
+<inkml:ink xmlns:inkml="http://www.w3.org/2003/InkML">
+  <inkml:definitions>
+    <inkml:context xml:id="ctx0">
+      <inkml:inkSource xml:id="inkSrc0">
+        <inkml:traceFormat>
+          <inkml:channel name="X" type="integer" min="-2.14748E9" max="2.14748E9" units="cm"/>
+          <inkml:channel name="Y" type="integer" min="-2.14748E9" max="2.14748E9" units="cm"/>
+          <inkml:channel name="F" type="integer" max="32767" units="dev"/>
+          <inkml:channel name="OA" type="integer" max="360" units="deg"/>
+          <inkml:channel name="OE" type="integer" max="90" units="deg"/>
+        </inkml:traceFormat>
+        <inkml:channelProperties>
+          <inkml:channelProperty channel="X" name="resolution" value="1000" units="1/cm"/>
+          <inkml:channelProperty channel="Y" name="resolution" value="1000" units="1/cm"/>
+          <inkml:channelProperty channel="F" name="resolution" value="0" units="1/dev"/>
+          <inkml:channelProperty channel="OA" name="resolution" value="1000" units="1/deg"/>
+          <inkml:channelProperty channel="OE" name="resolution" value="1000" units="1/deg"/>
+        </inkml:channelProperties>
+      </inkml:inkSource>
+      <inkml:timestamp xml:id="ts0" timeString="2022-06-15T14:31:18.946"/>
+    </inkml:context>
+    <inkml:brush xml:id="br0">
+      <inkml:brushProperty name="width" value="0.05" units="cm"/>
+      <inkml:brushProperty name="height" value="0.05" units="cm"/>
+      <inkml:brushProperty name="color" value="#E71224"/>
+    </inkml:brush>
+  </inkml:definitions>
+  <inkml:trace contextRef="#ctx0" brushRef="#br0">350 5 252 0 0,'0'-4'3742'0'0,"-4"21"-2824"0"0,-8 22-791 0 0,2 0 0 0 0,1 1 0 0 0,-5 65-1 0 0,7-48-66 0 0,-76 371 306 0 0,-26-6-121 0 0,91-358-46 0 0,-7 37 290 0 0,4 1-1 0 0,5 1 0 0 0,4 1 0 0 0,3 193 1 0 0,12-246-472 0 0,3 1 0 0 0,1-1 1 0 0,27 89-1 0 0,-32-132-16 0 0,1-1 0 0 0,0 1 0 0 0,1-1-1 0 0,-1 0 1 0 0,1 0 0 0 0,1-1 0 0 0,-1 1-1 0 0,1-1 1 0 0,0 0 0 0 0,1 0 0 0 0,5 5 0 0 0,-1-3-15 0 0,0-1 1 0 0,1 0 0 0 0,0 0-1 0 0,0-1 1 0 0,0 0 0 0 0,16 5-1 0 0,11 0-62 0 0,2-1-1 0 0,0-1 0 0 0,51 3 0 0 0,-78-10 58 0 0,115 10-38 0 0,138-5 0 0 0,131-23 268 0 0,-317 11-169 0 0,468-31-14 0 0,383-14-12 0 0,127 57 3509 0 0,-1012-5-3518 0 0,52 2-69 0 0,184-17-1 0 0,-274 13 170 0 0,0-1 1 0 0,1-1 0 0 0,-1 0-1 0 0,0 0 1 0 0,0 0-1 0 0,0-1 1 0 0,-1 0 0 0 0,1-1-1 0 0,-1 0 1 0 0,0 0 0 0 0,0 0-1 0 0,0-1 1 0 0,0 0-1 0 0,-1-1 1 0 0,0 1 0 0 0,0-1-1 0 0,0 0 1 0 0,-1-1 0 0 0,0 1-1 0 0,0-1 1 0 0,-1 0-1 0 0,1 0 1 0 0,-2-1 0 0 0,1 1-1 0 0,-1-1 1 0 0,0 0 0 0 0,0 0-1 0 0,-1 0 1 0 0,-1 0-1 0 0,2-10 1 0 0,-2-9-168 0 0,0-1 1 0 0,-2 1-1 0 0,-2-1 0 0 0,0 1 0 0 0,-8-29 0 0 0,-4-37-350 0 0,3 26-1884 0 0,-2 1 1 0 0,-3 1 0 0 0,-33-78 0 0 0,14 38-375 0 0,19 55 1491 0 0,1-1 148 0 0</inkml:trace>
+  <inkml:trace contextRef="#ctx0" brushRef="#br0" timeOffset="355.26">4441 111 192 0 0,'3'9'362'0'0,"-1"0"-1"0"0,0 1 1 0 0,0-1 0 0 0,-1 0-1 0 0,-1 0 1 0 0,1 1 0 0 0,-2 10-1 0 0,1 11 246 0 0,-20 524 5897 0 0,-50-76-5223 0 0,-39-6-2053 0 0,108-467 750 0 0,-23 90-539 0 0,-55 258-5899 0 0,69-297 4920 0 0,-3-3 166 0 0</inkml:trace>
+  <inkml:trace contextRef="#ctx0" brushRef="#br0" timeOffset="1656.33">762 358 168 0 0,'-1'6'926'0'0,"0"-1"0"0"0,0 0 0 0 0,0 1 0 0 0,0-1 0 0 0,-4 8 0 0 0,-30 63-497 0 0,10-23-77 0 0,1 16-239 0 0,22-64-187 0 0,1 0 0 0 0,0 0 0 0 0,0 1 0 0 0,0-1-1 0 0,1 0 1 0 0,0 1 0 0 0,0-1 0 0 0,0 1 0 0 0,1-1-1 0 0,0 0 1 0 0,1 7 0 0 0,-1-11-145 0 0,-1 1 0 0 0,1-1 0 0 0,0 0 0 0 0,-1 0 0 0 0,1 0 0 0 0,0 0 0 0 0,0 0 0 0 0,0 0 0 0 0,0 0 0 0 0,0 0 0 0 0,0 0 0 0 0,1 0 0 0 0,-1 0 0 0 0,2 1 0 0 0,7 0-1084 0 0</inkml:trace>
+  <inkml:trace contextRef="#ctx0" brushRef="#br0" timeOffset="2029.4">982 531 208 0 0,'-7'4'496'0'0,"-3"-1"-192"0"0,3 1-136 0 0,1 2-80 0 0,-4 0-40 0 0,6 3 0 0 0,-2-1-24 0 0,2 1 0 0 0,1 0 0 0 0,3-2-48 0 0,0 3-192 0 0,0-3-152 0 0,0 1-76 0 0</inkml:trace>
+  <inkml:trace contextRef="#ctx0" brushRef="#br0" timeOffset="2399.98">1038 680 280 0 0,'-7'2'182'0'0,"0"0"0"0"0,-1 0 1 0 0,1 0-1 0 0,-1-1 0 0 0,1 0 0 0 0,-1 0 0 0 0,1-1 0 0 0,-1 0 1 0 0,0 0-1 0 0,1-1 0 0 0,-1 0 0 0 0,-13-4 0 0 0,17 4-120 0 0,-1-1-1 0 0,1 1 1 0 0,0-1-1 0 0,0 0 1 0 0,0-1-1 0 0,1 1 1 0 0,-1-1-1 0 0,1 0 1 0 0,-1 1-1 0 0,1-2 1 0 0,0 1-1 0 0,0 0 1 0 0,0-1-1 0 0,0 1 1 0 0,1-1-1 0 0,-1 0 1 0 0,1 1-1 0 0,0-1 1 0 0,0-1 0 0 0,1 1-1 0 0,-1 0 1 0 0,-1-8-1 0 0,3 8 3 0 0,-1 0 0 0 0,1 0 0 0 0,1 0 1 0 0,-1 1-1 0 0,0-1 0 0 0,1 0 0 0 0,0 0 0 0 0,0 1 0 0 0,0-1 0 0 0,0 0 0 0 0,0 1 1 0 0,1-1-1 0 0,0 1 0 0 0,0 0 0 0 0,0-1 0 0 0,0 1 0 0 0,0 0 0 0 0,0 0 0 0 0,4-2 1 0 0,0-2 33 0 0,1 0 0 0 0,0 1 0 0 0,0 0 0 0 0,0 0 0 0 0,1 1 0 0 0,13-8 0 0 0,-15 11-82 0 0,-1-1-1 0 0,1 1 1 0 0,0 0-1 0 0,0 0 1 0 0,0 1 0 0 0,0-1-1 0 0,1 1 1 0 0,-1 1 0 0 0,0-1-1 0 0,8 1 1 0 0,-12 0-5 0 0,0 1 0 0 0,-1-1 0 0 0,1 0 0 0 0,0 1 0 0 0,0-1 0 0 0,0 1 0 0 0,0 0 1 0 0,0 0-1 0 0,-1 0 0 0 0,1-1 0 0 0,0 2 0 0 0,-1-1 0 0 0,1 0 0 0 0,-1 0 0 0 0,1 0 0 0 0,-1 1 0 0 0,0-1 1 0 0,1 1-1 0 0,-1-1 0 0 0,0 1 0 0 0,0-1 0 0 0,0 1 0 0 0,0 0 0 0 0,0 0 0 0 0,0-1 0 0 0,-1 1 0 0 0,1 0 0 0 0,0 0 1 0 0,-1 0-1 0 0,0 0 0 0 0,1 0 0 0 0,-1 0 0 0 0,0 0 0 0 0,0-1 0 0 0,-1 5 0 0 0,1 5 21 0 0,-1 0-1 0 0,-1 1 0 0 0,0-1 1 0 0,0-1-1 0 0,-1 1 0 0 0,-1 0 1 0 0,-8 17-1 0 0,9-21-329 0 0,-1 1-1 0 0,0-2 1 0 0,0 1 0 0 0,0 0-1 0 0,-1-1 1 0 0,0 0 0 0 0,0 0-1 0 0,-1 0 1 0 0,0-1-1 0 0,0 0 1 0 0,-11 7 0 0 0,2-5-937 0 0,-3-5 16 0 0</inkml:trace>
+  <inkml:trace contextRef="#ctx0" brushRef="#br0" timeOffset="2743.9">1129 270 220 0 0,'-1'4'270'0'0,"0"-1"1"0"0,-1 1-1 0 0,0-1 0 0 0,0 1 1 0 0,0-1-1 0 0,-4 6 0 0 0,-4 7 221 0 0,5-6-347 0 0,1 0 0 0 0,0 0 0 0 0,0 1 0 0 0,2-1 0 0 0,-1 1 0 0 0,1 0 0 0 0,1-1 0 0 0,0 1 1 0 0,0 0-1 0 0,1 0 0 0 0,0 0 0 0 0,1 0 0 0 0,1 0 0 0 0,0 0 0 0 0,0-1 0 0 0,1 1 0 0 0,0-1 0 0 0,1 1 0 0 0,0-1 0 0 0,10 17 0 0 0,-7-15-103 0 0,0-1-1 0 0,1 0 0 0 0,0 0 0 0 0,1-1 1 0 0,0 0-1 0 0,0-1 0 0 0,1 0 1 0 0,1 0-1 0 0,-1-1 0 0 0,1 0 1 0 0,1-1-1 0 0,-1-1 0 0 0,1 0 0 0 0,1 0 1 0 0,-1-1-1 0 0,23 6 0 0 0,-6-5-67 0 0,1-2 0 0 0,0 0 1 0 0,0-2-1 0 0,1-2 0 0 0,-1-1 0 0 0,50-7 0 0 0,-35 0-755 0 0,-1-2 0 0 0,-1-1-1 0 0,78-33 1 0 0,-63 16-486 0 0,-11-2-12 0 0</inkml:trace>
+</inkml:ink>
+</file>
+
+<file path=word/ink/ink8.xml><?xml version="1.0" encoding="utf-8"?>
+<inkml:ink xmlns:inkml="http://www.w3.org/2003/InkML">
+  <inkml:definitions>
+    <inkml:context xml:id="ctx0">
+      <inkml:inkSource xml:id="inkSrc0">
+        <inkml:traceFormat>
+          <inkml:channel name="X" type="integer" min="-2.14748E9" max="2.14748E9" units="cm"/>
+          <inkml:channel name="Y" type="integer" min="-2.14748E9" max="2.14748E9" units="cm"/>
+          <inkml:channel name="F" type="integer" max="32767" units="dev"/>
+          <inkml:channel name="OA" type="integer" max="360" units="deg"/>
+          <inkml:channel name="OE" type="integer" max="90" units="deg"/>
+        </inkml:traceFormat>
+        <inkml:channelProperties>
+          <inkml:channelProperty channel="X" name="resolution" value="1000" units="1/cm"/>
+          <inkml:channelProperty channel="Y" name="resolution" value="1000" units="1/cm"/>
+          <inkml:channelProperty channel="F" name="resolution" value="0" units="1/dev"/>
+          <inkml:channelProperty channel="OA" name="resolution" value="1000" units="1/deg"/>
+          <inkml:channelProperty channel="OE" name="resolution" value="1000" units="1/deg"/>
+        </inkml:channelProperties>
+      </inkml:inkSource>
+      <inkml:timestamp xml:id="ts0" timeString="2022-06-15T14:30:56.153"/>
+    </inkml:context>
+    <inkml:brush xml:id="br0">
+      <inkml:brushProperty name="width" value="0.05" units="cm"/>
+      <inkml:brushProperty name="height" value="0.05" units="cm"/>
+      <inkml:brushProperty name="color" value="#E71224"/>
+    </inkml:brush>
+  </inkml:definitions>
+  <inkml:trace contextRef="#ctx0" brushRef="#br0">0 6545 116 0 0,'1'-18'614'0'0,"1"-1"1"0"0,1 1-1 0 0,0-1 1 0 0,1 1-1 0 0,1 0 0 0 0,1 0 1 0 0,10-21-1 0 0,67-119-760 0 0,-42 87 838 0 0,345-695 4236 0 0,-156 297-3964 0 0,-199 409-943 0 0,415-861-477 0 0,-194 403 561 0 0,24 11 166 0 0,-195 360-102 0 0,15-40-119 0 0,136-379-1 0 0,-196 466-119 0 0,5 1 0 0 0,78-135-1 0 0,-76 163 149 0 0,4 2-1 0 0,2 2 1 0 0,98-102-1 0 0,-66 86-221 0 0,-79 82-301 0 0,1 1 0 0 0,0-1 0 0 0,-1 1 0 0 0,1 0 0 0 0,-1-1 0 0 0,1 1-1 0 0,0 0 1 0 0,-1 0 0 0 0,1 1 0 0 0,-1-1 0 0 0,1 1 0 0 0,0-1 0 0 0,-1 1 0 0 0,1 0 0 0 0,-1 0 0 0 0,4 1 0 0 0,10 3-2456 0 0,-6-5 1755 0 0</inkml:trace>
+  <inkml:trace contextRef="#ctx0" brushRef="#br0" timeOffset="546.99">2437 929 92 0 0,'447'-267'2754'0'0,"-96"74"-2398"0"0,-271 142-281 0 0,-3-3 1 0 0,87-79-1 0 0,-81 56-72 0 0,55-49 3 0 0,-134 122-1 0 0,1 1 0 0 0,-1 0 0 0 0,1 0 1 0 0,0 0-1 0 0,-1 1 0 0 0,1 0 0 0 0,1 0 0 0 0,5-2 0 0 0,-10 4-1 0 0,0-1-1 0 0,1 1 1 0 0,-1 0-1 0 0,0 0 0 0 0,0 0 1 0 0,1 0-1 0 0,-1 0 1 0 0,0 0-1 0 0,0 0 0 0 0,1 0 1 0 0,-1 0-1 0 0,0 1 1 0 0,0-1-1 0 0,0 0 1 0 0,1 1-1 0 0,-1-1 0 0 0,0 1 1 0 0,0 0-1 0 0,0-1 1 0 0,0 1-1 0 0,0 0 1 0 0,0-1-1 0 0,0 1 0 0 0,0 0 1 0 0,0 0-1 0 0,0 0 1 0 0,0 0-1 0 0,-1 0 1 0 0,1 0-1 0 0,0 0 0 0 0,-1 0 1 0 0,1 0-1 0 0,-1 1 1 0 0,1-1-1 0 0,-1 0 1 0 0,1 0-1 0 0,-1 0 0 0 0,0 1 1 0 0,1 1-1 0 0,1 12 59 0 0,-1 0-1 0 0,0 0 0 0 0,-1 1 0 0 0,-1-1 1 0 0,0 0-1 0 0,-1 0 0 0 0,-1 0 1 0 0,-8 28-1 0 0,-49 116 683 0 0,59-157-724 0 0,-41 97 1292 0 0,-41 150-1 0 0,71-200-1208 0 0,1 1 0 0 0,3 1 0 0 0,2 0-1 0 0,3 0 1 0 0,3 63 0 0 0,12 20-3789 0 0,-12-108 2071 0 0,-6-6-56 0 0</inkml:trace>
+  <inkml:trace contextRef="#ctx0" brushRef="#br0" timeOffset="1760.98">369 6282 532 0 0,'-2'-1'488'0'0,"0"1"0"0"0,0-1 0 0 0,0 0 0 0 0,0 1 0 0 0,-1 0 0 0 0,1-1 0 0 0,0 1 0 0 0,0 0 0 0 0,-1 0 1 0 0,1 0-1 0 0,0 0 0 0 0,0 1 0 0 0,-1-1 0 0 0,1 1 0 0 0,0-1 0 0 0,0 1 0 0 0,-3 1 0 0 0,0 0-280 0 0,1 1 1 0 0,0-1 0 0 0,-1 1-1 0 0,1 0 1 0 0,0 0-1 0 0,0 0 1 0 0,-6 7-1 0 0,6-5-249 0 0,0 0 1 0 0,0 0-1 0 0,0 0 0 0 0,0 1 0 0 0,1 0 0 0 0,0-1 0 0 0,0 1 0 0 0,1 0 0 0 0,0 0 0 0 0,0 0 0 0 0,0 1 0 0 0,0-1 0 0 0,0 9 0 0 0,2-13 44 0 0,0 1 0 0 0,0-1 1 0 0,0 0-1 0 0,0 1 0 0 0,0-1 0 0 0,1 0 0 0 0,-1 0 0 0 0,1 1 0 0 0,-1-1 0 0 0,1 0 0 0 0,0 0 1 0 0,0 0-1 0 0,0 0 0 0 0,0 0 0 0 0,0 0 0 0 0,0 0 0 0 0,1 0 0 0 0,-1 0 0 0 0,1-1 0 0 0,-1 1 0 0 0,1-1 1 0 0,3 3-1 0 0,-2-3 8 0 0,0 1 1 0 0,-1-1 0 0 0,1-1-1 0 0,1 1 1 0 0,-1 0 0 0 0,0-1-1 0 0,0 1 1 0 0,0-1 0 0 0,0 0-1 0 0,0 0 1 0 0,0 0-1 0 0,0-1 1 0 0,0 1 0 0 0,1-1-1 0 0,-1 0 1 0 0,3 0 0 0 0,1-2-3 0 0,-1 1 1 0 0,1-1-1 0 0,-1-1 1 0 0,0 1-1 0 0,0-1 1 0 0,0 0-1 0 0,0 0 1 0 0,0-1-1 0 0,-1 1 1 0 0,0-1-1 0 0,0 0 1 0 0,7-11-1 0 0,-10 14 45 0 0,0 0 0 0 0,0-1 0 0 0,0 0 0 0 0,-1 1 0 0 0,0-1 0 0 0,1 0 0 0 0,-1 1 0 0 0,0-1 0 0 0,0 0 0 0 0,-1 0 0 0 0,1 0 0 0 0,0 0-1 0 0,-1 0 1 0 0,0 0 0 0 0,0 0 0 0 0,0 0 0 0 0,0 0 0 0 0,0 0 0 0 0,-1 0 0 0 0,1 0 0 0 0,-1 0 0 0 0,0 0 0 0 0,1 0 0 0 0,-2 1 0 0 0,1-1 0 0 0,0 0 0 0 0,0 0-1 0 0,-1 1 1 0 0,0-1 0 0 0,1 1 0 0 0,-1-1 0 0 0,-4-3 0 0 0,2 3 173 0 0,0 0 1 0 0,0 0-1 0 0,-1 0 0 0 0,0 0 0 0 0,1 1 1 0 0,-1 0-1 0 0,0 0 0 0 0,0 0 0 0 0,0 0 1 0 0,-7-1-1 0 0,9 3-310 0 0,0-1-1 0 0,1 0 1 0 0,-1 1 0 0 0,0 0 0 0 0,0 0 0 0 0,0 0 0 0 0,0 0-1 0 0,0 0 1 0 0,0 0 0 0 0,1 1 0 0 0,-1-1 0 0 0,0 1-1 0 0,0 0 1 0 0,0 0 0 0 0,1 0 0 0 0,-1 0 0 0 0,0 0 0 0 0,1 1-1 0 0,-5 3 1 0 0,6-4-199 0 0,0 0 0 0 0,0 0 0 0 0,1 0 0 0 0,-1 0 0 0 0,0 1-1 0 0,1-1 1 0 0,-1 0 0 0 0,1 0 0 0 0,0 1 0 0 0,-1-1 0 0 0,1 0 0 0 0,0 1-1 0 0,0-1 1 0 0,0 1 0 0 0,0-1 0 0 0,0 0 0 0 0,0 1 0 0 0,0-1 0 0 0,0 0 0 0 0,0 1-1 0 0,1-1 1 0 0,-1 0 0 0 0,1 1 0 0 0,-1-1 0 0 0,1 0 0 0 0,-1 1 0 0 0,1-1-1 0 0,0 0 1 0 0,0 0 0 0 0,-1 0 0 0 0,1 0 0 0 0,0 0 0 0 0,0 0 0 0 0,0 0 0 0 0,0 0-1 0 0,2 1 1 0 0,9 6-1568 0 0</inkml:trace>
+  <inkml:trace contextRef="#ctx0" brushRef="#br0" timeOffset="2150.06">680 6359 104 0 0,'-7'16'1459'0'0,"-2"-2"0"0"0,-11 18-1 0 0,11-21-1152 0 0,2 1 0 0 0,0 0 0 0 0,0 0 0 0 0,-7 20 0 0 0,8-9-327 0 0,6-18-165 0 0,-1 0 0 0 0,0 0 0 0 0,-1 1 1 0 0,1-1-1 0 0,-1 0 0 0 0,0 0 1 0 0,0 0-1 0 0,0-1 0 0 0,-1 1 0 0 0,-5 7 1 0 0,1-10-2089 0 0,1-6 1134 0 0</inkml:trace>
+  <inkml:trace contextRef="#ctx0" brushRef="#br0" timeOffset="2552.96">643 6408 240 0 0,'0'0'1112'0'0,"3"2"100"0"0,-3-1 68 0 0,0 1-276 0 0,0-1-335 0 0,0 1-277 0 0,0-1-136 0 0,0 1-60 0 0,7-1-352 0 0,-1-1-184 0 0,1 0-217 0 0,3 0-275 0 0,0 0-228 0 0,0 0-116 0 0,0 0 52 0 0,3-1 152 0 0</inkml:trace>
+  <inkml:trace contextRef="#ctx0" brushRef="#br0" timeOffset="2895.37">827 6415 920 0 0,'7'2'1288'0'0,"-4"1"144"0"0,0 0-128 0 0,-3 0-255 0 0,0-2-285 0 0,4 2-244 0 0,-4 0-192 0 0,3-1-148 0 0,0-1-112 0 0,4-1-92 0 0,0 0-204 0 0,-1-1-320 0 0,8-2-356 0 0,-4-2-333 0 0,0 2-167 0 0,0-1-40 0 0,3-2 128 0 0</inkml:trace>
+  <inkml:trace contextRef="#ctx0" brushRef="#br0" timeOffset="2896.37">1054 6368 556 0 0,'-10'3'688'0'0,"-4"-1"-116"0"0,4-1-532 0 0,-3 1-420 0 0,3-2-248 0 0,3-2-60 0 0</inkml:trace>
+  <inkml:trace contextRef="#ctx0" brushRef="#br0" timeOffset="3255.73">1167 6262 428 0 0,'9'-35'4447'0'0,"1"-6"-2895"0"0,-10 40-1511 0 0,1-1 0 0 0,0 0 0 0 0,-1 1-1 0 0,1-1 1 0 0,0 1 0 0 0,0-1 0 0 0,0 1 0 0 0,0 0 0 0 0,0-1 0 0 0,0 1 0 0 0,1 0 0 0 0,-1 0 0 0 0,0 0 0 0 0,1 0 0 0 0,-1 0 0 0 0,1 0 0 0 0,-1 0 0 0 0,1 0 0 0 0,1 0 0 0 0,-2 1-33 0 0,1-1-1 0 0,-1 1 1 0 0,0 0 0 0 0,1 0-1 0 0,-1 0 1 0 0,1 0 0 0 0,-1 0-1 0 0,1 1 1 0 0,-1-1 0 0 0,0 0-1 0 0,1 1 1 0 0,-1-1-1 0 0,1 1 1 0 0,-1-1 0 0 0,0 1-1 0 0,0-1 1 0 0,1 1 0 0 0,-1 0-1 0 0,0 0 1 0 0,0 0 0 0 0,0 0-1 0 0,0 0 1 0 0,0 0 0 0 0,0 0-1 0 0,0 0 1 0 0,0 0 0 0 0,0 0-1 0 0,0 1 1 0 0,-1-1 0 0 0,1 0-1 0 0,-1 0 1 0 0,1 1 0 0 0,-1-1-1 0 0,1 0 1 0 0,0 3 0 0 0,0 1 4 0 0,1 0 1 0 0,-1 1 0 0 0,1 0 0 0 0,-1-1 0 0 0,-1 1 0 0 0,1-1 0 0 0,-1 10 0 0 0,-1-8-213 0 0,-1-1 0 0 0,1 1 0 0 0,-1-1 0 0 0,0 1 0 0 0,0-1 0 0 0,-1 0 0 0 0,0 0 1 0 0,0 0-1 0 0,-8 11 0 0 0,-2-1-1797 0 0,-29 28 1 0 0,23-25 907 0 0</inkml:trace>
+  <inkml:trace contextRef="#ctx0" brushRef="#br0" timeOffset="3256.73">1024 6499 208 0 0,'0'1'89'0'0,"-1"-1"0"0"0,1 0 0 0 0,0 0 0 0 0,0 0 0 0 0,0 0 0 0 0,0 0 0 0 0,0 1 0 0 0,-1-1 0 0 0,1 0 0 0 0,0 0 0 0 0,0 0 0 0 0,0 1 0 0 0,0-1 0 0 0,0 0 0 0 0,0 0 0 0 0,0 0 0 0 0,0 1 0 0 0,0-1 0 0 0,0 0 0 0 0,0 0 0 0 0,0 0 0 0 0,0 1 0 0 0,0-1 0 0 0,0 0 0 0 0,0 0 0 0 0,0 0 0 0 0,0 1 0 0 0,0-1 0 0 0,0 0 0 0 0,0 0 0 0 0,0 0 0 0 0,0 1 0 0 0,1-1 0 0 0,-1 0 0 0 0,0 0 0 0 0,0 0 0 0 0,0 0 0 0 0,0 1 0 0 0,0-1 0 0 0,1 0 0 0 0,-1 0 0 0 0,13 3 1548 0 0,22-4-876 0 0,-29 0-382 0 0,35-3-298 0 0,-1-1 0 0 0,0-2 0 0 0,0-2 0 0 0,41-14 0 0 0,-55 13-1256 0 0,0 0 0 0 0,-1-2 0 0 0,45-28 0 0 0,-43 21-213 0 0</inkml:trace>
+  <inkml:trace contextRef="#ctx0" brushRef="#br0" timeOffset="4096.97">3903 645 72 0 0,'10'-15'131'0'0,"1"0"0"0"0,17-16 0 0 0,-23 26-54 0 0,0 0 1 0 0,0 0 0 0 0,0 1-1 0 0,1 0 1 0 0,-1 0 0 0 0,1 0-1 0 0,0 1 1 0 0,0 0 0 0 0,8-3-1 0 0,-8 5 52 0 0,-1 0-1 0 0,1 1 0 0 0,-1 0 1 0 0,0 0-1 0 0,1 0 0 0 0,-1 1 1 0 0,1 0-1 0 0,-1 0 0 0 0,0 0 0 0 0,9 4 1 0 0,-8-3 16 0 0,1 0 1 0 0,-1-1 0 0 0,0 0 0 0 0,0 0-1 0 0,1 0 1 0 0,-1 0 0 0 0,13-2-1 0 0,-10-1-128 0 0,0 0 0 0 0,0-1-1 0 0,-1 0 1 0 0,1-1 0 0 0,-1 0-1 0 0,0 0 1 0 0,0-1 0 0 0,-1 1-1 0 0,1-2 1 0 0,7-6 0 0 0,-1 0 82 0 0,-1-1 0 0 0,-1 0 1 0 0,0-1-1 0 0,11-17 0 0 0,-22 31-28 0 0,0-1 0 0 0,-1 0 0 0 0,1 0-1 0 0,-1 0 1 0 0,1 1 0 0 0,0-1 0 0 0,-1 0 0 0 0,0 0-1 0 0,1 0 1 0 0,-1 0 0 0 0,1 0 0 0 0,-1 0-1 0 0,0 0 1 0 0,0 0 0 0 0,0 0 0 0 0,0-2-1 0 0,-11 5 1102 0 0,-20 22-286 0 0,20-12-813 0 0,1 1 0 0 0,1 0 0 0 0,0 1 0 0 0,1 0 0 0 0,0 1 0 0 0,1-1 0 0 0,1 1 0 0 0,1 1 0 0 0,-6 20 0 0 0,7-14-781 0 0,0 0 1 0 0,1 0-1 0 0,1 33 1 0 0,2-49 273 0 0,0 0 1 0 0,-1-1 0 0 0,1 1 0 0 0,-1 0 0 0 0,0-1-1 0 0,-3 7 1 0 0,-2 5-1165 0 0</inkml:trace>
+  <inkml:trace contextRef="#ctx0" brushRef="#br0" timeOffset="4706.97">1933 3844 44 0 0,'-18'-4'509'0'0,"1"-1"-1"0"0,1-1 1 0 0,-1-1 0 0 0,-19-10-1 0 0,33 15-457 0 0,-1 0-1 0 0,1 1 1 0 0,0-2-1 0 0,0 1 1 0 0,-1 0-1 0 0,2 0 1 0 0,-1-1-1 0 0,0 0 1 0 0,0 1-1 0 0,1-1 0 0 0,0 0 1 0 0,-1-1-1 0 0,1 1 1 0 0,0 0-1 0 0,1 0 1 0 0,-1-1-1 0 0,0 1 1 0 0,1-1-1 0 0,0 0 1 0 0,0 1-1 0 0,0-1 0 0 0,0 0 1 0 0,1 0-1 0 0,0 1 1 0 0,-1-1-1 0 0,2-6 1 0 0,-1 8-20 0 0,0 0 1 0 0,1 0 0 0 0,0-1-1 0 0,-1 1 1 0 0,1 0-1 0 0,0 0 1 0 0,0 0 0 0 0,1 0-1 0 0,-1 0 1 0 0,0 0 0 0 0,0 0-1 0 0,1 1 1 0 0,0-1-1 0 0,-1 0 1 0 0,1 1 0 0 0,0-1-1 0 0,-1 1 1 0 0,1 0-1 0 0,0-1 1 0 0,0 1 0 0 0,0 0-1 0 0,0 0 1 0 0,0 0 0 0 0,1 0-1 0 0,-1 1 1 0 0,0-1-1 0 0,0 1 1 0 0,1-1 0 0 0,-1 1-1 0 0,0 0 1 0 0,0 0 0 0 0,4 0-1 0 0,9 0 72 0 0,-1 1 0 0 0,0 0 0 0 0,1 1 0 0 0,14 5 0 0 0,-13-4-117 0 0,7 1 53 0 0,-1 0 0 0 0,1-2 0 0 0,0 0 0 0 0,0-2 0 0 0,36-4 0 0 0,-47 3-298 0 0,-1-1-1 0 0,0-1 0 0 0,0 0 0 0 0,0-1 0 0 0,0 0 1 0 0,0 0-1 0 0,-1-1 0 0 0,0 0 0 0 0,0-1 1 0 0,0-1-1 0 0,-1 1 0 0 0,0-1 0 0 0,9-9 1 0 0,-2-1-889 0 0</inkml:trace>
+  <inkml:trace contextRef="#ctx0" brushRef="#br0" timeOffset="5065.97">2379 3510 576 0 0,'-21'8'4312'0'0,"12"-5"-3809"0"0,1 2-1 0 0,-1-1 1 0 0,1 1-1 0 0,0 0 1 0 0,-15 13-1 0 0,21-16-502 0 0,0 0-1 0 0,0 0 1 0 0,0 0-1 0 0,1 0 0 0 0,-1 1 1 0 0,1-1-1 0 0,-1 0 1 0 0,1 1-1 0 0,0 0 0 0 0,0-1 1 0 0,0 1-1 0 0,0 0 1 0 0,1-1-1 0 0,-1 1 1 0 0,1 0-1 0 0,-1 0 0 0 0,1 0 1 0 0,0-1-1 0 0,0 1 1 0 0,1 0-1 0 0,-1 0 0 0 0,0 0 1 0 0,1-1-1 0 0,0 1 1 0 0,1 4-1 0 0,-1-5 0 0 0,0 0 0 0 0,0 0 0 0 0,0 0 0 0 0,0 0 0 0 0,1-1 0 0 0,-1 1 0 0 0,1-1 0 0 0,-1 1 0 0 0,1-1 0 0 0,-1 1 0 0 0,1-1 0 0 0,0 0 0 0 0,0 1 0 0 0,-1-1 0 0 0,1 0-1 0 0,0 0 1 0 0,0-1 0 0 0,0 1 0 0 0,0 0 0 0 0,0-1 0 0 0,0 1 0 0 0,1-1 0 0 0,-1 0 0 0 0,0 1 0 0 0,0-1 0 0 0,3 0 0 0 0,3 0-89 0 0,0-1 1 0 0,0 1-1 0 0,0-1 0 0 0,0 0 1 0 0,12-4-1 0 0,83-30-5374 0 0,-83 27 4238 0 0</inkml:trace>
+  <inkml:trace contextRef="#ctx0" brushRef="#br0" timeOffset="5434.38">2650 3575 380 0 0,'-6'10'583'0'0,"-1"-1"0"0"0,0 0 0 0 0,0 0 0 0 0,-15 13 0 0 0,-16 19 14 0 0,45-82-487 0 0,-1 28-112 0 0,1 0 1 0 0,0 1-1 0 0,13-18 0 0 0,-17 26-3 0 0,0 0-1 0 0,1-1 0 0 0,0 2 0 0 0,0-1 1 0 0,0 0-1 0 0,0 1 0 0 0,0-1 0 0 0,1 1 0 0 0,0 1 1 0 0,-1-1-1 0 0,1 0 0 0 0,6-1 0 0 0,-9 3 4 0 0,0 1 0 0 0,0 0 0 0 0,0-1 0 0 0,0 1 0 0 0,-1 0 0 0 0,1 0 0 0 0,0 0 0 0 0,0 0 0 0 0,0 0 0 0 0,0 1 0 0 0,0-1 0 0 0,-1 0 0 0 0,1 1 0 0 0,0 0 0 0 0,0-1 0 0 0,0 1 0 0 0,-1 0 0 0 0,1 0 0 0 0,0 0 0 0 0,-1 0 0 0 0,1 0 0 0 0,-1 0 0 0 0,1 0 0 0 0,-1 1 0 0 0,0-1 0 0 0,0 0 0 0 0,1 1 0 0 0,-1-1 0 0 0,0 1 0 0 0,0 0 0 0 0,0-1 0 0 0,0 1 0 0 0,-1 0 0 0 0,1-1 0 0 0,0 1 0 0 0,-1 0 0 0 0,1 2 0 0 0,3 9-8 0 0,-1 1 0 0 0,-1-1 0 0 0,0 1 0 0 0,0 15 0 0 0,-1-12 51 0 0,1 13 129 0 0,-1 0 0 0 0,-2 0 0 0 0,-7 47 0 0 0,-25 89 263 0 0,-1 13-443 0 0,27-130-1124 0 0,2 1 0 0 0,4 91-1 0 0,4-105 88 0 0</inkml:trace>
+</inkml:ink>
+</file>
+
+<file path=word/ink/ink9.xml><?xml version="1.0" encoding="utf-8"?>
+<inkml:ink xmlns:inkml="http://www.w3.org/2003/InkML">
+  <inkml:definitions>
+    <inkml:context xml:id="ctx0">
+      <inkml:inkSource xml:id="inkSrc0">
+        <inkml:traceFormat>
+          <inkml:channel name="X" type="integer" min="-2.14748E9" max="2.14748E9" units="cm"/>
+          <inkml:channel name="Y" type="integer" min="-2.14748E9" max="2.14748E9" units="cm"/>
+          <inkml:channel name="F" type="integer" max="32767" units="dev"/>
+          <inkml:channel name="OA" type="integer" max="360" units="deg"/>
+          <inkml:channel name="OE" type="integer" max="90" units="deg"/>
+        </inkml:traceFormat>
+        <inkml:channelProperties>
+          <inkml:channelProperty channel="X" name="resolution" value="1000" units="1/cm"/>
+          <inkml:channelProperty channel="Y" name="resolution" value="1000" units="1/cm"/>
+          <inkml:channelProperty channel="F" name="resolution" value="0" units="1/dev"/>
+          <inkml:channelProperty channel="OA" name="resolution" value="1000" units="1/deg"/>
+          <inkml:channelProperty channel="OE" name="resolution" value="1000" units="1/deg"/>
+        </inkml:channelProperties>
+      </inkml:inkSource>
+      <inkml:timestamp xml:id="ts0" timeString="2022-06-15T14:30:50.484"/>
+    </inkml:context>
+    <inkml:brush xml:id="br0">
+      <inkml:brushProperty name="width" value="0.05" units="cm"/>
+      <inkml:brushProperty name="height" value="0.05" units="cm"/>
+      <inkml:brushProperty name="color" value="#E71224"/>
+    </inkml:brush>
+  </inkml:definitions>
+  <inkml:trace contextRef="#ctx0" brushRef="#br0">1 177 448 0 0,'2'-5'307'0'0,"1"-1"106"0"0,0 0 1 0 0,1 1 0 0 0,-1-1-1 0 0,1 1 1 0 0,7-8-1 0 0,-9 12-320 0 0,0-1-1 0 0,1 0 0 0 0,-1 1 1 0 0,1-1-1 0 0,-1 1 1 0 0,1 0-1 0 0,-1 0 1 0 0,1 0-1 0 0,0 0 0 0 0,0 1 1 0 0,0-1-1 0 0,-1 1 1 0 0,1-1-1 0 0,0 1 1 0 0,5 0-1 0 0,24 3 511 0 0,1 1 0 0 0,-1 1-1 0 0,0 2 1 0 0,51 17 0 0 0,-10-3-458 0 0,852 189 3633 0 0,-524-124-3805 0 0,-357-78 7 0 0,-21-4-56 0 0,0 1 0 0 0,0 1 0 0 0,28 11 0 0 0,-111-25-7105 0 0,30-1 5343 0 0,-6-2 256 0 0</inkml:trace>
+  <inkml:trace contextRef="#ctx0" brushRef="#br0" timeOffset="390.26">1591 10 300 0 0,'10'-7'1961'0'0,"-19"4"-642"0"0,-23 6-300 0 0,-33 13-102 0 0,1 3-1 0 0,-68 30 1 0 0,-117 64 623 0 0,247-112-1531 0 0,-374 205 1993 0 0,285-147-2638 0 0,-160 138 0 0 0,213-161-5244 0 0,34-34 3874 0 0,1-4 324 0 0</inkml:trace>
+</inkml:ink>
+</file>
+
 <file path=word/theme/theme1.xml><?xml version="1.0" encoding="utf-8"?>
 <a:theme xmlns:a="http://schemas.openxmlformats.org/drawingml/2006/main" name="Tema di Office">
   <a:themeElements>

</xml_diff>